<commit_message>
Aggiunta specifica PEAS, analisi del problema e dataset
</commit_message>
<xml_diff>
--- a/documentazione/Road-Signs_classification.docx
+++ b/documentazione/Road-Signs_classification.docx
@@ -511,22 +511,22 @@
           <w:lang w:val="it-IT"/>
         </w:rPr>
       </w:pPr>
-      <w:bookmarkStart w:id="1" w:name="_Toc495591345"/>
-      <w:bookmarkStart w:id="2" w:name="_Toc497164940"/>
+      <w:bookmarkStart w:id="1" w:name="_Toc25179639"/>
+      <w:bookmarkStart w:id="2" w:name="_Toc23949468"/>
       <w:bookmarkStart w:id="3" w:name="_Toc23948176"/>
-      <w:bookmarkStart w:id="4" w:name="_Toc23949468"/>
-      <w:bookmarkStart w:id="5" w:name="_Toc25179639"/>
+      <w:bookmarkStart w:id="4" w:name="_Toc497164940"/>
+      <w:bookmarkStart w:id="5" w:name="_Toc495591345"/>
     </w:p>
     <w:bookmarkEnd w:id="5" w:displacedByCustomXml="next"/>
     <w:bookmarkEnd w:id="4" w:displacedByCustomXml="next"/>
     <w:bookmarkEnd w:id="3" w:displacedByCustomXml="next"/>
     <w:bookmarkEnd w:id="2" w:displacedByCustomXml="next"/>
     <w:bookmarkEnd w:id="1" w:displacedByCustomXml="next"/>
-    <w:bookmarkStart w:id="6" w:name="_Toc25179640" w:displacedByCustomXml="next"/>
-    <w:bookmarkStart w:id="7" w:name="_Toc23949469" w:displacedByCustomXml="next"/>
+    <w:bookmarkStart w:id="6" w:name="_Toc23948177" w:displacedByCustomXml="next"/>
+    <w:bookmarkStart w:id="7" w:name="_Toc497164941" w:displacedByCustomXml="next"/>
     <w:bookmarkStart w:id="8" w:name="_Toc495591347" w:displacedByCustomXml="next"/>
-    <w:bookmarkStart w:id="9" w:name="_Toc497164941" w:displacedByCustomXml="next"/>
-    <w:bookmarkStart w:id="10" w:name="_Toc23948177" w:displacedByCustomXml="next"/>
+    <w:bookmarkStart w:id="9" w:name="_Toc23949469" w:displacedByCustomXml="next"/>
+    <w:bookmarkStart w:id="10" w:name="_Toc25179640" w:displacedByCustomXml="next"/>
     <w:sdt>
       <w:sdtPr>
         <w:rPr>
@@ -564,6 +564,8 @@
             <w:pStyle w:val="Sommario1"/>
             <w:rPr>
               <w:rFonts w:asciiTheme="minorHAnsi" w:eastAsiaTheme="minorEastAsia" w:hAnsiTheme="minorHAnsi" w:cstheme="minorBidi"/>
+              <w:b/>
+              <w:bCs/>
               <w:szCs w:val="22"/>
               <w:lang w:val="it-IT" w:eastAsia="it-IT"/>
             </w:rPr>
@@ -580,50 +582,66 @@
           <w:r>
             <w:fldChar w:fldCharType="separate"/>
           </w:r>
-          <w:hyperlink w:anchor="_Toc103351118" w:history="1">
+          <w:hyperlink w:anchor="_Toc104907985" w:history="1">
             <w:r>
               <w:rPr>
                 <w:rStyle w:val="Collegamentoipertestuale"/>
+                <w:b/>
+                <w:bCs/>
               </w:rPr>
               <w:t>1. Introduzione: scopo del progetto</w:t>
             </w:r>
             <w:r>
               <w:rPr>
+                <w:b/>
+                <w:bCs/>
                 <w:webHidden/>
               </w:rPr>
               <w:tab/>
             </w:r>
             <w:r>
               <w:rPr>
+                <w:b/>
+                <w:bCs/>
                 <w:webHidden/>
               </w:rPr>
               <w:fldChar w:fldCharType="begin"/>
             </w:r>
             <w:r>
               <w:rPr>
+                <w:b/>
+                <w:bCs/>
                 <w:webHidden/>
               </w:rPr>
-              <w:instrText xml:space="preserve"> PAGEREF _Toc103351118 \h </w:instrText>
+              <w:instrText xml:space="preserve"> PAGEREF _Toc104907985 \h </w:instrText>
             </w:r>
             <w:r>
               <w:rPr>
+                <w:b/>
+                <w:bCs/>
                 <w:webHidden/>
               </w:rPr>
             </w:r>
             <w:r>
               <w:rPr>
+                <w:b/>
+                <w:bCs/>
                 <w:webHidden/>
               </w:rPr>
               <w:fldChar w:fldCharType="separate"/>
             </w:r>
             <w:r>
               <w:rPr>
+                <w:b/>
+                <w:bCs/>
                 <w:webHidden/>
               </w:rPr>
               <w:t>2</w:t>
             </w:r>
             <w:r>
               <w:rPr>
+                <w:b/>
+                <w:bCs/>
                 <w:webHidden/>
               </w:rPr>
               <w:fldChar w:fldCharType="end"/>
@@ -635,54 +653,300 @@
             <w:pStyle w:val="Sommario1"/>
             <w:rPr>
               <w:rFonts w:asciiTheme="minorHAnsi" w:eastAsiaTheme="minorEastAsia" w:hAnsiTheme="minorHAnsi" w:cstheme="minorBidi"/>
+              <w:b/>
+              <w:bCs/>
               <w:szCs w:val="22"/>
               <w:lang w:val="it-IT" w:eastAsia="it-IT"/>
             </w:rPr>
           </w:pPr>
-          <w:hyperlink w:anchor="_Toc103351119" w:history="1">
+          <w:hyperlink w:anchor="_Toc104907986" w:history="1">
             <w:r>
               <w:rPr>
                 <w:rStyle w:val="Collegamentoipertestuale"/>
+                <w:b/>
+                <w:bCs/>
               </w:rPr>
               <w:t>2. Descrizione dell’agente</w:t>
             </w:r>
             <w:r>
               <w:rPr>
+                <w:b/>
+                <w:bCs/>
                 <w:webHidden/>
               </w:rPr>
               <w:tab/>
             </w:r>
             <w:r>
               <w:rPr>
+                <w:b/>
+                <w:bCs/>
                 <w:webHidden/>
               </w:rPr>
               <w:fldChar w:fldCharType="begin"/>
             </w:r>
             <w:r>
               <w:rPr>
+                <w:b/>
+                <w:bCs/>
                 <w:webHidden/>
               </w:rPr>
-              <w:instrText xml:space="preserve"> PAGEREF _Toc103351119 \h </w:instrText>
+              <w:instrText xml:space="preserve"> PAGEREF _Toc104907986 \h </w:instrText>
             </w:r>
             <w:r>
               <w:rPr>
+                <w:b/>
+                <w:bCs/>
                 <w:webHidden/>
               </w:rPr>
             </w:r>
             <w:r>
               <w:rPr>
+                <w:b/>
+                <w:bCs/>
                 <w:webHidden/>
               </w:rPr>
               <w:fldChar w:fldCharType="separate"/>
             </w:r>
             <w:r>
               <w:rPr>
+                <w:b/>
+                <w:bCs/>
                 <w:webHidden/>
               </w:rPr>
               <w:t>3</w:t>
             </w:r>
             <w:r>
               <w:rPr>
+                <w:b/>
+                <w:bCs/>
+                <w:webHidden/>
+              </w:rPr>
+              <w:fldChar w:fldCharType="end"/>
+            </w:r>
+          </w:hyperlink>
+        </w:p>
+        <w:p>
+          <w:pPr>
+            <w:pStyle w:val="Sommario2"/>
+            <w:rPr>
+              <w:rFonts w:eastAsiaTheme="minorEastAsia" w:cstheme="minorBidi"/>
+              <w:b/>
+              <w:bCs/>
+              <w:lang w:val="it-IT" w:eastAsia="it-IT"/>
+            </w:rPr>
+          </w:pPr>
+          <w:hyperlink w:anchor="_Toc104907987" w:history="1">
+            <w:r>
+              <w:rPr>
+                <w:rStyle w:val="Collegamentoipertestuale"/>
+                <w:b/>
+                <w:bCs/>
+              </w:rPr>
+              <w:t>2.1 Obiettivi</w:t>
+            </w:r>
+            <w:r>
+              <w:rPr>
+                <w:b/>
+                <w:bCs/>
+                <w:webHidden/>
+              </w:rPr>
+              <w:tab/>
+            </w:r>
+            <w:r>
+              <w:rPr>
+                <w:b/>
+                <w:bCs/>
+                <w:webHidden/>
+              </w:rPr>
+              <w:fldChar w:fldCharType="begin"/>
+            </w:r>
+            <w:r>
+              <w:rPr>
+                <w:b/>
+                <w:bCs/>
+                <w:webHidden/>
+              </w:rPr>
+              <w:instrText xml:space="preserve"> PAGEREF _Toc104907987 \h </w:instrText>
+            </w:r>
+            <w:r>
+              <w:rPr>
+                <w:b/>
+                <w:bCs/>
+                <w:webHidden/>
+              </w:rPr>
+            </w:r>
+            <w:r>
+              <w:rPr>
+                <w:b/>
+                <w:bCs/>
+                <w:webHidden/>
+              </w:rPr>
+              <w:fldChar w:fldCharType="separate"/>
+            </w:r>
+            <w:r>
+              <w:rPr>
+                <w:b/>
+                <w:bCs/>
+                <w:webHidden/>
+              </w:rPr>
+              <w:t>3</w:t>
+            </w:r>
+            <w:r>
+              <w:rPr>
+                <w:b/>
+                <w:bCs/>
+                <w:webHidden/>
+              </w:rPr>
+              <w:fldChar w:fldCharType="end"/>
+            </w:r>
+          </w:hyperlink>
+        </w:p>
+        <w:p>
+          <w:pPr>
+            <w:pStyle w:val="Sommario2"/>
+            <w:rPr>
+              <w:rFonts w:eastAsiaTheme="minorEastAsia" w:cstheme="minorBidi"/>
+              <w:b/>
+              <w:bCs/>
+              <w:lang w:val="it-IT" w:eastAsia="it-IT"/>
+            </w:rPr>
+          </w:pPr>
+          <w:hyperlink w:anchor="_Toc104907988" w:history="1">
+            <w:r>
+              <w:rPr>
+                <w:rStyle w:val="Collegamentoipertestuale"/>
+                <w:b/>
+                <w:bCs/>
+              </w:rPr>
+              <w:t>2.2 Specifica PEAS</w:t>
+            </w:r>
+            <w:r>
+              <w:rPr>
+                <w:b/>
+                <w:bCs/>
+                <w:webHidden/>
+              </w:rPr>
+              <w:tab/>
+            </w:r>
+            <w:r>
+              <w:rPr>
+                <w:b/>
+                <w:bCs/>
+                <w:webHidden/>
+              </w:rPr>
+              <w:fldChar w:fldCharType="begin"/>
+            </w:r>
+            <w:r>
+              <w:rPr>
+                <w:b/>
+                <w:bCs/>
+                <w:webHidden/>
+              </w:rPr>
+              <w:instrText xml:space="preserve"> PAGEREF _Toc104907988 \h </w:instrText>
+            </w:r>
+            <w:r>
+              <w:rPr>
+                <w:b/>
+                <w:bCs/>
+                <w:webHidden/>
+              </w:rPr>
+            </w:r>
+            <w:r>
+              <w:rPr>
+                <w:b/>
+                <w:bCs/>
+                <w:webHidden/>
+              </w:rPr>
+              <w:fldChar w:fldCharType="separate"/>
+            </w:r>
+            <w:r>
+              <w:rPr>
+                <w:b/>
+                <w:bCs/>
+                <w:webHidden/>
+              </w:rPr>
+              <w:t>3</w:t>
+            </w:r>
+            <w:r>
+              <w:rPr>
+                <w:b/>
+                <w:bCs/>
+                <w:webHidden/>
+              </w:rPr>
+              <w:fldChar w:fldCharType="end"/>
+            </w:r>
+          </w:hyperlink>
+        </w:p>
+        <w:p>
+          <w:pPr>
+            <w:pStyle w:val="Sommario2"/>
+            <w:rPr>
+              <w:rFonts w:eastAsiaTheme="minorEastAsia" w:cstheme="minorBidi"/>
+              <w:b/>
+              <w:bCs/>
+              <w:lang w:val="it-IT" w:eastAsia="it-IT"/>
+            </w:rPr>
+          </w:pPr>
+          <w:hyperlink w:anchor="_Toc104907989" w:history="1">
+            <w:r>
+              <w:rPr>
+                <w:rStyle w:val="Collegamentoipertestuale"/>
+                <w:b/>
+                <w:bCs/>
+              </w:rPr>
+              <w:t>2.3 Analisi del problema</w:t>
+            </w:r>
+            <w:r>
+              <w:rPr>
+                <w:b/>
+                <w:bCs/>
+                <w:webHidden/>
+              </w:rPr>
+              <w:tab/>
+            </w:r>
+            <w:r>
+              <w:rPr>
+                <w:b/>
+                <w:bCs/>
+                <w:webHidden/>
+              </w:rPr>
+              <w:fldChar w:fldCharType="begin"/>
+            </w:r>
+            <w:r>
+              <w:rPr>
+                <w:b/>
+                <w:bCs/>
+                <w:webHidden/>
+              </w:rPr>
+              <w:instrText xml:space="preserve"> PAGEREF _Toc104907989 \h </w:instrText>
+            </w:r>
+            <w:r>
+              <w:rPr>
+                <w:b/>
+                <w:bCs/>
+                <w:webHidden/>
+              </w:rPr>
+            </w:r>
+            <w:r>
+              <w:rPr>
+                <w:b/>
+                <w:bCs/>
+                <w:webHidden/>
+              </w:rPr>
+              <w:fldChar w:fldCharType="separate"/>
+            </w:r>
+            <w:r>
+              <w:rPr>
+                <w:b/>
+                <w:bCs/>
+                <w:webHidden/>
+              </w:rPr>
+              <w:t>3</w:t>
+            </w:r>
+            <w:r>
+              <w:rPr>
+                <w:b/>
+                <w:bCs/>
                 <w:webHidden/>
               </w:rPr>
               <w:fldChar w:fldCharType="end"/>
@@ -713,7 +977,7 @@
       <w:pPr>
         <w:pStyle w:val="GpsTitolo"/>
       </w:pPr>
-      <w:bookmarkStart w:id="11" w:name="_Toc103351118"/>
+      <w:bookmarkStart w:id="11" w:name="_Toc104907985"/>
       <w:r>
         <w:t>1.</w:t>
       </w:r>
@@ -812,21 +1076,7 @@
           <w:sz w:val="26"/>
           <w:szCs w:val="26"/>
         </w:rPr>
-        <w:t xml:space="preserve"> di velocità, attraversamenti pedonali</w:t>
-      </w:r>
-      <w:r>
-        <w:rPr>
-          <w:sz w:val="26"/>
-          <w:szCs w:val="26"/>
-        </w:rPr>
-        <w:t>, …</w:t>
-      </w:r>
-      <w:r>
-        <w:rPr>
-          <w:sz w:val="26"/>
-          <w:szCs w:val="26"/>
-        </w:rPr>
-        <w:t>)</w:t>
+        <w:t xml:space="preserve"> di velocità, attraversamenti pedonali, …)</w:t>
       </w:r>
     </w:p>
     <w:p>
@@ -841,6 +1091,7 @@
       <w:r>
         <w:rPr>
           <w:u w:val="single"/>
+          <w:lang w:val="it-IT"/>
         </w:rPr>
         <w:br w:type="page"/>
       </w:r>
@@ -862,7 +1113,7 @@
       <w:pPr>
         <w:pStyle w:val="GpsTitolo"/>
       </w:pPr>
-      <w:bookmarkStart w:id="13" w:name="_Toc103351119"/>
+      <w:bookmarkStart w:id="13" w:name="_Toc104907986"/>
       <w:r>
         <w:t>2</w:t>
       </w:r>
@@ -870,10 +1121,7 @@
         <w:t>.</w:t>
       </w:r>
       <w:r>
-        <w:t xml:space="preserve"> </w:t>
-      </w:r>
-      <w:r>
-        <w:t>Descrizione dell’agente</w:t>
+        <w:t xml:space="preserve"> Descrizione dell’agente</w:t>
       </w:r>
       <w:bookmarkEnd w:id="13"/>
     </w:p>
@@ -896,6 +1144,7 @@
           <w:szCs w:val="26"/>
         </w:rPr>
       </w:pPr>
+      <w:bookmarkStart w:id="14" w:name="_Toc104907987"/>
       <w:r>
         <w:rPr>
           <w:b/>
@@ -905,10 +1154,12 @@
         </w:rPr>
         <w:t>2.1 Obiettivi</w:t>
       </w:r>
+      <w:bookmarkEnd w:id="14"/>
     </w:p>
     <w:p>
       <w:pPr>
         <w:pStyle w:val="Gpstesto"/>
+        <w:spacing w:line="276" w:lineRule="auto"/>
         <w:rPr>
           <w:sz w:val="26"/>
           <w:szCs w:val="26"/>
@@ -925,6 +1176,7 @@
     <w:p>
       <w:pPr>
         <w:pStyle w:val="Gpstesto"/>
+        <w:spacing w:line="276" w:lineRule="auto"/>
         <w:rPr>
           <w:sz w:val="26"/>
           <w:szCs w:val="26"/>
@@ -988,6 +1240,7 @@
           <w:szCs w:val="26"/>
         </w:rPr>
       </w:pPr>
+      <w:bookmarkStart w:id="15" w:name="_Toc104907988"/>
       <w:r>
         <w:rPr>
           <w:b/>
@@ -997,24 +1250,807 @@
         </w:rPr>
         <w:t>2.2 Specifica PEAS</w:t>
       </w:r>
+      <w:bookmarkEnd w:id="15"/>
+    </w:p>
+    <w:tbl>
+      <w:tblPr>
+        <w:tblStyle w:val="Tabellagriglia5scura-colore111"/>
+        <w:tblpPr w:leftFromText="141" w:rightFromText="141" w:vertAnchor="text" w:horzAnchor="margin" w:tblpXSpec="center" w:tblpY="21"/>
+        <w:tblW w:w="11230" w:type="dxa"/>
+        <w:tblLayout w:type="fixed"/>
+        <w:tblLook w:val="0400" w:firstRow="0" w:lastRow="0" w:firstColumn="0" w:lastColumn="0" w:noHBand="0" w:noVBand="1"/>
+      </w:tblPr>
+      <w:tblGrid>
+        <w:gridCol w:w="2072"/>
+        <w:gridCol w:w="9158"/>
+      </w:tblGrid>
+      <w:tr>
+        <w:trPr>
+          <w:cnfStyle w:val="000000100000" w:firstRow="0" w:lastRow="0" w:firstColumn="0" w:lastColumn="0" w:oddVBand="0" w:evenVBand="0" w:oddHBand="1" w:evenHBand="0" w:firstRowFirstColumn="0" w:firstRowLastColumn="0" w:lastRowFirstColumn="0" w:lastRowLastColumn="0"/>
+          <w:trHeight w:val="825"/>
+        </w:trPr>
+        <w:tc>
+          <w:tcPr>
+            <w:tcW w:w="11230" w:type="dxa"/>
+            <w:gridSpan w:val="2"/>
+            <w:shd w:val="clear" w:color="auto" w:fill="2E74B5"/>
+            <w:vAlign w:val="center"/>
+          </w:tcPr>
+          <w:p>
+            <w:pPr>
+              <w:widowControl w:val="0"/>
+              <w:rPr>
+                <w:rFonts w:ascii="Century Gothic" w:hAnsi="Century Gothic"/>
+                <w:color w:val="FFFFFF"/>
+                <w:szCs w:val="26"/>
+                <w:lang w:val="it-IT"/>
+              </w:rPr>
+            </w:pPr>
+            <w:r>
+              <w:rPr>
+                <w:rFonts w:ascii="Century Gothic" w:eastAsia="Droid Sans" w:hAnsi="Century Gothic" w:cs="Droid Sans"/>
+                <w:b/>
+                <w:color w:val="FFFFFF"/>
+                <w:szCs w:val="26"/>
+                <w:lang w:val="it-IT"/>
+              </w:rPr>
+              <w:t>PEAS</w:t>
+            </w:r>
+          </w:p>
+        </w:tc>
+      </w:tr>
+      <w:tr>
+        <w:trPr>
+          <w:trHeight w:val="763"/>
+        </w:trPr>
+        <w:tc>
+          <w:tcPr>
+            <w:tcW w:w="2072" w:type="dxa"/>
+            <w:vAlign w:val="center"/>
+          </w:tcPr>
+          <w:p>
+            <w:pPr>
+              <w:widowControl w:val="0"/>
+              <w:rPr>
+                <w:rFonts w:ascii="Century Gothic" w:hAnsi="Century Gothic"/>
+                <w:b/>
+                <w:bCs/>
+                <w:lang w:val="it-IT"/>
+              </w:rPr>
+            </w:pPr>
+            <w:r>
+              <w:rPr>
+                <w:rFonts w:ascii="Century Gothic" w:hAnsi="Century Gothic"/>
+                <w:b/>
+                <w:bCs/>
+                <w:lang w:val="it-IT"/>
+              </w:rPr>
+              <w:t>Performance</w:t>
+            </w:r>
+          </w:p>
+        </w:tc>
+        <w:tc>
+          <w:tcPr>
+            <w:tcW w:w="9158" w:type="dxa"/>
+            <w:vAlign w:val="center"/>
+          </w:tcPr>
+          <w:p>
+            <w:pPr>
+              <w:widowControl w:val="0"/>
+              <w:rPr>
+                <w:rFonts w:ascii="Century Gothic" w:hAnsi="Century Gothic"/>
+                <w:lang w:val="it-IT"/>
+              </w:rPr>
+            </w:pPr>
+            <w:r>
+              <w:rPr>
+                <w:rFonts w:ascii="Century Gothic" w:hAnsi="Century Gothic"/>
+                <w:lang w:val="it-IT"/>
+              </w:rPr>
+              <w:t xml:space="preserve">La misura di performance dell’agente </w:t>
+            </w:r>
+            <w:r>
+              <w:rPr>
+                <w:rFonts w:ascii="Century Gothic" w:hAnsi="Century Gothic"/>
+                <w:lang w:val="it-IT"/>
+              </w:rPr>
+              <w:t xml:space="preserve">corrisponde al numero di segnali </w:t>
+            </w:r>
+          </w:p>
+          <w:p>
+            <w:pPr>
+              <w:widowControl w:val="0"/>
+              <w:rPr>
+                <w:rFonts w:ascii="Century Gothic" w:hAnsi="Century Gothic"/>
+                <w:lang w:val="it-IT"/>
+              </w:rPr>
+            </w:pPr>
+            <w:r>
+              <w:rPr>
+                <w:rFonts w:ascii="Century Gothic" w:hAnsi="Century Gothic"/>
+                <w:lang w:val="it-IT"/>
+              </w:rPr>
+              <w:t>stradali correttamente classificati.</w:t>
+            </w:r>
+          </w:p>
+        </w:tc>
+      </w:tr>
+      <w:tr>
+        <w:trPr>
+          <w:cnfStyle w:val="000000100000" w:firstRow="0" w:lastRow="0" w:firstColumn="0" w:lastColumn="0" w:oddVBand="0" w:evenVBand="0" w:oddHBand="1" w:evenHBand="0" w:firstRowFirstColumn="0" w:firstRowLastColumn="0" w:lastRowFirstColumn="0" w:lastRowLastColumn="0"/>
+          <w:trHeight w:val="1225"/>
+        </w:trPr>
+        <w:tc>
+          <w:tcPr>
+            <w:tcW w:w="2072" w:type="dxa"/>
+            <w:vAlign w:val="center"/>
+          </w:tcPr>
+          <w:p>
+            <w:pPr>
+              <w:widowControl w:val="0"/>
+              <w:rPr>
+                <w:rFonts w:ascii="Century Gothic" w:hAnsi="Century Gothic"/>
+                <w:b/>
+                <w:bCs/>
+                <w:lang w:val="it-IT"/>
+              </w:rPr>
+            </w:pPr>
+            <w:r>
+              <w:rPr>
+                <w:rFonts w:ascii="Century Gothic" w:hAnsi="Century Gothic"/>
+                <w:b/>
+                <w:bCs/>
+                <w:lang w:val="it-IT"/>
+              </w:rPr>
+              <w:t>Environment</w:t>
+            </w:r>
+          </w:p>
+        </w:tc>
+        <w:tc>
+          <w:tcPr>
+            <w:tcW w:w="9158" w:type="dxa"/>
+            <w:vAlign w:val="center"/>
+          </w:tcPr>
+          <w:p>
+            <w:pPr>
+              <w:widowControl w:val="0"/>
+              <w:rPr>
+                <w:rFonts w:ascii="Century Gothic" w:hAnsi="Century Gothic"/>
+                <w:lang w:val="it-IT"/>
+              </w:rPr>
+            </w:pPr>
+            <w:r>
+              <w:rPr>
+                <w:rFonts w:ascii="Century Gothic" w:hAnsi="Century Gothic"/>
+                <w:lang w:val="it-IT"/>
+              </w:rPr>
+              <w:t xml:space="preserve">L’ambiente in cui opera l’agente è il dataset che prende in input per </w:t>
+            </w:r>
+          </w:p>
+          <w:p>
+            <w:pPr>
+              <w:widowControl w:val="0"/>
+              <w:rPr>
+                <w:rFonts w:ascii="Century Gothic" w:hAnsi="Century Gothic"/>
+                <w:lang w:val="it-IT"/>
+              </w:rPr>
+            </w:pPr>
+            <w:r>
+              <w:rPr>
+                <w:rFonts w:ascii="Century Gothic" w:hAnsi="Century Gothic"/>
+                <w:lang w:val="it-IT"/>
+              </w:rPr>
+              <w:t xml:space="preserve">l’apprendimento e la collezione di immagini creata al termine della sua </w:t>
+            </w:r>
+          </w:p>
+          <w:p>
+            <w:pPr>
+              <w:widowControl w:val="0"/>
+              <w:rPr>
+                <w:rFonts w:ascii="Century Gothic" w:hAnsi="Century Gothic"/>
+                <w:lang w:val="it-IT"/>
+              </w:rPr>
+            </w:pPr>
+            <w:r>
+              <w:rPr>
+                <w:rFonts w:ascii="Century Gothic" w:hAnsi="Century Gothic"/>
+                <w:lang w:val="it-IT"/>
+              </w:rPr>
+              <w:t>applicazione.</w:t>
+            </w:r>
+          </w:p>
+        </w:tc>
+      </w:tr>
+      <w:tr>
+        <w:trPr>
+          <w:trHeight w:val="763"/>
+        </w:trPr>
+        <w:tc>
+          <w:tcPr>
+            <w:tcW w:w="2072" w:type="dxa"/>
+            <w:vAlign w:val="center"/>
+          </w:tcPr>
+          <w:p>
+            <w:pPr>
+              <w:widowControl w:val="0"/>
+              <w:rPr>
+                <w:rFonts w:ascii="Century Gothic" w:hAnsi="Century Gothic"/>
+                <w:b/>
+                <w:bCs/>
+                <w:lang w:val="it-IT"/>
+              </w:rPr>
+            </w:pPr>
+            <w:proofErr w:type="spellStart"/>
+            <w:r>
+              <w:rPr>
+                <w:rFonts w:ascii="Century Gothic" w:hAnsi="Century Gothic"/>
+                <w:b/>
+                <w:bCs/>
+                <w:lang w:val="it-IT"/>
+              </w:rPr>
+              <w:t>Actuators</w:t>
+            </w:r>
+            <w:proofErr w:type="spellEnd"/>
+          </w:p>
+        </w:tc>
+        <w:tc>
+          <w:tcPr>
+            <w:tcW w:w="9158" w:type="dxa"/>
+            <w:vAlign w:val="center"/>
+          </w:tcPr>
+          <w:p>
+            <w:pPr>
+              <w:widowControl w:val="0"/>
+              <w:rPr>
+                <w:rFonts w:ascii="Century Gothic" w:hAnsi="Century Gothic"/>
+                <w:lang w:val="it-IT"/>
+              </w:rPr>
+            </w:pPr>
+            <w:r>
+              <w:rPr>
+                <w:rFonts w:ascii="Century Gothic" w:hAnsi="Century Gothic"/>
+                <w:lang w:val="it-IT"/>
+              </w:rPr>
+              <w:t xml:space="preserve">Gli </w:t>
+            </w:r>
+            <w:proofErr w:type="spellStart"/>
+            <w:r>
+              <w:rPr>
+                <w:rFonts w:ascii="Century Gothic" w:hAnsi="Century Gothic"/>
+                <w:lang w:val="it-IT"/>
+              </w:rPr>
+              <w:t>attutatori</w:t>
+            </w:r>
+            <w:proofErr w:type="spellEnd"/>
+            <w:r>
+              <w:rPr>
+                <w:rFonts w:ascii="Century Gothic" w:hAnsi="Century Gothic"/>
+                <w:lang w:val="it-IT"/>
+              </w:rPr>
+              <w:t xml:space="preserve"> dell’agente consistono nell’aggiornamento del </w:t>
+            </w:r>
+            <w:proofErr w:type="spellStart"/>
+            <w:r>
+              <w:rPr>
+                <w:rFonts w:ascii="Century Gothic" w:hAnsi="Century Gothic"/>
+                <w:lang w:val="it-IT"/>
+              </w:rPr>
+              <w:t>bias</w:t>
+            </w:r>
+            <w:proofErr w:type="spellEnd"/>
+            <w:r>
+              <w:rPr>
+                <w:rFonts w:ascii="Century Gothic" w:hAnsi="Century Gothic"/>
+                <w:lang w:val="it-IT"/>
+              </w:rPr>
+              <w:t xml:space="preserve"> e neuroni e nel classificatore dell’immagine.</w:t>
+            </w:r>
+          </w:p>
+        </w:tc>
+      </w:tr>
+      <w:tr>
+        <w:trPr>
+          <w:cnfStyle w:val="000000100000" w:firstRow="0" w:lastRow="0" w:firstColumn="0" w:lastColumn="0" w:oddVBand="0" w:evenVBand="0" w:oddHBand="1" w:evenHBand="0" w:firstRowFirstColumn="0" w:firstRowLastColumn="0" w:lastRowFirstColumn="0" w:lastRowLastColumn="0"/>
+          <w:trHeight w:val="763"/>
+        </w:trPr>
+        <w:tc>
+          <w:tcPr>
+            <w:tcW w:w="2072" w:type="dxa"/>
+            <w:vAlign w:val="center"/>
+          </w:tcPr>
+          <w:p>
+            <w:pPr>
+              <w:widowControl w:val="0"/>
+              <w:rPr>
+                <w:rFonts w:ascii="Century Gothic" w:hAnsi="Century Gothic"/>
+                <w:b/>
+                <w:bCs/>
+                <w:lang w:val="it-IT"/>
+              </w:rPr>
+            </w:pPr>
+            <w:proofErr w:type="spellStart"/>
+            <w:r>
+              <w:rPr>
+                <w:rFonts w:ascii="Century Gothic" w:hAnsi="Century Gothic"/>
+                <w:b/>
+                <w:bCs/>
+                <w:lang w:val="it-IT"/>
+              </w:rPr>
+              <w:t>Sensors</w:t>
+            </w:r>
+            <w:proofErr w:type="spellEnd"/>
+          </w:p>
+        </w:tc>
+        <w:tc>
+          <w:tcPr>
+            <w:tcW w:w="9158" w:type="dxa"/>
+            <w:vAlign w:val="center"/>
+          </w:tcPr>
+          <w:p>
+            <w:pPr>
+              <w:widowControl w:val="0"/>
+              <w:rPr>
+                <w:rFonts w:ascii="Century Gothic" w:hAnsi="Century Gothic"/>
+                <w:lang w:val="it-IT"/>
+              </w:rPr>
+            </w:pPr>
+            <w:r>
+              <w:rPr>
+                <w:rFonts w:ascii="Century Gothic" w:hAnsi="Century Gothic"/>
+                <w:lang w:val="it-IT"/>
+              </w:rPr>
+              <w:t xml:space="preserve">I sensori dell’agente corrispondono allo stato corrente del modello e </w:t>
+            </w:r>
+          </w:p>
+          <w:p>
+            <w:pPr>
+              <w:widowControl w:val="0"/>
+              <w:rPr>
+                <w:rFonts w:ascii="Century Gothic" w:hAnsi="Century Gothic"/>
+                <w:lang w:val="it-IT"/>
+              </w:rPr>
+            </w:pPr>
+            <w:r>
+              <w:rPr>
+                <w:rFonts w:ascii="Century Gothic" w:hAnsi="Century Gothic"/>
+                <w:lang w:val="it-IT"/>
+              </w:rPr>
+              <w:t>all’interfaccia per il caricamento delle immagini.</w:t>
+            </w:r>
+          </w:p>
+        </w:tc>
+      </w:tr>
+    </w:tbl>
+    <w:p>
+      <w:pPr>
+        <w:pStyle w:val="Gpstesto"/>
+        <w:outlineLvl w:val="1"/>
+        <w:rPr>
+          <w:b/>
+          <w:bCs/>
+          <w:sz w:val="26"/>
+          <w:szCs w:val="26"/>
+        </w:rPr>
+      </w:pPr>
+      <w:bookmarkStart w:id="16" w:name="_Toc104907989"/>
+      <w:r>
+        <w:rPr>
+          <w:b/>
+          <w:bCs/>
+          <w:sz w:val="26"/>
+          <w:szCs w:val="26"/>
+        </w:rPr>
+        <w:t>2.3 Analisi del problema</w:t>
+      </w:r>
+      <w:bookmarkEnd w:id="16"/>
     </w:p>
     <w:p>
       <w:pPr>
-        <w:pStyle w:val="Gpstesto"/>
-      </w:pPr>
+        <w:spacing w:line="276" w:lineRule="auto"/>
+        <w:rPr>
+          <w:lang w:val="it-IT"/>
+        </w:rPr>
+      </w:pPr>
+      <w:r>
+        <w:rPr>
+          <w:lang w:val="it-IT"/>
+        </w:rPr>
+        <w:t>Il problema poteva essere a</w:t>
+      </w:r>
+      <w:r>
+        <w:rPr>
+          <w:lang w:val="it-IT"/>
+        </w:rPr>
+        <w:t xml:space="preserve">ffrontato implementando un classificatore tramite uno degli algoritmi visti a lezione, come ad esempio </w:t>
+      </w:r>
+      <w:proofErr w:type="spellStart"/>
+      <w:r>
+        <w:rPr>
+          <w:lang w:val="it-IT"/>
+        </w:rPr>
+        <w:t>Naive</w:t>
+      </w:r>
+      <w:proofErr w:type="spellEnd"/>
+      <w:r>
+        <w:rPr>
+          <w:lang w:val="it-IT"/>
+        </w:rPr>
+        <w:t xml:space="preserve"> </w:t>
+      </w:r>
+      <w:proofErr w:type="spellStart"/>
+      <w:r>
+        <w:rPr>
+          <w:lang w:val="it-IT"/>
+        </w:rPr>
+        <w:t>Bayes</w:t>
+      </w:r>
+      <w:proofErr w:type="spellEnd"/>
+      <w:r>
+        <w:rPr>
+          <w:lang w:val="it-IT"/>
+        </w:rPr>
+        <w:t xml:space="preserve"> o </w:t>
+      </w:r>
+      <w:proofErr w:type="spellStart"/>
+      <w:r>
+        <w:rPr>
+          <w:lang w:val="it-IT"/>
+        </w:rPr>
+        <w:t>Decision</w:t>
+      </w:r>
+      <w:proofErr w:type="spellEnd"/>
+      <w:r>
+        <w:rPr>
+          <w:lang w:val="it-IT"/>
+        </w:rPr>
+        <w:t xml:space="preserve"> </w:t>
+      </w:r>
+      <w:proofErr w:type="spellStart"/>
+      <w:r>
+        <w:rPr>
+          <w:lang w:val="it-IT"/>
+        </w:rPr>
+        <w:t>Tree</w:t>
+      </w:r>
+      <w:proofErr w:type="spellEnd"/>
+      <w:r>
+        <w:rPr>
+          <w:lang w:val="it-IT"/>
+        </w:rPr>
+        <w:t xml:space="preserve">. </w:t>
+      </w:r>
+      <w:proofErr w:type="gramStart"/>
+      <w:r>
+        <w:rPr>
+          <w:lang w:val="it-IT"/>
+        </w:rPr>
+        <w:t>Tuttavia</w:t>
+      </w:r>
+      <w:proofErr w:type="gramEnd"/>
+      <w:r>
+        <w:rPr>
+          <w:lang w:val="it-IT"/>
+        </w:rPr>
+        <w:t xml:space="preserve"> abbiamo deciso di utilizzare un algoritmo di deep learning che utilizza una rete </w:t>
+      </w:r>
+      <w:proofErr w:type="spellStart"/>
+      <w:r>
+        <w:rPr>
+          <w:lang w:val="it-IT"/>
+        </w:rPr>
+        <w:t>convoluzional</w:t>
+      </w:r>
+      <w:r>
+        <w:rPr>
+          <w:lang w:val="it-IT"/>
+        </w:rPr>
+        <w:t>e</w:t>
+      </w:r>
+      <w:proofErr w:type="spellEnd"/>
+      <w:r>
+        <w:rPr>
+          <w:lang w:val="it-IT"/>
+        </w:rPr>
+        <w:t xml:space="preserve"> in quanto più adatta alla classificazione di immagini per il nostro problema. </w:t>
+      </w:r>
     </w:p>
     <w:p>
       <w:pPr>
-        <w:pStyle w:val="Gpstesto"/>
-      </w:pPr>
+        <w:spacing w:line="276" w:lineRule="auto"/>
+        <w:rPr>
+          <w:lang w:val="it-IT"/>
+        </w:rPr>
+      </w:pPr>
+      <w:r>
+        <w:rPr>
+          <w:lang w:val="it-IT"/>
+        </w:rPr>
+        <w:t xml:space="preserve">Le CNN sono progettate per riconoscere pattern visivi in modo diretto senza molto </w:t>
+      </w:r>
+      <w:proofErr w:type="spellStart"/>
+      <w:r>
+        <w:rPr>
+          <w:lang w:val="it-IT"/>
+        </w:rPr>
+        <w:t>preprocessing</w:t>
+      </w:r>
+      <w:proofErr w:type="spellEnd"/>
+      <w:r>
+        <w:rPr>
+          <w:lang w:val="it-IT"/>
+        </w:rPr>
+        <w:t xml:space="preserve">. Dalle immagini vengono estratte </w:t>
+      </w:r>
+      <w:proofErr w:type="gramStart"/>
+      <w:r>
+        <w:rPr>
+          <w:lang w:val="it-IT"/>
+        </w:rPr>
+        <w:t>le features</w:t>
+      </w:r>
+      <w:proofErr w:type="gramEnd"/>
+      <w:r>
+        <w:rPr>
+          <w:lang w:val="it-IT"/>
+        </w:rPr>
+        <w:t xml:space="preserve"> usate per calcolare i match tra i punti caratteristici in fase di apprendimento. Si cercano di individuare dei pattern, come ad esempio curve, angoli, circonferenze o quadrati.</w:t>
+      </w:r>
     </w:p>
     <w:p>
       <w:pPr>
+        <w:spacing w:line="276" w:lineRule="auto"/>
+        <w:rPr>
+          <w:lang w:val="it-IT"/>
+        </w:rPr>
+      </w:pPr>
+    </w:p>
+    <w:p>
+      <w:pPr>
+        <w:outlineLvl w:val="2"/>
+        <w:rPr>
+          <w:rFonts w:ascii="Garamond" w:hAnsi="Garamond"/>
+          <w:b/>
+          <w:bCs/>
+          <w:sz w:val="26"/>
+          <w:szCs w:val="26"/>
+          <w:lang w:val="it-IT"/>
+        </w:rPr>
+      </w:pPr>
+      <w:r>
+        <w:rPr>
+          <w:rFonts w:ascii="Garamond" w:hAnsi="Garamond"/>
+          <w:b/>
+          <w:bCs/>
+          <w:sz w:val="26"/>
+          <w:szCs w:val="26"/>
+          <w:lang w:val="it-IT"/>
+        </w:rPr>
+        <w:lastRenderedPageBreak/>
+        <w:t>3. Dataset</w:t>
+      </w:r>
+    </w:p>
+    <w:p>
+      <w:pPr>
+        <w:spacing w:line="276" w:lineRule="auto"/>
+        <w:rPr>
+          <w:lang w:val="it-IT"/>
+        </w:rPr>
+      </w:pPr>
+      <w:r>
+        <w:rPr>
+          <w:lang w:val="it-IT"/>
+        </w:rPr>
+        <w:t>Per il dataset necessario per la creazione del modello di deep learning le possibilità erano due:</w:t>
+      </w:r>
+    </w:p>
+    <w:p>
+      <w:pPr>
+        <w:pStyle w:val="Paragrafoelenco"/>
+        <w:numPr>
+          <w:ilvl w:val="0"/>
+          <w:numId w:val="28"/>
+        </w:numPr>
+        <w:spacing w:line="276" w:lineRule="auto"/>
+        <w:rPr>
+          <w:lang w:val="it-IT"/>
+        </w:rPr>
+      </w:pPr>
+      <w:r>
+        <w:rPr>
+          <w:b/>
+          <w:bCs/>
+          <w:lang w:val="it-IT"/>
+        </w:rPr>
+        <w:t xml:space="preserve">Creare </w:t>
+      </w:r>
+      <w:r>
+        <w:rPr>
+          <w:lang w:val="it-IT"/>
+        </w:rPr>
+        <w:t>un dataset personale, dove venivano effettuate una serie di fotografie ai diversi segnali stradali</w:t>
+      </w:r>
+    </w:p>
+    <w:p>
+      <w:pPr>
+        <w:pStyle w:val="Paragrafoelenco"/>
+        <w:numPr>
+          <w:ilvl w:val="0"/>
+          <w:numId w:val="28"/>
+        </w:numPr>
+        <w:spacing w:line="276" w:lineRule="auto"/>
+        <w:rPr>
+          <w:lang w:val="it-IT"/>
+        </w:rPr>
+      </w:pPr>
+      <w:r>
+        <w:rPr>
+          <w:b/>
+          <w:bCs/>
+          <w:lang w:val="it-IT"/>
+        </w:rPr>
+        <w:t xml:space="preserve">Cercare </w:t>
+      </w:r>
+      <w:r>
+        <w:rPr>
+          <w:lang w:val="it-IT"/>
+        </w:rPr>
+        <w:t xml:space="preserve">sul web un dataset già formato, andandolo ad analizzare e a selezionare le immagini che ci interessavano. </w:t>
+      </w:r>
+    </w:p>
+    <w:p>
+      <w:pPr>
         <w:pStyle w:val="Gpstesto"/>
         <w:rPr>
-          <w:u w:val="single"/>
-        </w:rPr>
-      </w:pPr>
+          <w:rFonts w:ascii="Times New Roman" w:hAnsi="Times New Roman"/>
+        </w:rPr>
+      </w:pPr>
+      <w:r>
+        <w:rPr>
+          <w:rFonts w:ascii="Times New Roman" w:hAnsi="Times New Roman"/>
+        </w:rPr>
+        <w:t xml:space="preserve">La prima soluzione richiedeva molto tempo per la raccolta delle immagini; </w:t>
+      </w:r>
+      <w:proofErr w:type="gramStart"/>
+      <w:r>
+        <w:rPr>
+          <w:rFonts w:ascii="Times New Roman" w:hAnsi="Times New Roman"/>
+        </w:rPr>
+        <w:t>inoltre</w:t>
+      </w:r>
+      <w:proofErr w:type="gramEnd"/>
+      <w:r>
+        <w:rPr>
+          <w:rFonts w:ascii="Times New Roman" w:hAnsi="Times New Roman"/>
+        </w:rPr>
+        <w:t xml:space="preserve"> le foto potevano avere problemi di sfocatura o scarsa visibilità.</w:t>
+      </w:r>
+    </w:p>
+    <w:p>
+      <w:pPr>
+        <w:pStyle w:val="Gpstesto"/>
+        <w:rPr>
+          <w:rFonts w:ascii="Times New Roman" w:hAnsi="Times New Roman"/>
+        </w:rPr>
+      </w:pPr>
+      <w:r>
+        <w:rPr>
+          <w:rFonts w:ascii="Times New Roman" w:hAnsi="Times New Roman"/>
+        </w:rPr>
+        <w:t xml:space="preserve">Per questo abbiamo deciso di prendere in considerazione la </w:t>
+      </w:r>
+      <w:r>
+        <w:rPr>
+          <w:rFonts w:ascii="Times New Roman" w:hAnsi="Times New Roman"/>
+          <w:b/>
+          <w:bCs/>
+        </w:rPr>
+        <w:t>seconda opzione</w:t>
+      </w:r>
+      <w:r>
+        <w:rPr>
+          <w:rFonts w:ascii="Times New Roman" w:hAnsi="Times New Roman"/>
+        </w:rPr>
+        <w:t xml:space="preserve"> </w:t>
+      </w:r>
+      <w:r>
+        <w:rPr>
+          <w:rFonts w:ascii="Times New Roman" w:hAnsi="Times New Roman"/>
+        </w:rPr>
+        <w:t xml:space="preserve">cercando sulla rete un dataset già formato per le nostre richieste. </w:t>
+      </w:r>
+    </w:p>
+    <w:p>
+      <w:pPr>
+        <w:pStyle w:val="Gpstesto"/>
+        <w:rPr>
+          <w:rFonts w:ascii="Times New Roman" w:hAnsi="Times New Roman"/>
+        </w:rPr>
+      </w:pPr>
+      <w:r>
+        <w:rPr>
+          <w:rFonts w:ascii="Times New Roman" w:hAnsi="Times New Roman"/>
+        </w:rPr>
+        <w:t xml:space="preserve">La piattaforma da cui abbiamo prelevato il dataset è </w:t>
+      </w:r>
+      <w:proofErr w:type="spellStart"/>
+      <w:r>
+        <w:rPr>
+          <w:rFonts w:ascii="Times New Roman" w:hAnsi="Times New Roman"/>
+        </w:rPr>
+        <w:t>Kaggle</w:t>
+      </w:r>
+      <w:proofErr w:type="spellEnd"/>
+      <w:r>
+        <w:rPr>
+          <w:rFonts w:ascii="Times New Roman" w:hAnsi="Times New Roman"/>
+        </w:rPr>
+        <w:t>; il dataset è disponibile al seguente link: LINK DEL DATASET</w:t>
+      </w:r>
+    </w:p>
+    <w:p>
+      <w:pPr>
+        <w:pStyle w:val="Gpstesto"/>
+        <w:rPr>
+          <w:rFonts w:ascii="Times New Roman" w:hAnsi="Times New Roman"/>
+        </w:rPr>
+      </w:pPr>
+      <w:r>
+        <w:rPr>
+          <w:rFonts w:ascii="Times New Roman" w:hAnsi="Times New Roman"/>
+        </w:rPr>
+        <w:t xml:space="preserve">Il dataset preso è la formazione di più dataset presi dalla piattaforma </w:t>
+      </w:r>
+      <w:proofErr w:type="spellStart"/>
+      <w:r>
+        <w:rPr>
+          <w:rFonts w:ascii="Times New Roman" w:hAnsi="Times New Roman"/>
+        </w:rPr>
+        <w:t>Kaggle</w:t>
+      </w:r>
+      <w:proofErr w:type="spellEnd"/>
+      <w:r>
+        <w:rPr>
+          <w:rFonts w:ascii="Times New Roman" w:hAnsi="Times New Roman"/>
+        </w:rPr>
+        <w:t xml:space="preserve">.  </w:t>
+      </w:r>
+    </w:p>
+    <w:p>
+      <w:pPr>
+        <w:pStyle w:val="Gpstesto"/>
+        <w:rPr>
+          <w:rFonts w:ascii="Times New Roman" w:hAnsi="Times New Roman"/>
+        </w:rPr>
+      </w:pPr>
+    </w:p>
+    <w:p>
+      <w:pPr>
+        <w:pStyle w:val="Gpstesto"/>
+        <w:rPr>
+          <w:rFonts w:ascii="Times New Roman" w:hAnsi="Times New Roman"/>
+        </w:rPr>
+      </w:pPr>
+    </w:p>
+    <w:p>
+      <w:pPr>
+        <w:pStyle w:val="Gpstesto"/>
+        <w:outlineLvl w:val="2"/>
+        <w:rPr>
+          <w:b/>
+          <w:bCs/>
+          <w:sz w:val="26"/>
+          <w:szCs w:val="26"/>
+        </w:rPr>
+      </w:pPr>
+      <w:r>
+        <w:rPr>
+          <w:b/>
+          <w:bCs/>
+          <w:sz w:val="26"/>
+          <w:szCs w:val="26"/>
+        </w:rPr>
+        <w:t>3.1 Analisi e scrematura del dataset</w:t>
+      </w:r>
     </w:p>
     <w:sectPr>
       <w:headerReference w:type="default" r:id="rId8"/>
@@ -1112,14 +2148,27 @@
     <w:r>
       <w:t xml:space="preserve"> | </w:t>
     </w:r>
-    <w:fldSimple w:instr="NUMPAGES  \* Arabic  \* MERGEFORMAT">
-      <w:r>
-        <w:rPr>
-          <w:noProof/>
-        </w:rPr>
-        <w:t>112</w:t>
-      </w:r>
-    </w:fldSimple>
+    <w:r>
+      <w:fldChar w:fldCharType="begin"/>
+    </w:r>
+    <w:r>
+      <w:instrText>NUMPAGES  \* Arabic  \* MERGEFORMAT</w:instrText>
+    </w:r>
+    <w:r>
+      <w:fldChar w:fldCharType="separate"/>
+    </w:r>
+    <w:r>
+      <w:rPr>
+        <w:noProof/>
+      </w:rPr>
+      <w:t>112</w:t>
+    </w:r>
+    <w:r>
+      <w:rPr>
+        <w:noProof/>
+      </w:rPr>
+      <w:fldChar w:fldCharType="end"/>
+    </w:r>
   </w:p>
   <w:p>
     <w:pPr>
@@ -1183,11 +2232,21 @@
     <w:r>
       <w:t xml:space="preserve"> | </w:t>
     </w:r>
-    <w:fldSimple w:instr="NUMPAGES  \* Arabic  \* MERGEFORMAT">
-      <w:r>
-        <w:t>22</w:t>
-      </w:r>
-    </w:fldSimple>
+    <w:r>
+      <w:fldChar w:fldCharType="begin"/>
+    </w:r>
+    <w:r>
+      <w:instrText>NUMPAGES  \* Arabic  \* MERGEFORMAT</w:instrText>
+    </w:r>
+    <w:r>
+      <w:fldChar w:fldCharType="separate"/>
+    </w:r>
+    <w:r>
+      <w:t>22</w:t>
+    </w:r>
+    <w:r>
+      <w:fldChar w:fldCharType="end"/>
+    </w:r>
   </w:p>
 </w:ftr>
 </file>
@@ -2614,6 +3673,92 @@
     </w:lvl>
   </w:abstractNum>
   <w:abstractNum w:abstractNumId="9" w15:restartNumberingAfterBreak="0">
+    <w:nsid w:val="20F80D59"/>
+    <w:multiLevelType w:val="hybridMultilevel"/>
+    <w:tmpl w:val="60B45492"/>
+    <w:lvl w:ilvl="0" w:tplc="0410000F">
+      <w:start w:val="1"/>
+      <w:numFmt w:val="decimal"/>
+      <w:lvlText w:val="%1."/>
+      <w:lvlJc w:val="left"/>
+      <w:pPr>
+        <w:ind w:left="720" w:hanging="360"/>
+      </w:pPr>
+    </w:lvl>
+    <w:lvl w:ilvl="1" w:tplc="04100019" w:tentative="1">
+      <w:start w:val="1"/>
+      <w:numFmt w:val="lowerLetter"/>
+      <w:lvlText w:val="%2."/>
+      <w:lvlJc w:val="left"/>
+      <w:pPr>
+        <w:ind w:left="1440" w:hanging="360"/>
+      </w:pPr>
+    </w:lvl>
+    <w:lvl w:ilvl="2" w:tplc="0410001B" w:tentative="1">
+      <w:start w:val="1"/>
+      <w:numFmt w:val="lowerRoman"/>
+      <w:lvlText w:val="%3."/>
+      <w:lvlJc w:val="right"/>
+      <w:pPr>
+        <w:ind w:left="2160" w:hanging="180"/>
+      </w:pPr>
+    </w:lvl>
+    <w:lvl w:ilvl="3" w:tplc="0410000F" w:tentative="1">
+      <w:start w:val="1"/>
+      <w:numFmt w:val="decimal"/>
+      <w:lvlText w:val="%4."/>
+      <w:lvlJc w:val="left"/>
+      <w:pPr>
+        <w:ind w:left="2880" w:hanging="360"/>
+      </w:pPr>
+    </w:lvl>
+    <w:lvl w:ilvl="4" w:tplc="04100019" w:tentative="1">
+      <w:start w:val="1"/>
+      <w:numFmt w:val="lowerLetter"/>
+      <w:lvlText w:val="%5."/>
+      <w:lvlJc w:val="left"/>
+      <w:pPr>
+        <w:ind w:left="3600" w:hanging="360"/>
+      </w:pPr>
+    </w:lvl>
+    <w:lvl w:ilvl="5" w:tplc="0410001B" w:tentative="1">
+      <w:start w:val="1"/>
+      <w:numFmt w:val="lowerRoman"/>
+      <w:lvlText w:val="%6."/>
+      <w:lvlJc w:val="right"/>
+      <w:pPr>
+        <w:ind w:left="4320" w:hanging="180"/>
+      </w:pPr>
+    </w:lvl>
+    <w:lvl w:ilvl="6" w:tplc="0410000F" w:tentative="1">
+      <w:start w:val="1"/>
+      <w:numFmt w:val="decimal"/>
+      <w:lvlText w:val="%7."/>
+      <w:lvlJc w:val="left"/>
+      <w:pPr>
+        <w:ind w:left="5040" w:hanging="360"/>
+      </w:pPr>
+    </w:lvl>
+    <w:lvl w:ilvl="7" w:tplc="04100019" w:tentative="1">
+      <w:start w:val="1"/>
+      <w:numFmt w:val="lowerLetter"/>
+      <w:lvlText w:val="%8."/>
+      <w:lvlJc w:val="left"/>
+      <w:pPr>
+        <w:ind w:left="5760" w:hanging="360"/>
+      </w:pPr>
+    </w:lvl>
+    <w:lvl w:ilvl="8" w:tplc="0410001B" w:tentative="1">
+      <w:start w:val="1"/>
+      <w:numFmt w:val="lowerRoman"/>
+      <w:lvlText w:val="%9."/>
+      <w:lvlJc w:val="right"/>
+      <w:pPr>
+        <w:ind w:left="6480" w:hanging="180"/>
+      </w:pPr>
+    </w:lvl>
+  </w:abstractNum>
+  <w:abstractNum w:abstractNumId="10" w15:restartNumberingAfterBreak="0">
     <w:nsid w:val="2F004DC9"/>
     <w:multiLevelType w:val="hybridMultilevel"/>
     <w:tmpl w:val="5DD07848"/>
@@ -2726,7 +3871,7 @@
       </w:rPr>
     </w:lvl>
   </w:abstractNum>
-  <w:abstractNum w:abstractNumId="10" w15:restartNumberingAfterBreak="0">
+  <w:abstractNum w:abstractNumId="11" w15:restartNumberingAfterBreak="0">
     <w:nsid w:val="2F1D3595"/>
     <w:multiLevelType w:val="hybridMultilevel"/>
     <w:tmpl w:val="DBECA0EA"/>
@@ -2839,7 +3984,7 @@
       </w:rPr>
     </w:lvl>
   </w:abstractNum>
-  <w:abstractNum w:abstractNumId="11" w15:restartNumberingAfterBreak="0">
+  <w:abstractNum w:abstractNumId="12" w15:restartNumberingAfterBreak="0">
     <w:nsid w:val="371F67B4"/>
     <w:multiLevelType w:val="hybridMultilevel"/>
     <w:tmpl w:val="7974D1E0"/>
@@ -2952,7 +4097,7 @@
       </w:rPr>
     </w:lvl>
   </w:abstractNum>
-  <w:abstractNum w:abstractNumId="12" w15:restartNumberingAfterBreak="0">
+  <w:abstractNum w:abstractNumId="13" w15:restartNumberingAfterBreak="0">
     <w:nsid w:val="37642FDC"/>
     <w:multiLevelType w:val="hybridMultilevel"/>
     <w:tmpl w:val="3F422B00"/>
@@ -3065,7 +4210,7 @@
       </w:rPr>
     </w:lvl>
   </w:abstractNum>
-  <w:abstractNum w:abstractNumId="13" w15:restartNumberingAfterBreak="0">
+  <w:abstractNum w:abstractNumId="14" w15:restartNumberingAfterBreak="0">
     <w:nsid w:val="3E0331A1"/>
     <w:multiLevelType w:val="hybridMultilevel"/>
     <w:tmpl w:val="AA307BCE"/>
@@ -3178,7 +4323,7 @@
       </w:rPr>
     </w:lvl>
   </w:abstractNum>
-  <w:abstractNum w:abstractNumId="14" w15:restartNumberingAfterBreak="0">
+  <w:abstractNum w:abstractNumId="15" w15:restartNumberingAfterBreak="0">
     <w:nsid w:val="41EB1C0B"/>
     <w:multiLevelType w:val="hybridMultilevel"/>
     <w:tmpl w:val="74EE2AD0"/>
@@ -3291,7 +4436,7 @@
       </w:rPr>
     </w:lvl>
   </w:abstractNum>
-  <w:abstractNum w:abstractNumId="15" w15:restartNumberingAfterBreak="0">
+  <w:abstractNum w:abstractNumId="16" w15:restartNumberingAfterBreak="0">
     <w:nsid w:val="453E21F3"/>
     <w:multiLevelType w:val="hybridMultilevel"/>
     <w:tmpl w:val="4CB4F4EC"/>
@@ -3404,7 +4549,7 @@
       </w:rPr>
     </w:lvl>
   </w:abstractNum>
-  <w:abstractNum w:abstractNumId="16" w15:restartNumberingAfterBreak="0">
+  <w:abstractNum w:abstractNumId="17" w15:restartNumberingAfterBreak="0">
     <w:nsid w:val="4B751AB5"/>
     <w:multiLevelType w:val="hybridMultilevel"/>
     <w:tmpl w:val="1FF0AD38"/>
@@ -3517,7 +4662,7 @@
       </w:rPr>
     </w:lvl>
   </w:abstractNum>
-  <w:abstractNum w:abstractNumId="17" w15:restartNumberingAfterBreak="0">
+  <w:abstractNum w:abstractNumId="18" w15:restartNumberingAfterBreak="0">
     <w:nsid w:val="56BD4CE6"/>
     <w:multiLevelType w:val="hybridMultilevel"/>
     <w:tmpl w:val="F8C2D742"/>
@@ -3630,7 +4775,7 @@
       </w:rPr>
     </w:lvl>
   </w:abstractNum>
-  <w:abstractNum w:abstractNumId="18" w15:restartNumberingAfterBreak="0">
+  <w:abstractNum w:abstractNumId="19" w15:restartNumberingAfterBreak="0">
     <w:nsid w:val="5C934BE1"/>
     <w:multiLevelType w:val="hybridMultilevel"/>
     <w:tmpl w:val="533A6F2E"/>
@@ -3743,7 +4888,7 @@
       </w:rPr>
     </w:lvl>
   </w:abstractNum>
-  <w:abstractNum w:abstractNumId="19" w15:restartNumberingAfterBreak="0">
+  <w:abstractNum w:abstractNumId="20" w15:restartNumberingAfterBreak="0">
     <w:nsid w:val="5E885C1E"/>
     <w:multiLevelType w:val="hybridMultilevel"/>
     <w:tmpl w:val="87B233A8"/>
@@ -3856,7 +5001,7 @@
       </w:rPr>
     </w:lvl>
   </w:abstractNum>
-  <w:abstractNum w:abstractNumId="20" w15:restartNumberingAfterBreak="0">
+  <w:abstractNum w:abstractNumId="21" w15:restartNumberingAfterBreak="0">
     <w:nsid w:val="66FE5C5C"/>
     <w:multiLevelType w:val="hybridMultilevel"/>
     <w:tmpl w:val="E562A640"/>
@@ -3969,7 +5114,7 @@
       </w:rPr>
     </w:lvl>
   </w:abstractNum>
-  <w:abstractNum w:abstractNumId="21" w15:restartNumberingAfterBreak="0">
+  <w:abstractNum w:abstractNumId="22" w15:restartNumberingAfterBreak="0">
     <w:nsid w:val="6991223A"/>
     <w:multiLevelType w:val="hybridMultilevel"/>
     <w:tmpl w:val="8A10256C"/>
@@ -4082,7 +5227,7 @@
       </w:rPr>
     </w:lvl>
   </w:abstractNum>
-  <w:abstractNum w:abstractNumId="22" w15:restartNumberingAfterBreak="0">
+  <w:abstractNum w:abstractNumId="23" w15:restartNumberingAfterBreak="0">
     <w:nsid w:val="6C8A40FB"/>
     <w:multiLevelType w:val="hybridMultilevel"/>
     <w:tmpl w:val="335A78E0"/>
@@ -4222,7 +5367,7 @@
       </w:rPr>
     </w:lvl>
   </w:abstractNum>
-  <w:abstractNum w:abstractNumId="23" w15:restartNumberingAfterBreak="0">
+  <w:abstractNum w:abstractNumId="24" w15:restartNumberingAfterBreak="0">
     <w:nsid w:val="713F4078"/>
     <w:multiLevelType w:val="hybridMultilevel"/>
     <w:tmpl w:val="1CAC6E5E"/>
@@ -4335,7 +5480,7 @@
       </w:rPr>
     </w:lvl>
   </w:abstractNum>
-  <w:abstractNum w:abstractNumId="24" w15:restartNumberingAfterBreak="0">
+  <w:abstractNum w:abstractNumId="25" w15:restartNumberingAfterBreak="0">
     <w:nsid w:val="71812ADF"/>
     <w:multiLevelType w:val="hybridMultilevel"/>
     <w:tmpl w:val="7052918E"/>
@@ -4448,7 +5593,7 @@
       </w:rPr>
     </w:lvl>
   </w:abstractNum>
-  <w:abstractNum w:abstractNumId="25" w15:restartNumberingAfterBreak="0">
+  <w:abstractNum w:abstractNumId="26" w15:restartNumberingAfterBreak="0">
     <w:nsid w:val="768C2946"/>
     <w:multiLevelType w:val="hybridMultilevel"/>
     <w:tmpl w:val="46E8805E"/>
@@ -4561,7 +5706,7 @@
       </w:rPr>
     </w:lvl>
   </w:abstractNum>
-  <w:abstractNum w:abstractNumId="26" w15:restartNumberingAfterBreak="0">
+  <w:abstractNum w:abstractNumId="27" w15:restartNumberingAfterBreak="0">
     <w:nsid w:val="77FC45F7"/>
     <w:multiLevelType w:val="hybridMultilevel"/>
     <w:tmpl w:val="9EA2401A"/>
@@ -4678,7 +5823,7 @@
     <w:abstractNumId w:val="4"/>
   </w:num>
   <w:num w:numId="2" w16cid:durableId="1485121124">
-    <w:abstractNumId w:val="24"/>
+    <w:abstractNumId w:val="25"/>
   </w:num>
   <w:num w:numId="3" w16cid:durableId="1249655882">
     <w:abstractNumId w:val="0"/>
@@ -4687,16 +5832,16 @@
     <w:abstractNumId w:val="7"/>
   </w:num>
   <w:num w:numId="5" w16cid:durableId="137764301">
-    <w:abstractNumId w:val="16"/>
+    <w:abstractNumId w:val="17"/>
   </w:num>
   <w:num w:numId="6" w16cid:durableId="1845506987">
-    <w:abstractNumId w:val="12"/>
+    <w:abstractNumId w:val="13"/>
   </w:num>
   <w:num w:numId="7" w16cid:durableId="941499563">
-    <w:abstractNumId w:val="20"/>
+    <w:abstractNumId w:val="21"/>
   </w:num>
   <w:num w:numId="8" w16cid:durableId="908805232">
-    <w:abstractNumId w:val="25"/>
+    <w:abstractNumId w:val="26"/>
   </w:num>
   <w:num w:numId="9" w16cid:durableId="94179789">
     <w:abstractNumId w:val="1"/>
@@ -4705,55 +5850,58 @@
     <w:abstractNumId w:val="8"/>
   </w:num>
   <w:num w:numId="11" w16cid:durableId="1162624735">
-    <w:abstractNumId w:val="18"/>
+    <w:abstractNumId w:val="19"/>
   </w:num>
   <w:num w:numId="12" w16cid:durableId="347487092">
-    <w:abstractNumId w:val="13"/>
+    <w:abstractNumId w:val="14"/>
   </w:num>
   <w:num w:numId="13" w16cid:durableId="1631278750">
-    <w:abstractNumId w:val="14"/>
+    <w:abstractNumId w:val="15"/>
   </w:num>
   <w:num w:numId="14" w16cid:durableId="744038400">
-    <w:abstractNumId w:val="9"/>
+    <w:abstractNumId w:val="10"/>
   </w:num>
   <w:num w:numId="15" w16cid:durableId="2006859415">
     <w:abstractNumId w:val="3"/>
   </w:num>
   <w:num w:numId="16" w16cid:durableId="1510176829">
-    <w:abstractNumId w:val="21"/>
+    <w:abstractNumId w:val="22"/>
   </w:num>
   <w:num w:numId="17" w16cid:durableId="536238228">
-    <w:abstractNumId w:val="26"/>
+    <w:abstractNumId w:val="27"/>
   </w:num>
   <w:num w:numId="18" w16cid:durableId="1893760693">
-    <w:abstractNumId w:val="10"/>
+    <w:abstractNumId w:val="11"/>
   </w:num>
   <w:num w:numId="19" w16cid:durableId="1835878429">
-    <w:abstractNumId w:val="19"/>
+    <w:abstractNumId w:val="20"/>
   </w:num>
   <w:num w:numId="20" w16cid:durableId="1464688392">
     <w:abstractNumId w:val="6"/>
   </w:num>
   <w:num w:numId="21" w16cid:durableId="1028409319">
-    <w:abstractNumId w:val="11"/>
+    <w:abstractNumId w:val="12"/>
   </w:num>
   <w:num w:numId="22" w16cid:durableId="1645547476">
-    <w:abstractNumId w:val="17"/>
+    <w:abstractNumId w:val="18"/>
   </w:num>
   <w:num w:numId="23" w16cid:durableId="1242251092">
     <w:abstractNumId w:val="2"/>
   </w:num>
   <w:num w:numId="24" w16cid:durableId="1673293324">
-    <w:abstractNumId w:val="23"/>
+    <w:abstractNumId w:val="24"/>
   </w:num>
   <w:num w:numId="25" w16cid:durableId="1051492290">
-    <w:abstractNumId w:val="15"/>
+    <w:abstractNumId w:val="16"/>
   </w:num>
   <w:num w:numId="26" w16cid:durableId="454060702">
-    <w:abstractNumId w:val="22"/>
+    <w:abstractNumId w:val="23"/>
   </w:num>
   <w:num w:numId="27" w16cid:durableId="964119887">
     <w:abstractNumId w:val="5"/>
+  </w:num>
+  <w:num w:numId="28" w16cid:durableId="1292399554">
+    <w:abstractNumId w:val="9"/>
   </w:num>
   <w:numIdMacAtCleanup w:val="21"/>
 </w:numbering>

</xml_diff>

<commit_message>
Inserimento cap.4 Algoritmo di classificazione, terminare il glossario
</commit_message>
<xml_diff>
--- a/documentazione/Road-Signs_classification.docx
+++ b/documentazione/Road-Signs_classification.docx
@@ -347,11 +347,11 @@
           <w:lang w:val="it-IT"/>
         </w:rPr>
       </w:pPr>
-      <w:bookmarkStart w:id="1" w:name="_Toc495591345"/>
-      <w:bookmarkStart w:id="2" w:name="_Toc497164940"/>
+      <w:bookmarkStart w:id="1" w:name="_Toc25179639"/>
+      <w:bookmarkStart w:id="2" w:name="_Toc23949468"/>
       <w:bookmarkStart w:id="3" w:name="_Toc23948176"/>
-      <w:bookmarkStart w:id="4" w:name="_Toc23949468"/>
-      <w:bookmarkStart w:id="5" w:name="_Toc25179639"/>
+      <w:bookmarkStart w:id="4" w:name="_Toc497164940"/>
+      <w:bookmarkStart w:id="5" w:name="_Toc495591345"/>
     </w:p>
     <w:p>
       <w:pPr>
@@ -568,11 +568,11 @@
     <w:bookmarkEnd w:id="3" w:displacedByCustomXml="next"/>
     <w:bookmarkEnd w:id="2" w:displacedByCustomXml="next"/>
     <w:bookmarkEnd w:id="1" w:displacedByCustomXml="next"/>
-    <w:bookmarkStart w:id="6" w:name="_Toc25179640" w:displacedByCustomXml="next"/>
-    <w:bookmarkStart w:id="7" w:name="_Toc23949469" w:displacedByCustomXml="next"/>
+    <w:bookmarkStart w:id="6" w:name="_Toc23948177" w:displacedByCustomXml="next"/>
+    <w:bookmarkStart w:id="7" w:name="_Toc497164941" w:displacedByCustomXml="next"/>
     <w:bookmarkStart w:id="8" w:name="_Toc495591347" w:displacedByCustomXml="next"/>
-    <w:bookmarkStart w:id="9" w:name="_Toc497164941" w:displacedByCustomXml="next"/>
-    <w:bookmarkStart w:id="10" w:name="_Toc23948177" w:displacedByCustomXml="next"/>
+    <w:bookmarkStart w:id="9" w:name="_Toc23949469" w:displacedByCustomXml="next"/>
+    <w:bookmarkStart w:id="10" w:name="_Toc25179640" w:displacedByCustomXml="next"/>
     <w:sdt>
       <w:sdtPr>
         <w:rPr>
@@ -609,8 +609,11 @@
           <w:pPr>
             <w:pStyle w:val="Sommario1"/>
             <w:rPr>
-              <w:rFonts w:asciiTheme="minorHAnsi" w:eastAsiaTheme="minorEastAsia" w:hAnsiTheme="minorHAnsi" w:cstheme="minorBidi"/>
-              <w:szCs w:val="22"/>
+              <w:rFonts w:ascii="Garamond" w:eastAsiaTheme="minorEastAsia" w:hAnsi="Garamond" w:cstheme="minorBidi"/>
+              <w:b/>
+              <w:bCs/>
+              <w:sz w:val="28"/>
+              <w:szCs w:val="28"/>
               <w:lang w:val="it-IT" w:eastAsia="it-IT"/>
             </w:rPr>
           </w:pPr>
@@ -633,51 +636,91 @@
             </w:rPr>
             <w:fldChar w:fldCharType="separate"/>
           </w:r>
-          <w:hyperlink w:anchor="_Toc106100551" w:history="1">
+          <w:hyperlink w:anchor="_Toc106809600" w:history="1">
             <w:r>
               <w:rPr>
                 <w:rStyle w:val="Collegamentoipertestuale"/>
+                <w:rFonts w:ascii="Garamond" w:hAnsi="Garamond"/>
+                <w:b/>
+                <w:bCs/>
+                <w:sz w:val="28"/>
+                <w:szCs w:val="28"/>
               </w:rPr>
               <w:t>1. Introduzione: scopo del progetto</w:t>
             </w:r>
             <w:r>
               <w:rPr>
+                <w:rFonts w:ascii="Garamond" w:hAnsi="Garamond"/>
+                <w:b/>
+                <w:bCs/>
                 <w:webHidden/>
+                <w:sz w:val="28"/>
+                <w:szCs w:val="28"/>
               </w:rPr>
               <w:tab/>
             </w:r>
             <w:r>
               <w:rPr>
+                <w:rFonts w:ascii="Garamond" w:hAnsi="Garamond"/>
+                <w:b/>
+                <w:bCs/>
                 <w:webHidden/>
+                <w:sz w:val="28"/>
+                <w:szCs w:val="28"/>
               </w:rPr>
               <w:fldChar w:fldCharType="begin"/>
             </w:r>
             <w:r>
               <w:rPr>
+                <w:rFonts w:ascii="Garamond" w:hAnsi="Garamond"/>
+                <w:b/>
+                <w:bCs/>
                 <w:webHidden/>
-              </w:rPr>
-              <w:instrText xml:space="preserve"> PAGEREF _Toc106100551 \h </w:instrText>
-            </w:r>
-            <w:r>
-              <w:rPr>
+                <w:sz w:val="28"/>
+                <w:szCs w:val="28"/>
+              </w:rPr>
+              <w:instrText xml:space="preserve"> PAGEREF _Toc106809600 \h </w:instrText>
+            </w:r>
+            <w:r>
+              <w:rPr>
+                <w:rFonts w:ascii="Garamond" w:hAnsi="Garamond"/>
+                <w:b/>
+                <w:bCs/>
                 <w:webHidden/>
-              </w:rPr>
-            </w:r>
-            <w:r>
-              <w:rPr>
+                <w:sz w:val="28"/>
+                <w:szCs w:val="28"/>
+              </w:rPr>
+            </w:r>
+            <w:r>
+              <w:rPr>
+                <w:rFonts w:ascii="Garamond" w:hAnsi="Garamond"/>
+                <w:b/>
+                <w:bCs/>
                 <w:webHidden/>
+                <w:sz w:val="28"/>
+                <w:szCs w:val="28"/>
               </w:rPr>
               <w:fldChar w:fldCharType="separate"/>
             </w:r>
             <w:r>
               <w:rPr>
+                <w:rFonts w:ascii="Garamond" w:hAnsi="Garamond"/>
+                <w:b/>
+                <w:bCs/>
                 <w:webHidden/>
-              </w:rPr>
-              <w:t>2</w:t>
-            </w:r>
-            <w:r>
-              <w:rPr>
+                <w:sz w:val="28"/>
+                <w:szCs w:val="28"/>
+              </w:rPr>
+              <w:t>3</w:t>
+            </w:r>
+            <w:r>
+              <w:rPr>
+                <w:rFonts w:ascii="Garamond" w:hAnsi="Garamond"/>
+                <w:b/>
+                <w:bCs/>
                 <w:webHidden/>
+                <w:sz w:val="28"/>
+                <w:szCs w:val="28"/>
               </w:rPr>
               <w:fldChar w:fldCharType="end"/>
             </w:r>
@@ -687,56 +730,99 @@
           <w:pPr>
             <w:pStyle w:val="Sommario1"/>
             <w:rPr>
-              <w:rFonts w:asciiTheme="minorHAnsi" w:eastAsiaTheme="minorEastAsia" w:hAnsiTheme="minorHAnsi" w:cstheme="minorBidi"/>
-              <w:szCs w:val="22"/>
+              <w:rFonts w:ascii="Garamond" w:eastAsiaTheme="minorEastAsia" w:hAnsi="Garamond" w:cstheme="minorBidi"/>
+              <w:b/>
+              <w:bCs/>
+              <w:sz w:val="28"/>
+              <w:szCs w:val="28"/>
               <w:lang w:val="it-IT" w:eastAsia="it-IT"/>
             </w:rPr>
           </w:pPr>
-          <w:hyperlink w:anchor="_Toc106100552" w:history="1">
+          <w:hyperlink w:anchor="_Toc106809601" w:history="1">
             <w:r>
               <w:rPr>
                 <w:rStyle w:val="Collegamentoipertestuale"/>
+                <w:rFonts w:ascii="Garamond" w:hAnsi="Garamond"/>
+                <w:b/>
+                <w:bCs/>
+                <w:sz w:val="28"/>
+                <w:szCs w:val="28"/>
               </w:rPr>
               <w:t>2. Descrizione dell’agente</w:t>
             </w:r>
             <w:r>
               <w:rPr>
+                <w:rFonts w:ascii="Garamond" w:hAnsi="Garamond"/>
+                <w:b/>
+                <w:bCs/>
                 <w:webHidden/>
+                <w:sz w:val="28"/>
+                <w:szCs w:val="28"/>
               </w:rPr>
               <w:tab/>
             </w:r>
             <w:r>
               <w:rPr>
+                <w:rFonts w:ascii="Garamond" w:hAnsi="Garamond"/>
+                <w:b/>
+                <w:bCs/>
                 <w:webHidden/>
+                <w:sz w:val="28"/>
+                <w:szCs w:val="28"/>
               </w:rPr>
               <w:fldChar w:fldCharType="begin"/>
             </w:r>
             <w:r>
               <w:rPr>
+                <w:rFonts w:ascii="Garamond" w:hAnsi="Garamond"/>
+                <w:b/>
+                <w:bCs/>
                 <w:webHidden/>
-              </w:rPr>
-              <w:instrText xml:space="preserve"> PAGEREF _Toc106100552 \h </w:instrText>
-            </w:r>
-            <w:r>
-              <w:rPr>
+                <w:sz w:val="28"/>
+                <w:szCs w:val="28"/>
+              </w:rPr>
+              <w:instrText xml:space="preserve"> PAGEREF _Toc106809601 \h </w:instrText>
+            </w:r>
+            <w:r>
+              <w:rPr>
+                <w:rFonts w:ascii="Garamond" w:hAnsi="Garamond"/>
+                <w:b/>
+                <w:bCs/>
                 <w:webHidden/>
-              </w:rPr>
-            </w:r>
-            <w:r>
-              <w:rPr>
+                <w:sz w:val="28"/>
+                <w:szCs w:val="28"/>
+              </w:rPr>
+            </w:r>
+            <w:r>
+              <w:rPr>
+                <w:rFonts w:ascii="Garamond" w:hAnsi="Garamond"/>
+                <w:b/>
+                <w:bCs/>
                 <w:webHidden/>
+                <w:sz w:val="28"/>
+                <w:szCs w:val="28"/>
               </w:rPr>
               <w:fldChar w:fldCharType="separate"/>
             </w:r>
             <w:r>
               <w:rPr>
+                <w:rFonts w:ascii="Garamond" w:hAnsi="Garamond"/>
+                <w:b/>
+                <w:bCs/>
                 <w:webHidden/>
+                <w:sz w:val="28"/>
+                <w:szCs w:val="28"/>
               </w:rPr>
               <w:t>3</w:t>
             </w:r>
             <w:r>
               <w:rPr>
+                <w:rFonts w:ascii="Garamond" w:hAnsi="Garamond"/>
+                <w:b/>
+                <w:bCs/>
                 <w:webHidden/>
+                <w:sz w:val="28"/>
+                <w:szCs w:val="28"/>
               </w:rPr>
               <w:fldChar w:fldCharType="end"/>
             </w:r>
@@ -746,57 +832,99 @@
           <w:pPr>
             <w:pStyle w:val="Sommario2"/>
             <w:rPr>
-              <w:rFonts w:eastAsiaTheme="minorEastAsia" w:cstheme="minorBidi"/>
+              <w:rFonts w:ascii="Garamond" w:eastAsiaTheme="minorEastAsia" w:hAnsi="Garamond" w:cstheme="minorBidi"/>
+              <w:b/>
+              <w:bCs/>
+              <w:sz w:val="28"/>
+              <w:szCs w:val="28"/>
               <w:lang w:val="it-IT" w:eastAsia="it-IT"/>
             </w:rPr>
           </w:pPr>
-          <w:hyperlink w:anchor="_Toc106100553" w:history="1">
+          <w:hyperlink w:anchor="_Toc106809602" w:history="1">
             <w:r>
               <w:rPr>
                 <w:rStyle w:val="Collegamentoipertestuale"/>
+                <w:rFonts w:ascii="Garamond" w:hAnsi="Garamond"/>
                 <w:b/>
                 <w:bCs/>
+                <w:sz w:val="28"/>
+                <w:szCs w:val="28"/>
               </w:rPr>
               <w:t>2.1 Obiettivi</w:t>
             </w:r>
             <w:r>
               <w:rPr>
+                <w:rFonts w:ascii="Garamond" w:hAnsi="Garamond"/>
+                <w:b/>
+                <w:bCs/>
                 <w:webHidden/>
+                <w:sz w:val="28"/>
+                <w:szCs w:val="28"/>
               </w:rPr>
               <w:tab/>
             </w:r>
             <w:r>
               <w:rPr>
+                <w:rFonts w:ascii="Garamond" w:hAnsi="Garamond"/>
+                <w:b/>
+                <w:bCs/>
                 <w:webHidden/>
+                <w:sz w:val="28"/>
+                <w:szCs w:val="28"/>
               </w:rPr>
               <w:fldChar w:fldCharType="begin"/>
             </w:r>
             <w:r>
               <w:rPr>
+                <w:rFonts w:ascii="Garamond" w:hAnsi="Garamond"/>
+                <w:b/>
+                <w:bCs/>
                 <w:webHidden/>
-              </w:rPr>
-              <w:instrText xml:space="preserve"> PAGEREF _Toc106100553 \h </w:instrText>
-            </w:r>
-            <w:r>
-              <w:rPr>
+                <w:sz w:val="28"/>
+                <w:szCs w:val="28"/>
+              </w:rPr>
+              <w:instrText xml:space="preserve"> PAGEREF _Toc106809602 \h </w:instrText>
+            </w:r>
+            <w:r>
+              <w:rPr>
+                <w:rFonts w:ascii="Garamond" w:hAnsi="Garamond"/>
+                <w:b/>
+                <w:bCs/>
                 <w:webHidden/>
-              </w:rPr>
-            </w:r>
-            <w:r>
-              <w:rPr>
+                <w:sz w:val="28"/>
+                <w:szCs w:val="28"/>
+              </w:rPr>
+            </w:r>
+            <w:r>
+              <w:rPr>
+                <w:rFonts w:ascii="Garamond" w:hAnsi="Garamond"/>
+                <w:b/>
+                <w:bCs/>
                 <w:webHidden/>
+                <w:sz w:val="28"/>
+                <w:szCs w:val="28"/>
               </w:rPr>
               <w:fldChar w:fldCharType="separate"/>
             </w:r>
             <w:r>
               <w:rPr>
+                <w:rFonts w:ascii="Garamond" w:hAnsi="Garamond"/>
+                <w:b/>
+                <w:bCs/>
                 <w:webHidden/>
+                <w:sz w:val="28"/>
+                <w:szCs w:val="28"/>
               </w:rPr>
               <w:t>3</w:t>
             </w:r>
             <w:r>
               <w:rPr>
+                <w:rFonts w:ascii="Garamond" w:hAnsi="Garamond"/>
+                <w:b/>
+                <w:bCs/>
                 <w:webHidden/>
+                <w:sz w:val="28"/>
+                <w:szCs w:val="28"/>
               </w:rPr>
               <w:fldChar w:fldCharType="end"/>
             </w:r>
@@ -806,57 +934,99 @@
           <w:pPr>
             <w:pStyle w:val="Sommario2"/>
             <w:rPr>
-              <w:rFonts w:eastAsiaTheme="minorEastAsia" w:cstheme="minorBidi"/>
+              <w:rFonts w:ascii="Garamond" w:eastAsiaTheme="minorEastAsia" w:hAnsi="Garamond" w:cstheme="minorBidi"/>
+              <w:b/>
+              <w:bCs/>
+              <w:sz w:val="28"/>
+              <w:szCs w:val="28"/>
               <w:lang w:val="it-IT" w:eastAsia="it-IT"/>
             </w:rPr>
           </w:pPr>
-          <w:hyperlink w:anchor="_Toc106100554" w:history="1">
+          <w:hyperlink w:anchor="_Toc106809603" w:history="1">
             <w:r>
               <w:rPr>
                 <w:rStyle w:val="Collegamentoipertestuale"/>
+                <w:rFonts w:ascii="Garamond" w:hAnsi="Garamond"/>
                 <w:b/>
                 <w:bCs/>
+                <w:sz w:val="28"/>
+                <w:szCs w:val="28"/>
               </w:rPr>
               <w:t>2.2 Specifica PEAS</w:t>
             </w:r>
             <w:r>
               <w:rPr>
+                <w:rFonts w:ascii="Garamond" w:hAnsi="Garamond"/>
+                <w:b/>
+                <w:bCs/>
                 <w:webHidden/>
+                <w:sz w:val="28"/>
+                <w:szCs w:val="28"/>
               </w:rPr>
               <w:tab/>
             </w:r>
             <w:r>
               <w:rPr>
+                <w:rFonts w:ascii="Garamond" w:hAnsi="Garamond"/>
+                <w:b/>
+                <w:bCs/>
                 <w:webHidden/>
+                <w:sz w:val="28"/>
+                <w:szCs w:val="28"/>
               </w:rPr>
               <w:fldChar w:fldCharType="begin"/>
             </w:r>
             <w:r>
               <w:rPr>
+                <w:rFonts w:ascii="Garamond" w:hAnsi="Garamond"/>
+                <w:b/>
+                <w:bCs/>
                 <w:webHidden/>
-              </w:rPr>
-              <w:instrText xml:space="preserve"> PAGEREF _Toc106100554 \h </w:instrText>
-            </w:r>
-            <w:r>
-              <w:rPr>
+                <w:sz w:val="28"/>
+                <w:szCs w:val="28"/>
+              </w:rPr>
+              <w:instrText xml:space="preserve"> PAGEREF _Toc106809603 \h </w:instrText>
+            </w:r>
+            <w:r>
+              <w:rPr>
+                <w:rFonts w:ascii="Garamond" w:hAnsi="Garamond"/>
+                <w:b/>
+                <w:bCs/>
                 <w:webHidden/>
-              </w:rPr>
-            </w:r>
-            <w:r>
-              <w:rPr>
+                <w:sz w:val="28"/>
+                <w:szCs w:val="28"/>
+              </w:rPr>
+            </w:r>
+            <w:r>
+              <w:rPr>
+                <w:rFonts w:ascii="Garamond" w:hAnsi="Garamond"/>
+                <w:b/>
+                <w:bCs/>
                 <w:webHidden/>
+                <w:sz w:val="28"/>
+                <w:szCs w:val="28"/>
               </w:rPr>
               <w:fldChar w:fldCharType="separate"/>
             </w:r>
             <w:r>
               <w:rPr>
+                <w:rFonts w:ascii="Garamond" w:hAnsi="Garamond"/>
+                <w:b/>
+                <w:bCs/>
                 <w:webHidden/>
+                <w:sz w:val="28"/>
+                <w:szCs w:val="28"/>
               </w:rPr>
               <w:t>3</w:t>
             </w:r>
             <w:r>
               <w:rPr>
+                <w:rFonts w:ascii="Garamond" w:hAnsi="Garamond"/>
+                <w:b/>
+                <w:bCs/>
                 <w:webHidden/>
+                <w:sz w:val="28"/>
+                <w:szCs w:val="28"/>
               </w:rPr>
               <w:fldChar w:fldCharType="end"/>
             </w:r>
@@ -866,57 +1036,99 @@
           <w:pPr>
             <w:pStyle w:val="Sommario2"/>
             <w:rPr>
-              <w:rFonts w:eastAsiaTheme="minorEastAsia" w:cstheme="minorBidi"/>
+              <w:rFonts w:ascii="Garamond" w:eastAsiaTheme="minorEastAsia" w:hAnsi="Garamond" w:cstheme="minorBidi"/>
+              <w:b/>
+              <w:bCs/>
+              <w:sz w:val="28"/>
+              <w:szCs w:val="28"/>
               <w:lang w:val="it-IT" w:eastAsia="it-IT"/>
             </w:rPr>
           </w:pPr>
-          <w:hyperlink w:anchor="_Toc106100555" w:history="1">
+          <w:hyperlink w:anchor="_Toc106809604" w:history="1">
             <w:r>
               <w:rPr>
                 <w:rStyle w:val="Collegamentoipertestuale"/>
+                <w:rFonts w:ascii="Garamond" w:hAnsi="Garamond"/>
                 <w:b/>
                 <w:bCs/>
+                <w:sz w:val="28"/>
+                <w:szCs w:val="28"/>
               </w:rPr>
               <w:t>2.3 Analisi del problema</w:t>
             </w:r>
             <w:r>
               <w:rPr>
+                <w:rFonts w:ascii="Garamond" w:hAnsi="Garamond"/>
+                <w:b/>
+                <w:bCs/>
                 <w:webHidden/>
+                <w:sz w:val="28"/>
+                <w:szCs w:val="28"/>
               </w:rPr>
               <w:tab/>
             </w:r>
             <w:r>
               <w:rPr>
+                <w:rFonts w:ascii="Garamond" w:hAnsi="Garamond"/>
+                <w:b/>
+                <w:bCs/>
                 <w:webHidden/>
+                <w:sz w:val="28"/>
+                <w:szCs w:val="28"/>
               </w:rPr>
               <w:fldChar w:fldCharType="begin"/>
             </w:r>
             <w:r>
               <w:rPr>
+                <w:rFonts w:ascii="Garamond" w:hAnsi="Garamond"/>
+                <w:b/>
+                <w:bCs/>
                 <w:webHidden/>
-              </w:rPr>
-              <w:instrText xml:space="preserve"> PAGEREF _Toc106100555 \h </w:instrText>
-            </w:r>
-            <w:r>
-              <w:rPr>
+                <w:sz w:val="28"/>
+                <w:szCs w:val="28"/>
+              </w:rPr>
+              <w:instrText xml:space="preserve"> PAGEREF _Toc106809604 \h </w:instrText>
+            </w:r>
+            <w:r>
+              <w:rPr>
+                <w:rFonts w:ascii="Garamond" w:hAnsi="Garamond"/>
+                <w:b/>
+                <w:bCs/>
                 <w:webHidden/>
-              </w:rPr>
-            </w:r>
-            <w:r>
-              <w:rPr>
+                <w:sz w:val="28"/>
+                <w:szCs w:val="28"/>
+              </w:rPr>
+            </w:r>
+            <w:r>
+              <w:rPr>
+                <w:rFonts w:ascii="Garamond" w:hAnsi="Garamond"/>
+                <w:b/>
+                <w:bCs/>
                 <w:webHidden/>
+                <w:sz w:val="28"/>
+                <w:szCs w:val="28"/>
               </w:rPr>
               <w:fldChar w:fldCharType="separate"/>
             </w:r>
             <w:r>
               <w:rPr>
+                <w:rFonts w:ascii="Garamond" w:hAnsi="Garamond"/>
+                <w:b/>
+                <w:bCs/>
                 <w:webHidden/>
-              </w:rPr>
-              <w:t>3</w:t>
-            </w:r>
-            <w:r>
-              <w:rPr>
+                <w:sz w:val="28"/>
+                <w:szCs w:val="28"/>
+              </w:rPr>
+              <w:t>4</w:t>
+            </w:r>
+            <w:r>
+              <w:rPr>
+                <w:rFonts w:ascii="Garamond" w:hAnsi="Garamond"/>
+                <w:b/>
+                <w:bCs/>
                 <w:webHidden/>
+                <w:sz w:val="28"/>
+                <w:szCs w:val="28"/>
               </w:rPr>
               <w:fldChar w:fldCharType="end"/>
             </w:r>
@@ -926,57 +1138,99 @@
           <w:pPr>
             <w:pStyle w:val="Sommario1"/>
             <w:rPr>
-              <w:rFonts w:asciiTheme="minorHAnsi" w:eastAsiaTheme="minorEastAsia" w:hAnsiTheme="minorHAnsi" w:cstheme="minorBidi"/>
-              <w:szCs w:val="22"/>
+              <w:rFonts w:ascii="Garamond" w:eastAsiaTheme="minorEastAsia" w:hAnsi="Garamond" w:cstheme="minorBidi"/>
+              <w:b/>
+              <w:bCs/>
+              <w:sz w:val="28"/>
+              <w:szCs w:val="28"/>
               <w:lang w:val="it-IT" w:eastAsia="it-IT"/>
             </w:rPr>
           </w:pPr>
-          <w:hyperlink w:anchor="_Toc106100556" w:history="1">
+          <w:hyperlink w:anchor="_Toc106809605" w:history="1">
             <w:r>
               <w:rPr>
                 <w:rStyle w:val="Collegamentoipertestuale"/>
                 <w:rFonts w:ascii="Garamond" w:hAnsi="Garamond"/>
+                <w:b/>
+                <w:bCs/>
+                <w:sz w:val="28"/>
+                <w:szCs w:val="28"/>
               </w:rPr>
               <w:t>3. Dataset</w:t>
             </w:r>
             <w:r>
               <w:rPr>
+                <w:rFonts w:ascii="Garamond" w:hAnsi="Garamond"/>
+                <w:b/>
+                <w:bCs/>
                 <w:webHidden/>
+                <w:sz w:val="28"/>
+                <w:szCs w:val="28"/>
               </w:rPr>
               <w:tab/>
             </w:r>
             <w:r>
               <w:rPr>
+                <w:rFonts w:ascii="Garamond" w:hAnsi="Garamond"/>
+                <w:b/>
+                <w:bCs/>
                 <w:webHidden/>
+                <w:sz w:val="28"/>
+                <w:szCs w:val="28"/>
               </w:rPr>
               <w:fldChar w:fldCharType="begin"/>
             </w:r>
             <w:r>
               <w:rPr>
+                <w:rFonts w:ascii="Garamond" w:hAnsi="Garamond"/>
+                <w:b/>
+                <w:bCs/>
                 <w:webHidden/>
-              </w:rPr>
-              <w:instrText xml:space="preserve"> PAGEREF _Toc106100556 \h </w:instrText>
-            </w:r>
-            <w:r>
-              <w:rPr>
+                <w:sz w:val="28"/>
+                <w:szCs w:val="28"/>
+              </w:rPr>
+              <w:instrText xml:space="preserve"> PAGEREF _Toc106809605 \h </w:instrText>
+            </w:r>
+            <w:r>
+              <w:rPr>
+                <w:rFonts w:ascii="Garamond" w:hAnsi="Garamond"/>
+                <w:b/>
+                <w:bCs/>
                 <w:webHidden/>
-              </w:rPr>
-            </w:r>
-            <w:r>
-              <w:rPr>
+                <w:sz w:val="28"/>
+                <w:szCs w:val="28"/>
+              </w:rPr>
+            </w:r>
+            <w:r>
+              <w:rPr>
+                <w:rFonts w:ascii="Garamond" w:hAnsi="Garamond"/>
+                <w:b/>
+                <w:bCs/>
                 <w:webHidden/>
+                <w:sz w:val="28"/>
+                <w:szCs w:val="28"/>
               </w:rPr>
               <w:fldChar w:fldCharType="separate"/>
             </w:r>
             <w:r>
               <w:rPr>
+                <w:rFonts w:ascii="Garamond" w:hAnsi="Garamond"/>
+                <w:b/>
+                <w:bCs/>
                 <w:webHidden/>
+                <w:sz w:val="28"/>
+                <w:szCs w:val="28"/>
               </w:rPr>
               <w:t>4</w:t>
             </w:r>
             <w:r>
               <w:rPr>
+                <w:rFonts w:ascii="Garamond" w:hAnsi="Garamond"/>
+                <w:b/>
+                <w:bCs/>
                 <w:webHidden/>
+                <w:sz w:val="28"/>
+                <w:szCs w:val="28"/>
               </w:rPr>
               <w:fldChar w:fldCharType="end"/>
             </w:r>
@@ -986,57 +1240,99 @@
           <w:pPr>
             <w:pStyle w:val="Sommario2"/>
             <w:rPr>
-              <w:rFonts w:eastAsiaTheme="minorEastAsia" w:cstheme="minorBidi"/>
+              <w:rFonts w:ascii="Garamond" w:eastAsiaTheme="minorEastAsia" w:hAnsi="Garamond" w:cstheme="minorBidi"/>
+              <w:b/>
+              <w:bCs/>
+              <w:sz w:val="28"/>
+              <w:szCs w:val="28"/>
               <w:lang w:val="it-IT" w:eastAsia="it-IT"/>
             </w:rPr>
           </w:pPr>
-          <w:hyperlink w:anchor="_Toc106100557" w:history="1">
+          <w:hyperlink w:anchor="_Toc106809606" w:history="1">
             <w:r>
               <w:rPr>
                 <w:rStyle w:val="Collegamentoipertestuale"/>
+                <w:rFonts w:ascii="Garamond" w:hAnsi="Garamond"/>
                 <w:b/>
                 <w:bCs/>
+                <w:sz w:val="28"/>
+                <w:szCs w:val="28"/>
               </w:rPr>
               <w:t>3.1 Analisi e scrematura del dataset</w:t>
             </w:r>
             <w:r>
               <w:rPr>
+                <w:rFonts w:ascii="Garamond" w:hAnsi="Garamond"/>
+                <w:b/>
+                <w:bCs/>
                 <w:webHidden/>
+                <w:sz w:val="28"/>
+                <w:szCs w:val="28"/>
               </w:rPr>
               <w:tab/>
             </w:r>
             <w:r>
               <w:rPr>
+                <w:rFonts w:ascii="Garamond" w:hAnsi="Garamond"/>
+                <w:b/>
+                <w:bCs/>
                 <w:webHidden/>
+                <w:sz w:val="28"/>
+                <w:szCs w:val="28"/>
               </w:rPr>
               <w:fldChar w:fldCharType="begin"/>
             </w:r>
             <w:r>
               <w:rPr>
+                <w:rFonts w:ascii="Garamond" w:hAnsi="Garamond"/>
+                <w:b/>
+                <w:bCs/>
                 <w:webHidden/>
-              </w:rPr>
-              <w:instrText xml:space="preserve"> PAGEREF _Toc106100557 \h </w:instrText>
-            </w:r>
-            <w:r>
-              <w:rPr>
+                <w:sz w:val="28"/>
+                <w:szCs w:val="28"/>
+              </w:rPr>
+              <w:instrText xml:space="preserve"> PAGEREF _Toc106809606 \h </w:instrText>
+            </w:r>
+            <w:r>
+              <w:rPr>
+                <w:rFonts w:ascii="Garamond" w:hAnsi="Garamond"/>
+                <w:b/>
+                <w:bCs/>
                 <w:webHidden/>
-              </w:rPr>
-            </w:r>
-            <w:r>
-              <w:rPr>
+                <w:sz w:val="28"/>
+                <w:szCs w:val="28"/>
+              </w:rPr>
+            </w:r>
+            <w:r>
+              <w:rPr>
+                <w:rFonts w:ascii="Garamond" w:hAnsi="Garamond"/>
+                <w:b/>
+                <w:bCs/>
                 <w:webHidden/>
+                <w:sz w:val="28"/>
+                <w:szCs w:val="28"/>
               </w:rPr>
               <w:fldChar w:fldCharType="separate"/>
             </w:r>
             <w:r>
               <w:rPr>
+                <w:rFonts w:ascii="Garamond" w:hAnsi="Garamond"/>
+                <w:b/>
+                <w:bCs/>
                 <w:webHidden/>
-              </w:rPr>
-              <w:t>4</w:t>
-            </w:r>
-            <w:r>
-              <w:rPr>
+                <w:sz w:val="28"/>
+                <w:szCs w:val="28"/>
+              </w:rPr>
+              <w:t>5</w:t>
+            </w:r>
+            <w:r>
+              <w:rPr>
+                <w:rFonts w:ascii="Garamond" w:hAnsi="Garamond"/>
+                <w:b/>
+                <w:bCs/>
                 <w:webHidden/>
+                <w:sz w:val="28"/>
+                <w:szCs w:val="28"/>
               </w:rPr>
               <w:fldChar w:fldCharType="end"/>
             </w:r>
@@ -1046,59 +1342,100 @@
           <w:pPr>
             <w:pStyle w:val="Sommario2"/>
             <w:rPr>
-              <w:rFonts w:eastAsiaTheme="minorEastAsia" w:cstheme="minorBidi"/>
+              <w:rFonts w:ascii="Garamond" w:eastAsiaTheme="minorEastAsia" w:hAnsi="Garamond" w:cstheme="minorBidi"/>
+              <w:b/>
+              <w:bCs/>
+              <w:sz w:val="28"/>
+              <w:szCs w:val="28"/>
               <w:lang w:val="it-IT" w:eastAsia="it-IT"/>
             </w:rPr>
           </w:pPr>
-          <w:hyperlink w:anchor="_Toc106100558" w:history="1">
+          <w:hyperlink w:anchor="_Toc106809607" w:history="1">
             <w:r>
               <w:rPr>
                 <w:rStyle w:val="Collegamentoipertestuale"/>
                 <w:rFonts w:ascii="Garamond" w:hAnsi="Garamond"/>
                 <w:b/>
                 <w:bCs/>
+                <w:sz w:val="28"/>
+                <w:szCs w:val="28"/>
                 <w:lang w:val="it-IT"/>
               </w:rPr>
               <w:t>3.2 Formattazione dei dati</w:t>
             </w:r>
             <w:r>
               <w:rPr>
+                <w:rFonts w:ascii="Garamond" w:hAnsi="Garamond"/>
+                <w:b/>
+                <w:bCs/>
                 <w:webHidden/>
+                <w:sz w:val="28"/>
+                <w:szCs w:val="28"/>
               </w:rPr>
               <w:tab/>
             </w:r>
             <w:r>
               <w:rPr>
+                <w:rFonts w:ascii="Garamond" w:hAnsi="Garamond"/>
+                <w:b/>
+                <w:bCs/>
                 <w:webHidden/>
+                <w:sz w:val="28"/>
+                <w:szCs w:val="28"/>
               </w:rPr>
               <w:fldChar w:fldCharType="begin"/>
             </w:r>
             <w:r>
               <w:rPr>
+                <w:rFonts w:ascii="Garamond" w:hAnsi="Garamond"/>
+                <w:b/>
+                <w:bCs/>
                 <w:webHidden/>
-              </w:rPr>
-              <w:instrText xml:space="preserve"> PAGEREF _Toc106100558 \h </w:instrText>
-            </w:r>
-            <w:r>
-              <w:rPr>
+                <w:sz w:val="28"/>
+                <w:szCs w:val="28"/>
+              </w:rPr>
+              <w:instrText xml:space="preserve"> PAGEREF _Toc106809607 \h </w:instrText>
+            </w:r>
+            <w:r>
+              <w:rPr>
+                <w:rFonts w:ascii="Garamond" w:hAnsi="Garamond"/>
+                <w:b/>
+                <w:bCs/>
                 <w:webHidden/>
-              </w:rPr>
-            </w:r>
-            <w:r>
-              <w:rPr>
+                <w:sz w:val="28"/>
+                <w:szCs w:val="28"/>
+              </w:rPr>
+            </w:r>
+            <w:r>
+              <w:rPr>
+                <w:rFonts w:ascii="Garamond" w:hAnsi="Garamond"/>
+                <w:b/>
+                <w:bCs/>
                 <w:webHidden/>
+                <w:sz w:val="28"/>
+                <w:szCs w:val="28"/>
               </w:rPr>
               <w:fldChar w:fldCharType="separate"/>
             </w:r>
             <w:r>
               <w:rPr>
+                <w:rFonts w:ascii="Garamond" w:hAnsi="Garamond"/>
+                <w:b/>
+                <w:bCs/>
                 <w:webHidden/>
+                <w:sz w:val="28"/>
+                <w:szCs w:val="28"/>
               </w:rPr>
               <w:t>5</w:t>
             </w:r>
             <w:r>
               <w:rPr>
+                <w:rFonts w:ascii="Garamond" w:hAnsi="Garamond"/>
+                <w:b/>
+                <w:bCs/>
                 <w:webHidden/>
+                <w:sz w:val="28"/>
+                <w:szCs w:val="28"/>
               </w:rPr>
               <w:fldChar w:fldCharType="end"/>
             </w:r>
@@ -1108,14 +1445,16 @@
           <w:pPr>
             <w:pStyle w:val="Sommario3"/>
             <w:rPr>
-              <w:rFonts w:eastAsiaTheme="minorEastAsia" w:cstheme="minorBidi"/>
+              <w:rFonts w:ascii="Garamond" w:eastAsiaTheme="minorEastAsia" w:hAnsi="Garamond" w:cstheme="minorBidi"/>
+              <w:b/>
+              <w:bCs/>
               <w:noProof/>
-              <w:sz w:val="22"/>
-              <w:szCs w:val="22"/>
+              <w:sz w:val="28"/>
+              <w:szCs w:val="28"/>
               <w:lang w:val="it-IT" w:eastAsia="it-IT"/>
             </w:rPr>
           </w:pPr>
-          <w:hyperlink w:anchor="_Toc106100559" w:history="1">
+          <w:hyperlink w:anchor="_Toc106809608" w:history="1">
             <w:r>
               <w:rPr>
                 <w:rStyle w:val="Collegamentoipertestuale"/>
@@ -1123,55 +1462,92 @@
                 <w:b/>
                 <w:bCs/>
                 <w:noProof/>
+                <w:sz w:val="28"/>
+                <w:szCs w:val="28"/>
                 <w:lang w:val="it-IT"/>
               </w:rPr>
               <w:t>3.2.1 Importazione delle librerie ed estrazione delle feature</w:t>
             </w:r>
             <w:r>
               <w:rPr>
+                <w:rFonts w:ascii="Garamond" w:hAnsi="Garamond"/>
+                <w:b/>
+                <w:bCs/>
                 <w:noProof/>
                 <w:webHidden/>
+                <w:sz w:val="28"/>
+                <w:szCs w:val="28"/>
               </w:rPr>
               <w:tab/>
             </w:r>
             <w:r>
               <w:rPr>
+                <w:rFonts w:ascii="Garamond" w:hAnsi="Garamond"/>
+                <w:b/>
+                <w:bCs/>
                 <w:noProof/>
                 <w:webHidden/>
+                <w:sz w:val="28"/>
+                <w:szCs w:val="28"/>
               </w:rPr>
               <w:fldChar w:fldCharType="begin"/>
             </w:r>
             <w:r>
               <w:rPr>
+                <w:rFonts w:ascii="Garamond" w:hAnsi="Garamond"/>
+                <w:b/>
+                <w:bCs/>
                 <w:noProof/>
                 <w:webHidden/>
-              </w:rPr>
-              <w:instrText xml:space="preserve"> PAGEREF _Toc106100559 \h </w:instrText>
-            </w:r>
-            <w:r>
-              <w:rPr>
+                <w:sz w:val="28"/>
+                <w:szCs w:val="28"/>
+              </w:rPr>
+              <w:instrText xml:space="preserve"> PAGEREF _Toc106809608 \h </w:instrText>
+            </w:r>
+            <w:r>
+              <w:rPr>
+                <w:rFonts w:ascii="Garamond" w:hAnsi="Garamond"/>
+                <w:b/>
+                <w:bCs/>
                 <w:noProof/>
                 <w:webHidden/>
-              </w:rPr>
-            </w:r>
-            <w:r>
-              <w:rPr>
+                <w:sz w:val="28"/>
+                <w:szCs w:val="28"/>
+              </w:rPr>
+            </w:r>
+            <w:r>
+              <w:rPr>
+                <w:rFonts w:ascii="Garamond" w:hAnsi="Garamond"/>
+                <w:b/>
+                <w:bCs/>
                 <w:noProof/>
                 <w:webHidden/>
+                <w:sz w:val="28"/>
+                <w:szCs w:val="28"/>
               </w:rPr>
               <w:fldChar w:fldCharType="separate"/>
             </w:r>
             <w:r>
               <w:rPr>
+                <w:rFonts w:ascii="Garamond" w:hAnsi="Garamond"/>
+                <w:b/>
+                <w:bCs/>
                 <w:noProof/>
                 <w:webHidden/>
+                <w:sz w:val="28"/>
+                <w:szCs w:val="28"/>
               </w:rPr>
               <w:t>5</w:t>
             </w:r>
             <w:r>
               <w:rPr>
+                <w:rFonts w:ascii="Garamond" w:hAnsi="Garamond"/>
+                <w:b/>
+                <w:bCs/>
                 <w:noProof/>
                 <w:webHidden/>
+                <w:sz w:val="28"/>
+                <w:szCs w:val="28"/>
               </w:rPr>
               <w:fldChar w:fldCharType="end"/>
             </w:r>
@@ -1181,14 +1557,16 @@
           <w:pPr>
             <w:pStyle w:val="Sommario3"/>
             <w:rPr>
-              <w:rFonts w:eastAsiaTheme="minorEastAsia" w:cstheme="minorBidi"/>
+              <w:rFonts w:ascii="Garamond" w:eastAsiaTheme="minorEastAsia" w:hAnsi="Garamond" w:cstheme="minorBidi"/>
+              <w:b/>
+              <w:bCs/>
               <w:noProof/>
-              <w:sz w:val="22"/>
-              <w:szCs w:val="22"/>
+              <w:sz w:val="28"/>
+              <w:szCs w:val="28"/>
               <w:lang w:val="it-IT" w:eastAsia="it-IT"/>
             </w:rPr>
           </w:pPr>
-          <w:hyperlink w:anchor="_Toc106100560" w:history="1">
+          <w:hyperlink w:anchor="_Toc106809609" w:history="1">
             <w:r>
               <w:rPr>
                 <w:rStyle w:val="Collegamentoipertestuale"/>
@@ -1196,55 +1574,92 @@
                 <w:b/>
                 <w:bCs/>
                 <w:noProof/>
+                <w:sz w:val="28"/>
+                <w:szCs w:val="28"/>
                 <w:lang w:val="it-IT"/>
               </w:rPr>
               <w:t>3.2.2 Costruzione del DataFrame</w:t>
             </w:r>
             <w:r>
               <w:rPr>
+                <w:rFonts w:ascii="Garamond" w:hAnsi="Garamond"/>
+                <w:b/>
+                <w:bCs/>
                 <w:noProof/>
                 <w:webHidden/>
+                <w:sz w:val="28"/>
+                <w:szCs w:val="28"/>
               </w:rPr>
               <w:tab/>
             </w:r>
             <w:r>
               <w:rPr>
+                <w:rFonts w:ascii="Garamond" w:hAnsi="Garamond"/>
+                <w:b/>
+                <w:bCs/>
                 <w:noProof/>
                 <w:webHidden/>
+                <w:sz w:val="28"/>
+                <w:szCs w:val="28"/>
               </w:rPr>
               <w:fldChar w:fldCharType="begin"/>
             </w:r>
             <w:r>
               <w:rPr>
+                <w:rFonts w:ascii="Garamond" w:hAnsi="Garamond"/>
+                <w:b/>
+                <w:bCs/>
                 <w:noProof/>
                 <w:webHidden/>
-              </w:rPr>
-              <w:instrText xml:space="preserve"> PAGEREF _Toc106100560 \h </w:instrText>
-            </w:r>
-            <w:r>
-              <w:rPr>
+                <w:sz w:val="28"/>
+                <w:szCs w:val="28"/>
+              </w:rPr>
+              <w:instrText xml:space="preserve"> PAGEREF _Toc106809609 \h </w:instrText>
+            </w:r>
+            <w:r>
+              <w:rPr>
+                <w:rFonts w:ascii="Garamond" w:hAnsi="Garamond"/>
+                <w:b/>
+                <w:bCs/>
                 <w:noProof/>
                 <w:webHidden/>
-              </w:rPr>
-            </w:r>
-            <w:r>
-              <w:rPr>
+                <w:sz w:val="28"/>
+                <w:szCs w:val="28"/>
+              </w:rPr>
+            </w:r>
+            <w:r>
+              <w:rPr>
+                <w:rFonts w:ascii="Garamond" w:hAnsi="Garamond"/>
+                <w:b/>
+                <w:bCs/>
                 <w:noProof/>
                 <w:webHidden/>
+                <w:sz w:val="28"/>
+                <w:szCs w:val="28"/>
               </w:rPr>
               <w:fldChar w:fldCharType="separate"/>
             </w:r>
             <w:r>
               <w:rPr>
+                <w:rFonts w:ascii="Garamond" w:hAnsi="Garamond"/>
+                <w:b/>
+                <w:bCs/>
                 <w:noProof/>
                 <w:webHidden/>
+                <w:sz w:val="28"/>
+                <w:szCs w:val="28"/>
               </w:rPr>
               <w:t>7</w:t>
             </w:r>
             <w:r>
               <w:rPr>
+                <w:rFonts w:ascii="Garamond" w:hAnsi="Garamond"/>
+                <w:b/>
+                <w:bCs/>
                 <w:noProof/>
                 <w:webHidden/>
+                <w:sz w:val="28"/>
+                <w:szCs w:val="28"/>
               </w:rPr>
               <w:fldChar w:fldCharType="end"/>
             </w:r>
@@ -1254,69 +1669,109 @@
           <w:pPr>
             <w:pStyle w:val="Sommario3"/>
             <w:rPr>
-              <w:rFonts w:eastAsiaTheme="minorEastAsia" w:cstheme="minorBidi"/>
+              <w:rFonts w:ascii="Garamond" w:eastAsiaTheme="minorEastAsia" w:hAnsi="Garamond" w:cstheme="minorBidi"/>
+              <w:b/>
+              <w:bCs/>
               <w:noProof/>
-              <w:sz w:val="22"/>
-              <w:szCs w:val="22"/>
+              <w:sz w:val="28"/>
+              <w:szCs w:val="28"/>
               <w:lang w:val="it-IT" w:eastAsia="it-IT"/>
             </w:rPr>
           </w:pPr>
-          <w:hyperlink w:anchor="_Toc106100561" w:history="1">
+          <w:hyperlink w:anchor="_Toc106809610" w:history="1">
             <w:r>
               <w:rPr>
                 <w:rStyle w:val="Collegamentoipertestuale"/>
+                <w:rFonts w:ascii="Garamond" w:hAnsi="Garamond"/>
                 <w:b/>
                 <w:bCs/>
                 <w:noProof/>
+                <w:sz w:val="28"/>
+                <w:szCs w:val="28"/>
                 <w:lang w:val="en-GB"/>
               </w:rPr>
               <w:t>3.2.3 Training e Test Set</w:t>
             </w:r>
             <w:r>
               <w:rPr>
+                <w:rFonts w:ascii="Garamond" w:hAnsi="Garamond"/>
+                <w:b/>
+                <w:bCs/>
                 <w:noProof/>
                 <w:webHidden/>
+                <w:sz w:val="28"/>
+                <w:szCs w:val="28"/>
               </w:rPr>
               <w:tab/>
             </w:r>
             <w:r>
               <w:rPr>
+                <w:rFonts w:ascii="Garamond" w:hAnsi="Garamond"/>
+                <w:b/>
+                <w:bCs/>
                 <w:noProof/>
                 <w:webHidden/>
+                <w:sz w:val="28"/>
+                <w:szCs w:val="28"/>
               </w:rPr>
               <w:fldChar w:fldCharType="begin"/>
             </w:r>
             <w:r>
               <w:rPr>
+                <w:rFonts w:ascii="Garamond" w:hAnsi="Garamond"/>
+                <w:b/>
+                <w:bCs/>
                 <w:noProof/>
                 <w:webHidden/>
-              </w:rPr>
-              <w:instrText xml:space="preserve"> PAGEREF _Toc106100561 \h </w:instrText>
-            </w:r>
-            <w:r>
-              <w:rPr>
+                <w:sz w:val="28"/>
+                <w:szCs w:val="28"/>
+              </w:rPr>
+              <w:instrText xml:space="preserve"> PAGEREF _Toc106809610 \h </w:instrText>
+            </w:r>
+            <w:r>
+              <w:rPr>
+                <w:rFonts w:ascii="Garamond" w:hAnsi="Garamond"/>
+                <w:b/>
+                <w:bCs/>
                 <w:noProof/>
                 <w:webHidden/>
-              </w:rPr>
-            </w:r>
-            <w:r>
-              <w:rPr>
+                <w:sz w:val="28"/>
+                <w:szCs w:val="28"/>
+              </w:rPr>
+            </w:r>
+            <w:r>
+              <w:rPr>
+                <w:rFonts w:ascii="Garamond" w:hAnsi="Garamond"/>
+                <w:b/>
+                <w:bCs/>
                 <w:noProof/>
                 <w:webHidden/>
+                <w:sz w:val="28"/>
+                <w:szCs w:val="28"/>
               </w:rPr>
               <w:fldChar w:fldCharType="separate"/>
             </w:r>
             <w:r>
               <w:rPr>
+                <w:rFonts w:ascii="Garamond" w:hAnsi="Garamond"/>
+                <w:b/>
+                <w:bCs/>
                 <w:noProof/>
                 <w:webHidden/>
-              </w:rPr>
-              <w:t>8</w:t>
-            </w:r>
-            <w:r>
-              <w:rPr>
+                <w:sz w:val="28"/>
+                <w:szCs w:val="28"/>
+              </w:rPr>
+              <w:t>9</w:t>
+            </w:r>
+            <w:r>
+              <w:rPr>
+                <w:rFonts w:ascii="Garamond" w:hAnsi="Garamond"/>
+                <w:b/>
+                <w:bCs/>
                 <w:noProof/>
                 <w:webHidden/>
+                <w:sz w:val="28"/>
+                <w:szCs w:val="28"/>
               </w:rPr>
               <w:fldChar w:fldCharType="end"/>
             </w:r>
@@ -1329,23 +1784,33 @@
               <w:tab w:val="left" w:pos="480"/>
             </w:tabs>
             <w:rPr>
-              <w:rFonts w:asciiTheme="minorHAnsi" w:eastAsiaTheme="minorEastAsia" w:hAnsiTheme="minorHAnsi" w:cstheme="minorBidi"/>
-              <w:szCs w:val="22"/>
+              <w:rFonts w:ascii="Garamond" w:eastAsiaTheme="minorEastAsia" w:hAnsi="Garamond" w:cstheme="minorBidi"/>
+              <w:b/>
+              <w:bCs/>
+              <w:sz w:val="28"/>
+              <w:szCs w:val="28"/>
               <w:lang w:val="it-IT" w:eastAsia="it-IT"/>
             </w:rPr>
           </w:pPr>
-          <w:hyperlink w:anchor="_Toc106100562" w:history="1">
+          <w:hyperlink w:anchor="_Toc106809611" w:history="1">
             <w:r>
               <w:rPr>
                 <w:rStyle w:val="Collegamentoipertestuale"/>
                 <w:rFonts w:ascii="Garamond" w:hAnsi="Garamond"/>
+                <w:b/>
+                <w:bCs/>
+                <w:sz w:val="28"/>
+                <w:szCs w:val="28"/>
               </w:rPr>
               <w:t>4.</w:t>
             </w:r>
             <w:r>
               <w:rPr>
-                <w:rFonts w:asciiTheme="minorHAnsi" w:eastAsiaTheme="minorEastAsia" w:hAnsiTheme="minorHAnsi" w:cstheme="minorBidi"/>
-                <w:szCs w:val="22"/>
+                <w:rFonts w:ascii="Garamond" w:eastAsiaTheme="minorEastAsia" w:hAnsi="Garamond" w:cstheme="minorBidi"/>
+                <w:b/>
+                <w:bCs/>
+                <w:sz w:val="28"/>
+                <w:szCs w:val="28"/>
                 <w:lang w:val="it-IT" w:eastAsia="it-IT"/>
               </w:rPr>
               <w:tab/>
@@ -1354,47 +1819,422 @@
               <w:rPr>
                 <w:rStyle w:val="Collegamentoipertestuale"/>
                 <w:rFonts w:ascii="Garamond" w:hAnsi="Garamond"/>
+                <w:b/>
+                <w:bCs/>
+                <w:sz w:val="28"/>
+                <w:szCs w:val="28"/>
               </w:rPr>
               <w:t>Algoritmo di classificazione</w:t>
             </w:r>
             <w:r>
               <w:rPr>
+                <w:rFonts w:ascii="Garamond" w:hAnsi="Garamond"/>
+                <w:b/>
+                <w:bCs/>
                 <w:webHidden/>
+                <w:sz w:val="28"/>
+                <w:szCs w:val="28"/>
               </w:rPr>
               <w:tab/>
             </w:r>
             <w:r>
               <w:rPr>
+                <w:rFonts w:ascii="Garamond" w:hAnsi="Garamond"/>
+                <w:b/>
+                <w:bCs/>
                 <w:webHidden/>
+                <w:sz w:val="28"/>
+                <w:szCs w:val="28"/>
               </w:rPr>
               <w:fldChar w:fldCharType="begin"/>
             </w:r>
             <w:r>
               <w:rPr>
+                <w:rFonts w:ascii="Garamond" w:hAnsi="Garamond"/>
+                <w:b/>
+                <w:bCs/>
                 <w:webHidden/>
-              </w:rPr>
-              <w:instrText xml:space="preserve"> PAGEREF _Toc106100562 \h </w:instrText>
-            </w:r>
-            <w:r>
-              <w:rPr>
+                <w:sz w:val="28"/>
+                <w:szCs w:val="28"/>
+              </w:rPr>
+              <w:instrText xml:space="preserve"> PAGEREF _Toc106809611 \h </w:instrText>
+            </w:r>
+            <w:r>
+              <w:rPr>
+                <w:rFonts w:ascii="Garamond" w:hAnsi="Garamond"/>
+                <w:b/>
+                <w:bCs/>
                 <w:webHidden/>
-              </w:rPr>
-            </w:r>
-            <w:r>
-              <w:rPr>
+                <w:sz w:val="28"/>
+                <w:szCs w:val="28"/>
+              </w:rPr>
+            </w:r>
+            <w:r>
+              <w:rPr>
+                <w:rFonts w:ascii="Garamond" w:hAnsi="Garamond"/>
+                <w:b/>
+                <w:bCs/>
                 <w:webHidden/>
+                <w:sz w:val="28"/>
+                <w:szCs w:val="28"/>
               </w:rPr>
               <w:fldChar w:fldCharType="separate"/>
             </w:r>
             <w:r>
               <w:rPr>
+                <w:rFonts w:ascii="Garamond" w:hAnsi="Garamond"/>
+                <w:b/>
+                <w:bCs/>
                 <w:webHidden/>
-              </w:rPr>
-              <w:t>9</w:t>
-            </w:r>
-            <w:r>
-              <w:rPr>
+                <w:sz w:val="28"/>
+                <w:szCs w:val="28"/>
+              </w:rPr>
+              <w:t>10</w:t>
+            </w:r>
+            <w:r>
+              <w:rPr>
+                <w:rFonts w:ascii="Garamond" w:hAnsi="Garamond"/>
+                <w:b/>
+                <w:bCs/>
                 <w:webHidden/>
+                <w:sz w:val="28"/>
+                <w:szCs w:val="28"/>
+              </w:rPr>
+              <w:fldChar w:fldCharType="end"/>
+            </w:r>
+          </w:hyperlink>
+        </w:p>
+        <w:p>
+          <w:pPr>
+            <w:pStyle w:val="Sommario3"/>
+            <w:rPr>
+              <w:rFonts w:ascii="Garamond" w:eastAsiaTheme="minorEastAsia" w:hAnsi="Garamond" w:cstheme="minorBidi"/>
+              <w:b/>
+              <w:bCs/>
+              <w:noProof/>
+              <w:sz w:val="28"/>
+              <w:szCs w:val="28"/>
+              <w:lang w:val="it-IT" w:eastAsia="it-IT"/>
+            </w:rPr>
+          </w:pPr>
+          <w:hyperlink w:anchor="_Toc106809612" w:history="1">
+            <w:r>
+              <w:rPr>
+                <w:rStyle w:val="Collegamentoipertestuale"/>
+                <w:rFonts w:ascii="Garamond" w:hAnsi="Garamond"/>
+                <w:b/>
+                <w:bCs/>
+                <w:noProof/>
+                <w:sz w:val="28"/>
+                <w:szCs w:val="28"/>
+                <w:lang w:val="it-IT"/>
+              </w:rPr>
+              <w:t>4.1 Scelta dell’algoritmo di classificazione</w:t>
+            </w:r>
+            <w:r>
+              <w:rPr>
+                <w:rFonts w:ascii="Garamond" w:hAnsi="Garamond"/>
+                <w:b/>
+                <w:bCs/>
+                <w:noProof/>
+                <w:webHidden/>
+                <w:sz w:val="28"/>
+                <w:szCs w:val="28"/>
+              </w:rPr>
+              <w:tab/>
+            </w:r>
+            <w:r>
+              <w:rPr>
+                <w:rFonts w:ascii="Garamond" w:hAnsi="Garamond"/>
+                <w:b/>
+                <w:bCs/>
+                <w:noProof/>
+                <w:webHidden/>
+                <w:sz w:val="28"/>
+                <w:szCs w:val="28"/>
+              </w:rPr>
+              <w:fldChar w:fldCharType="begin"/>
+            </w:r>
+            <w:r>
+              <w:rPr>
+                <w:rFonts w:ascii="Garamond" w:hAnsi="Garamond"/>
+                <w:b/>
+                <w:bCs/>
+                <w:noProof/>
+                <w:webHidden/>
+                <w:sz w:val="28"/>
+                <w:szCs w:val="28"/>
+              </w:rPr>
+              <w:instrText xml:space="preserve"> PAGEREF _Toc106809612 \h </w:instrText>
+            </w:r>
+            <w:r>
+              <w:rPr>
+                <w:rFonts w:ascii="Garamond" w:hAnsi="Garamond"/>
+                <w:b/>
+                <w:bCs/>
+                <w:noProof/>
+                <w:webHidden/>
+                <w:sz w:val="28"/>
+                <w:szCs w:val="28"/>
+              </w:rPr>
+            </w:r>
+            <w:r>
+              <w:rPr>
+                <w:rFonts w:ascii="Garamond" w:hAnsi="Garamond"/>
+                <w:b/>
+                <w:bCs/>
+                <w:noProof/>
+                <w:webHidden/>
+                <w:sz w:val="28"/>
+                <w:szCs w:val="28"/>
+              </w:rPr>
+              <w:fldChar w:fldCharType="separate"/>
+            </w:r>
+            <w:r>
+              <w:rPr>
+                <w:rFonts w:ascii="Garamond" w:hAnsi="Garamond"/>
+                <w:b/>
+                <w:bCs/>
+                <w:noProof/>
+                <w:webHidden/>
+                <w:sz w:val="28"/>
+                <w:szCs w:val="28"/>
+              </w:rPr>
+              <w:t>10</w:t>
+            </w:r>
+            <w:r>
+              <w:rPr>
+                <w:rFonts w:ascii="Garamond" w:hAnsi="Garamond"/>
+                <w:b/>
+                <w:bCs/>
+                <w:noProof/>
+                <w:webHidden/>
+                <w:sz w:val="28"/>
+                <w:szCs w:val="28"/>
+              </w:rPr>
+              <w:fldChar w:fldCharType="end"/>
+            </w:r>
+          </w:hyperlink>
+        </w:p>
+        <w:p>
+          <w:pPr>
+            <w:pStyle w:val="Sommario3"/>
+            <w:rPr>
+              <w:rFonts w:ascii="Garamond" w:eastAsiaTheme="minorEastAsia" w:hAnsi="Garamond" w:cstheme="minorBidi"/>
+              <w:b/>
+              <w:bCs/>
+              <w:noProof/>
+              <w:sz w:val="28"/>
+              <w:szCs w:val="28"/>
+              <w:lang w:val="it-IT" w:eastAsia="it-IT"/>
+            </w:rPr>
+          </w:pPr>
+          <w:hyperlink w:anchor="_Toc106809613" w:history="1">
+            <w:r>
+              <w:rPr>
+                <w:rStyle w:val="Collegamentoipertestuale"/>
+                <w:rFonts w:ascii="Garamond" w:hAnsi="Garamond"/>
+                <w:b/>
+                <w:bCs/>
+                <w:noProof/>
+                <w:sz w:val="28"/>
+                <w:szCs w:val="28"/>
+                <w:lang w:val="it-IT"/>
+              </w:rPr>
+              <w:t>4.2 Definizione dei layers</w:t>
+            </w:r>
+            <w:r>
+              <w:rPr>
+                <w:rFonts w:ascii="Garamond" w:hAnsi="Garamond"/>
+                <w:b/>
+                <w:bCs/>
+                <w:noProof/>
+                <w:webHidden/>
+                <w:sz w:val="28"/>
+                <w:szCs w:val="28"/>
+              </w:rPr>
+              <w:tab/>
+            </w:r>
+            <w:r>
+              <w:rPr>
+                <w:rFonts w:ascii="Garamond" w:hAnsi="Garamond"/>
+                <w:b/>
+                <w:bCs/>
+                <w:noProof/>
+                <w:webHidden/>
+                <w:sz w:val="28"/>
+                <w:szCs w:val="28"/>
+              </w:rPr>
+              <w:fldChar w:fldCharType="begin"/>
+            </w:r>
+            <w:r>
+              <w:rPr>
+                <w:rFonts w:ascii="Garamond" w:hAnsi="Garamond"/>
+                <w:b/>
+                <w:bCs/>
+                <w:noProof/>
+                <w:webHidden/>
+                <w:sz w:val="28"/>
+                <w:szCs w:val="28"/>
+              </w:rPr>
+              <w:instrText xml:space="preserve"> PAGEREF _Toc106809613 \h </w:instrText>
+            </w:r>
+            <w:r>
+              <w:rPr>
+                <w:rFonts w:ascii="Garamond" w:hAnsi="Garamond"/>
+                <w:b/>
+                <w:bCs/>
+                <w:noProof/>
+                <w:webHidden/>
+                <w:sz w:val="28"/>
+                <w:szCs w:val="28"/>
+              </w:rPr>
+            </w:r>
+            <w:r>
+              <w:rPr>
+                <w:rFonts w:ascii="Garamond" w:hAnsi="Garamond"/>
+                <w:b/>
+                <w:bCs/>
+                <w:noProof/>
+                <w:webHidden/>
+                <w:sz w:val="28"/>
+                <w:szCs w:val="28"/>
+              </w:rPr>
+              <w:fldChar w:fldCharType="separate"/>
+            </w:r>
+            <w:r>
+              <w:rPr>
+                <w:rFonts w:ascii="Garamond" w:hAnsi="Garamond"/>
+                <w:b/>
+                <w:bCs/>
+                <w:noProof/>
+                <w:webHidden/>
+                <w:sz w:val="28"/>
+                <w:szCs w:val="28"/>
+              </w:rPr>
+              <w:t>10</w:t>
+            </w:r>
+            <w:r>
+              <w:rPr>
+                <w:rFonts w:ascii="Garamond" w:hAnsi="Garamond"/>
+                <w:b/>
+                <w:bCs/>
+                <w:noProof/>
+                <w:webHidden/>
+                <w:sz w:val="28"/>
+                <w:szCs w:val="28"/>
+              </w:rPr>
+              <w:fldChar w:fldCharType="end"/>
+            </w:r>
+          </w:hyperlink>
+        </w:p>
+        <w:p>
+          <w:pPr>
+            <w:pStyle w:val="Sommario3"/>
+            <w:rPr>
+              <w:rFonts w:ascii="Garamond" w:eastAsiaTheme="minorEastAsia" w:hAnsi="Garamond" w:cstheme="minorBidi"/>
+              <w:b/>
+              <w:bCs/>
+              <w:noProof/>
+              <w:sz w:val="28"/>
+              <w:szCs w:val="28"/>
+              <w:lang w:val="it-IT" w:eastAsia="it-IT"/>
+            </w:rPr>
+          </w:pPr>
+          <w:hyperlink w:anchor="_Toc106809614" w:history="1">
+            <w:r>
+              <w:rPr>
+                <w:rStyle w:val="Collegamentoipertestuale"/>
+                <w:rFonts w:ascii="Garamond" w:hAnsi="Garamond"/>
+                <w:b/>
+                <w:bCs/>
+                <w:noProof/>
+                <w:sz w:val="28"/>
+                <w:szCs w:val="28"/>
+                <w:lang w:val="it-IT"/>
+              </w:rPr>
+              <w:t>4.3 Compilazione e valutazione del modello</w:t>
+            </w:r>
+            <w:r>
+              <w:rPr>
+                <w:rFonts w:ascii="Garamond" w:hAnsi="Garamond"/>
+                <w:b/>
+                <w:bCs/>
+                <w:noProof/>
+                <w:webHidden/>
+                <w:sz w:val="28"/>
+                <w:szCs w:val="28"/>
+              </w:rPr>
+              <w:tab/>
+            </w:r>
+            <w:r>
+              <w:rPr>
+                <w:rFonts w:ascii="Garamond" w:hAnsi="Garamond"/>
+                <w:b/>
+                <w:bCs/>
+                <w:noProof/>
+                <w:webHidden/>
+                <w:sz w:val="28"/>
+                <w:szCs w:val="28"/>
+              </w:rPr>
+              <w:fldChar w:fldCharType="begin"/>
+            </w:r>
+            <w:r>
+              <w:rPr>
+                <w:rFonts w:ascii="Garamond" w:hAnsi="Garamond"/>
+                <w:b/>
+                <w:bCs/>
+                <w:noProof/>
+                <w:webHidden/>
+                <w:sz w:val="28"/>
+                <w:szCs w:val="28"/>
+              </w:rPr>
+              <w:instrText xml:space="preserve"> PAGEREF _Toc106809614 \h </w:instrText>
+            </w:r>
+            <w:r>
+              <w:rPr>
+                <w:rFonts w:ascii="Garamond" w:hAnsi="Garamond"/>
+                <w:b/>
+                <w:bCs/>
+                <w:noProof/>
+                <w:webHidden/>
+                <w:sz w:val="28"/>
+                <w:szCs w:val="28"/>
+              </w:rPr>
+            </w:r>
+            <w:r>
+              <w:rPr>
+                <w:rFonts w:ascii="Garamond" w:hAnsi="Garamond"/>
+                <w:b/>
+                <w:bCs/>
+                <w:noProof/>
+                <w:webHidden/>
+                <w:sz w:val="28"/>
+                <w:szCs w:val="28"/>
+              </w:rPr>
+              <w:fldChar w:fldCharType="separate"/>
+            </w:r>
+            <w:r>
+              <w:rPr>
+                <w:rFonts w:ascii="Garamond" w:hAnsi="Garamond"/>
+                <w:b/>
+                <w:bCs/>
+                <w:noProof/>
+                <w:webHidden/>
+                <w:sz w:val="28"/>
+                <w:szCs w:val="28"/>
+              </w:rPr>
+              <w:t>11</w:t>
+            </w:r>
+            <w:r>
+              <w:rPr>
+                <w:rFonts w:ascii="Garamond" w:hAnsi="Garamond"/>
+                <w:b/>
+                <w:bCs/>
+                <w:noProof/>
+                <w:webHidden/>
+                <w:sz w:val="28"/>
+                <w:szCs w:val="28"/>
               </w:rPr>
               <w:fldChar w:fldCharType="end"/>
             </w:r>
@@ -1519,14 +2359,13 @@
           <w:szCs w:val="40"/>
         </w:rPr>
       </w:pPr>
-      <w:bookmarkStart w:id="11" w:name="_Toc106100551"/>
+      <w:bookmarkStart w:id="11" w:name="_Toc106809600"/>
       <w:r>
         <w:rPr>
           <w:rFonts w:ascii="Garamond" w:hAnsi="Garamond"/>
           <w:sz w:val="40"/>
           <w:szCs w:val="40"/>
         </w:rPr>
-        <w:lastRenderedPageBreak/>
         <w:t>1.</w:t>
       </w:r>
       <w:r>
@@ -1566,132 +2405,175 @@
       <w:pPr>
         <w:pStyle w:val="Gpstesto"/>
         <w:rPr>
+          <w:szCs w:val="24"/>
+        </w:rPr>
+      </w:pPr>
+      <w:r>
+        <w:rPr>
+          <w:szCs w:val="24"/>
+        </w:rPr>
+        <w:t>Negli ultimi anni, il numero di veicoli sulle strade è aumentato esponenzialmente, e con questo anche il numero di incidenti dovuti alla distrazione da parte dei conducenti.</w:t>
+      </w:r>
+    </w:p>
+    <w:p>
+      <w:pPr>
+        <w:pStyle w:val="Gpstesto"/>
+        <w:rPr>
+          <w:szCs w:val="24"/>
+        </w:rPr>
+      </w:pPr>
+      <w:r>
+        <w:rPr>
+          <w:szCs w:val="24"/>
+        </w:rPr>
+        <w:t>La tecnologia negli anni ha fatto passi da gigante portando alla costruzione di strumenti in grado di migliorare la qualità della vita.</w:t>
+      </w:r>
+    </w:p>
+    <w:p>
+      <w:pPr>
+        <w:pStyle w:val="Gpstesto"/>
+        <w:rPr>
+          <w:szCs w:val="24"/>
+        </w:rPr>
+      </w:pPr>
+      <w:r>
+        <w:rPr>
+          <w:szCs w:val="24"/>
+        </w:rPr>
+        <w:t>Parte di questa tecnologia è l’intelligenza artificiale, con la quale è possibile costruire strumenti che possano riconoscere i segnali in modo da facilitare la guida e renderla più sicura.</w:t>
+      </w:r>
+    </w:p>
+    <w:p>
+      <w:pPr>
+        <w:pStyle w:val="Gpstesto"/>
+        <w:rPr>
+          <w:szCs w:val="24"/>
+        </w:rPr>
+      </w:pPr>
+      <w:r>
+        <w:rPr>
+          <w:szCs w:val="24"/>
+        </w:rPr>
+        <w:t>Con il nostro progetto intendiamo implementare un classificatore in grado di riconoscere diverse categorie di segnali (</w:t>
+      </w:r>
+      <w:proofErr w:type="spellStart"/>
+      <w:r>
+        <w:rPr>
+          <w:szCs w:val="24"/>
+        </w:rPr>
+        <w:t>stop,semafori,limiti</w:t>
+      </w:r>
+      <w:proofErr w:type="spellEnd"/>
+      <w:r>
+        <w:rPr>
+          <w:szCs w:val="24"/>
+        </w:rPr>
+        <w:t xml:space="preserve"> di velocità, attraversamenti pedonali, …)</w:t>
+      </w:r>
+    </w:p>
+    <w:p>
+      <w:pPr>
+        <w:pStyle w:val="GpsTitolo"/>
+        <w:rPr>
+          <w:rFonts w:ascii="Garamond" w:hAnsi="Garamond"/>
+          <w:sz w:val="40"/>
+          <w:szCs w:val="40"/>
+        </w:rPr>
+      </w:pPr>
+      <w:bookmarkStart w:id="13" w:name="_Toc106809601"/>
+      <w:r>
+        <w:rPr>
+          <w:rFonts w:ascii="Garamond" w:hAnsi="Garamond"/>
+          <w:sz w:val="40"/>
+          <w:szCs w:val="40"/>
+        </w:rPr>
+        <w:t>2. Descrizione dell’agente</w:t>
+      </w:r>
+      <w:bookmarkEnd w:id="13"/>
+    </w:p>
+    <w:p>
+      <w:pPr>
+        <w:pStyle w:val="Gpstesto"/>
+        <w:outlineLvl w:val="1"/>
+        <w:rPr>
+          <w:b/>
+          <w:bCs/>
+          <w:szCs w:val="24"/>
+        </w:rPr>
+      </w:pPr>
+      <w:bookmarkStart w:id="14" w:name="_Toc106809602"/>
+      <w:r>
+        <w:rPr>
+          <w:b/>
+          <w:bCs/>
+          <w:szCs w:val="24"/>
+        </w:rPr>
+        <w:t>2.1 Obiettivi</w:t>
+      </w:r>
+      <w:bookmarkEnd w:id="14"/>
+    </w:p>
+    <w:p>
+      <w:pPr>
+        <w:pStyle w:val="Gpstesto"/>
+        <w:rPr>
+          <w:szCs w:val="24"/>
+        </w:rPr>
+      </w:pPr>
+      <w:r>
+        <w:rPr>
+          <w:szCs w:val="24"/>
+        </w:rPr>
+        <w:t>Lo scopo del progetto è quello di realizzare un agente intelligente che sia in grado di</w:t>
+      </w:r>
+    </w:p>
+    <w:p>
+      <w:pPr>
+        <w:pStyle w:val="Gpstesto"/>
+        <w:rPr>
+          <w:szCs w:val="24"/>
+        </w:rPr>
+      </w:pPr>
+      <w:r>
+        <w:rPr>
+          <w:szCs w:val="24"/>
+        </w:rPr>
+        <w:t>r</w:t>
+      </w:r>
+      <w:r>
+        <w:rPr>
+          <w:szCs w:val="24"/>
+        </w:rPr>
+        <w:t>iconoscere e classificare i diversi segnali stradali, nello speci</w:t>
+      </w:r>
+      <w:r>
+        <w:rPr>
+          <w:szCs w:val="24"/>
+        </w:rPr>
+        <w:t xml:space="preserve">fico, segnali di stop, di attraversamento </w:t>
+      </w:r>
+      <w:proofErr w:type="spellStart"/>
+      <w:r>
+        <w:rPr>
+          <w:szCs w:val="24"/>
+        </w:rPr>
+        <w:t>pedonale,limiti</w:t>
+      </w:r>
+      <w:proofErr w:type="spellEnd"/>
+      <w:r>
+        <w:rPr>
+          <w:szCs w:val="24"/>
+        </w:rPr>
+        <w:t xml:space="preserve"> di velocità e semafori, ed eventualmente segnalare la presenza di tali segnali all’autista del veicolo.</w:t>
+      </w:r>
+    </w:p>
+    <w:p>
+      <w:pPr>
+        <w:pStyle w:val="Gpstesto"/>
+        <w:rPr>
           <w:sz w:val="26"/>
           <w:szCs w:val="26"/>
         </w:rPr>
       </w:pPr>
-      <w:r>
-        <w:rPr>
-          <w:sz w:val="26"/>
-          <w:szCs w:val="26"/>
-        </w:rPr>
-        <w:t>Negli ultimi anni, il numero di veicoli sulle strade è aumentato esponenzialmente, e con questo anche il numero di incidenti dovuti alla distrazione da parte dei conducenti.</w:t>
-      </w:r>
-    </w:p>
-    <w:p>
-      <w:pPr>
-        <w:pStyle w:val="Gpstesto"/>
-        <w:rPr>
-          <w:sz w:val="26"/>
-          <w:szCs w:val="26"/>
-        </w:rPr>
-      </w:pPr>
-      <w:r>
-        <w:rPr>
-          <w:sz w:val="26"/>
-          <w:szCs w:val="26"/>
-        </w:rPr>
-        <w:t>La tecnologia negli anni ha fatto passi da gigante portando alla costruzione di strumenti in grado di migliorare la qualità della vita.</w:t>
-      </w:r>
-    </w:p>
-    <w:p>
-      <w:pPr>
-        <w:pStyle w:val="Gpstesto"/>
-        <w:rPr>
-          <w:sz w:val="26"/>
-          <w:szCs w:val="26"/>
-        </w:rPr>
-      </w:pPr>
-      <w:r>
-        <w:rPr>
-          <w:sz w:val="26"/>
-          <w:szCs w:val="26"/>
-        </w:rPr>
-        <w:t>Parte di questa tecnologia è l’intelligenza artificiale, con la quale è possibile costruire strumenti che possano riconoscere i segnali in modo da facilitare la guida e renderla più sicura.</w:t>
-      </w:r>
-    </w:p>
-    <w:p>
-      <w:pPr>
-        <w:pStyle w:val="Gpstesto"/>
-        <w:rPr>
-          <w:sz w:val="26"/>
-          <w:szCs w:val="26"/>
-        </w:rPr>
-      </w:pPr>
-      <w:r>
-        <w:rPr>
-          <w:sz w:val="26"/>
-          <w:szCs w:val="26"/>
-        </w:rPr>
-        <w:t>Con il nostro progetto intendiamo implementare un classificatore in grado di riconoscere diverse categorie di segnali (</w:t>
-      </w:r>
-      <w:proofErr w:type="spellStart"/>
-      <w:r>
-        <w:rPr>
-          <w:sz w:val="26"/>
-          <w:szCs w:val="26"/>
-        </w:rPr>
-        <w:t>stop,semafori,limiti</w:t>
-      </w:r>
-      <w:proofErr w:type="spellEnd"/>
-      <w:r>
-        <w:rPr>
-          <w:sz w:val="26"/>
-          <w:szCs w:val="26"/>
-        </w:rPr>
-        <w:t xml:space="preserve"> di velocità, attraversamenti pedonali, …)</w:t>
-      </w:r>
-    </w:p>
-    <w:p>
-      <w:pPr>
-        <w:rPr>
-          <w:rFonts w:ascii="Garamond" w:eastAsia="Calibri" w:hAnsi="Garamond"/>
-          <w:szCs w:val="22"/>
-          <w:u w:val="single"/>
-          <w:lang w:val="it-IT"/>
-        </w:rPr>
-      </w:pPr>
-      <w:r>
-        <w:rPr>
-          <w:rFonts w:ascii="Garamond" w:hAnsi="Garamond"/>
-          <w:u w:val="single"/>
-          <w:lang w:val="it-IT"/>
-        </w:rPr>
-        <w:br w:type="page"/>
-      </w:r>
-    </w:p>
-    <w:p>
-      <w:pPr>
-        <w:pStyle w:val="Gpstesto"/>
-        <w:rPr>
-          <w:u w:val="single"/>
-        </w:rPr>
-      </w:pPr>
-    </w:p>
-    <w:p>
-      <w:pPr>
-        <w:pStyle w:val="Gpstesto"/>
-      </w:pPr>
-    </w:p>
-    <w:p>
-      <w:pPr>
-        <w:pStyle w:val="GpsTitolo"/>
-        <w:rPr>
-          <w:rFonts w:ascii="Garamond" w:hAnsi="Garamond"/>
-          <w:sz w:val="40"/>
-          <w:szCs w:val="40"/>
-        </w:rPr>
-      </w:pPr>
-      <w:bookmarkStart w:id="13" w:name="_Toc106100552"/>
-      <w:r>
-        <w:rPr>
-          <w:rFonts w:ascii="Garamond" w:hAnsi="Garamond"/>
-          <w:sz w:val="40"/>
-          <w:szCs w:val="40"/>
-        </w:rPr>
-        <w:t>2. Descrizione dell’agente</w:t>
-      </w:r>
-      <w:bookmarkEnd w:id="13"/>
     </w:p>
     <w:p>
       <w:pPr>
@@ -1704,101 +2586,7 @@
           <w:szCs w:val="26"/>
         </w:rPr>
       </w:pPr>
-      <w:bookmarkStart w:id="14" w:name="_Toc106100553"/>
-      <w:r>
-        <w:rPr>
-          <w:b/>
-          <w:bCs/>
-          <w:sz w:val="26"/>
-          <w:szCs w:val="26"/>
-        </w:rPr>
-        <w:t>2.1 Obiettivi</w:t>
-      </w:r>
-      <w:bookmarkEnd w:id="14"/>
-    </w:p>
-    <w:p>
-      <w:pPr>
-        <w:pStyle w:val="Gpstesto"/>
-        <w:rPr>
-          <w:sz w:val="26"/>
-          <w:szCs w:val="26"/>
-        </w:rPr>
-      </w:pPr>
-      <w:r>
-        <w:rPr>
-          <w:sz w:val="26"/>
-          <w:szCs w:val="26"/>
-        </w:rPr>
-        <w:t>Lo scopo del progetto è quello di realizzare un agente intelligente che sia in grado di</w:t>
-      </w:r>
-    </w:p>
-    <w:p>
-      <w:pPr>
-        <w:pStyle w:val="Gpstesto"/>
-        <w:rPr>
-          <w:sz w:val="26"/>
-          <w:szCs w:val="26"/>
-        </w:rPr>
-      </w:pPr>
-      <w:r>
-        <w:rPr>
-          <w:sz w:val="26"/>
-          <w:szCs w:val="26"/>
-        </w:rPr>
-        <w:t>r</w:t>
-      </w:r>
-      <w:r>
-        <w:rPr>
-          <w:sz w:val="26"/>
-          <w:szCs w:val="26"/>
-        </w:rPr>
-        <w:t>iconoscere e classificare i diversi segnali stradali, nello speci</w:t>
-      </w:r>
-      <w:r>
-        <w:rPr>
-          <w:sz w:val="26"/>
-          <w:szCs w:val="26"/>
-        </w:rPr>
-        <w:t xml:space="preserve">fico, segnali di stop, di attraversamento </w:t>
-      </w:r>
-      <w:proofErr w:type="spellStart"/>
-      <w:r>
-        <w:rPr>
-          <w:sz w:val="26"/>
-          <w:szCs w:val="26"/>
-        </w:rPr>
-        <w:t>pedonale,limiti</w:t>
-      </w:r>
-      <w:proofErr w:type="spellEnd"/>
-      <w:r>
-        <w:rPr>
-          <w:sz w:val="26"/>
-          <w:szCs w:val="26"/>
-        </w:rPr>
-        <w:t xml:space="preserve"> di velocità e semafori, ed eventualmente segnalare la presenza di tali segnali all’autista del veicolo.</w:t>
-      </w:r>
-    </w:p>
-    <w:p>
-      <w:pPr>
-        <w:pStyle w:val="Gpstesto"/>
-        <w:rPr>
-          <w:sz w:val="26"/>
-          <w:szCs w:val="26"/>
-        </w:rPr>
-      </w:pPr>
-    </w:p>
-    <w:p>
-      <w:pPr>
-        <w:pStyle w:val="Gpstesto"/>
-        <w:outlineLvl w:val="1"/>
-        <w:rPr>
-          <w:b/>
-          <w:bCs/>
-          <w:sz w:val="26"/>
-          <w:szCs w:val="26"/>
-        </w:rPr>
-      </w:pPr>
-      <w:bookmarkStart w:id="15" w:name="_Toc106100554"/>
+      <w:bookmarkStart w:id="15" w:name="_Toc106809603"/>
       <w:r>
         <w:rPr>
           <w:b/>
@@ -1953,6 +2741,7 @@
                 <w:bCs/>
                 <w:lang w:val="it-IT"/>
               </w:rPr>
+              <w:lastRenderedPageBreak/>
               <w:t>Environment</w:t>
             </w:r>
           </w:p>
@@ -2172,6 +2961,7 @@
         </w:tc>
       </w:tr>
     </w:tbl>
+    <w:p/>
     <w:p>
       <w:pPr>
         <w:pStyle w:val="Gpstesto"/>
@@ -2183,7 +2973,7 @@
           <w:szCs w:val="26"/>
         </w:rPr>
       </w:pPr>
-      <w:bookmarkStart w:id="16" w:name="_Toc106100555"/>
+      <w:bookmarkStart w:id="16" w:name="_Toc106809604"/>
       <w:r>
         <w:rPr>
           <w:b/>
@@ -2327,7 +3117,6 @@
           <w:rFonts w:ascii="Garamond" w:hAnsi="Garamond"/>
           <w:lang w:val="it-IT"/>
         </w:rPr>
-        <w:lastRenderedPageBreak/>
         <w:t xml:space="preserve">Le CNN sono progettate per riconoscere pattern visivi in modo diretto senza molto </w:t>
       </w:r>
       <w:proofErr w:type="spellStart"/>
@@ -2365,38 +3154,17 @@
     </w:p>
     <w:p>
       <w:pPr>
-        <w:spacing w:line="360" w:lineRule="auto"/>
-        <w:rPr>
-          <w:rFonts w:ascii="Garamond" w:hAnsi="Garamond"/>
-          <w:lang w:val="it-IT"/>
-        </w:rPr>
-      </w:pPr>
-    </w:p>
-    <w:p>
-      <w:pPr>
         <w:pStyle w:val="GpsTitolo"/>
         <w:rPr>
           <w:rFonts w:ascii="Garamond" w:hAnsi="Garamond"/>
         </w:rPr>
       </w:pPr>
-      <w:bookmarkStart w:id="17" w:name="_Toc106100556"/>
-      <w:r>
-        <w:rPr>
-          <w:rFonts w:ascii="Garamond" w:hAnsi="Garamond"/>
-        </w:rPr>
-        <w:t>3</w:t>
-      </w:r>
-      <w:r>
-        <w:rPr>
-          <w:rFonts w:ascii="Garamond" w:hAnsi="Garamond"/>
-        </w:rPr>
-        <w:t xml:space="preserve">. </w:t>
-      </w:r>
-      <w:r>
-        <w:rPr>
-          <w:rFonts w:ascii="Garamond" w:hAnsi="Garamond"/>
-        </w:rPr>
-        <w:t>Dataset</w:t>
+      <w:bookmarkStart w:id="17" w:name="_Toc106809605"/>
+      <w:r>
+        <w:rPr>
+          <w:rFonts w:ascii="Garamond" w:hAnsi="Garamond"/>
+        </w:rPr>
+        <w:t>3. Dataset</w:t>
       </w:r>
       <w:bookmarkEnd w:id="17"/>
     </w:p>
@@ -2517,38 +3285,6 @@
       <w:pPr>
         <w:pStyle w:val="Gpstesto"/>
       </w:pPr>
-      <w:r>
-        <w:t xml:space="preserve">La piattaforma da cui abbiamo prelevato il dataset è </w:t>
-      </w:r>
-      <w:proofErr w:type="spellStart"/>
-      <w:r>
-        <w:t>Kaggle</w:t>
-      </w:r>
-      <w:proofErr w:type="spellEnd"/>
-      <w:r>
-        <w:t>; il dataset è disponibile al seguente link: LINK DEL DATASET</w:t>
-      </w:r>
-    </w:p>
-    <w:p>
-      <w:pPr>
-        <w:pStyle w:val="Gpstesto"/>
-      </w:pPr>
-      <w:r>
-        <w:t xml:space="preserve">Il dataset preso è la formazione di più dataset presi dalla piattaforma </w:t>
-      </w:r>
-      <w:proofErr w:type="spellStart"/>
-      <w:r>
-        <w:t>Kaggle</w:t>
-      </w:r>
-      <w:proofErr w:type="spellEnd"/>
-      <w:r>
-        <w:t xml:space="preserve">.  </w:t>
-      </w:r>
-    </w:p>
-    <w:p>
-      <w:pPr>
-        <w:pStyle w:val="Gpstesto"/>
-      </w:pPr>
     </w:p>
     <w:p>
       <w:pPr>
@@ -2561,7 +3297,7 @@
           <w:szCs w:val="26"/>
         </w:rPr>
       </w:pPr>
-      <w:bookmarkStart w:id="18" w:name="_Toc106100557"/>
+      <w:bookmarkStart w:id="18" w:name="_Toc106809606"/>
       <w:r>
         <w:rPr>
           <w:b/>
@@ -2586,50 +3322,19 @@
           <w:rFonts w:ascii="Garamond" w:hAnsi="Garamond"/>
           <w:lang w:val="it-IT"/>
         </w:rPr>
+        <w:lastRenderedPageBreak/>
         <w:t xml:space="preserve">Il dataset in questione è reperibile al seguente </w:t>
       </w:r>
-      <w:r>
-        <w:rPr>
-          <w:rFonts w:ascii="Garamond" w:hAnsi="Garamond"/>
-          <w:lang w:val="it-IT"/>
-        </w:rPr>
-        <w:fldChar w:fldCharType="begin"/>
-      </w:r>
-      <w:r>
-        <w:rPr>
-          <w:rFonts w:ascii="Garamond" w:hAnsi="Garamond"/>
-          <w:lang w:val="it-IT"/>
-        </w:rPr>
-        <w:instrText xml:space="preserve"> HYPERLINK "https://www.kaggle.com/datasets/meowmeowmeowmeowmeow/gtsrb-german-traffic-sign" </w:instrText>
-      </w:r>
-      <w:r>
-        <w:rPr>
-          <w:rFonts w:ascii="Garamond" w:hAnsi="Garamond"/>
-          <w:lang w:val="it-IT"/>
-        </w:rPr>
-      </w:r>
-      <w:r>
-        <w:rPr>
-          <w:rFonts w:ascii="Garamond" w:hAnsi="Garamond"/>
-          <w:lang w:val="it-IT"/>
-        </w:rPr>
-        <w:fldChar w:fldCharType="separate"/>
-      </w:r>
-      <w:r>
-        <w:rPr>
-          <w:rStyle w:val="Collegamentoipertestuale"/>
-          <w:rFonts w:ascii="Garamond" w:hAnsi="Garamond"/>
-          <w:lang w:val="it-IT"/>
-        </w:rPr>
-        <w:t>link</w:t>
-      </w:r>
-      <w:r>
-        <w:rPr>
-          <w:rFonts w:ascii="Garamond" w:hAnsi="Garamond"/>
-          <w:lang w:val="it-IT"/>
-        </w:rPr>
-        <w:fldChar w:fldCharType="end"/>
-      </w:r>
+      <w:hyperlink r:id="rId8" w:history="1">
+        <w:r>
+          <w:rPr>
+            <w:rStyle w:val="Collegamentoipertestuale"/>
+            <w:rFonts w:ascii="Garamond" w:hAnsi="Garamond"/>
+            <w:lang w:val="it-IT"/>
+          </w:rPr>
+          <w:t>link</w:t>
+        </w:r>
+      </w:hyperlink>
       <w:r>
         <w:rPr>
           <w:rFonts w:ascii="Garamond" w:hAnsi="Garamond"/>
@@ -2683,35 +3388,8 @@
           <w:rFonts w:ascii="Garamond" w:hAnsi="Garamond"/>
           <w:lang w:val="it-IT"/>
         </w:rPr>
-        <w:t xml:space="preserve"> allo scopo finale. Per questo sono stati effettuate delle operazioni di taglio verticale e orizzontale andando a ridurre il numero a 876 immagini di segnali stradali.  </w:t>
-      </w:r>
-    </w:p>
-    <w:p>
-      <w:pPr>
-        <w:spacing w:line="360" w:lineRule="auto"/>
-        <w:rPr>
-          <w:rFonts w:ascii="Garamond" w:hAnsi="Garamond"/>
-          <w:lang w:val="it-IT"/>
-        </w:rPr>
-      </w:pPr>
-    </w:p>
-    <w:p>
-      <w:pPr>
-        <w:spacing w:line="360" w:lineRule="auto"/>
-        <w:rPr>
-          <w:rFonts w:ascii="Garamond" w:hAnsi="Garamond"/>
-          <w:lang w:val="it-IT"/>
-        </w:rPr>
-      </w:pPr>
-    </w:p>
-    <w:p>
-      <w:pPr>
-        <w:spacing w:line="360" w:lineRule="auto"/>
-        <w:rPr>
-          <w:rFonts w:ascii="Garamond" w:hAnsi="Garamond"/>
-          <w:lang w:val="it-IT"/>
-        </w:rPr>
-      </w:pPr>
+        <w:t xml:space="preserve"> allo scopo finale. Per questo sono stati effettuate delle operazioni di taglio verticale e orizzontale andando a ridurre il numero a 876 immagini di segnali stradali.</w:t>
+      </w:r>
     </w:p>
     <w:p>
       <w:pPr>
@@ -2737,7 +3415,7 @@
           <w:lang w:val="it-IT"/>
         </w:rPr>
       </w:pPr>
-      <w:bookmarkStart w:id="19" w:name="_Toc106100558"/>
+      <w:bookmarkStart w:id="19" w:name="_Toc106809607"/>
       <w:r>
         <w:rPr>
           <w:rFonts w:ascii="Garamond" w:hAnsi="Garamond"/>
@@ -2788,7 +3466,7 @@
           <w:lang w:val="it-IT"/>
         </w:rPr>
       </w:pPr>
-      <w:bookmarkStart w:id="20" w:name="_Toc106100559"/>
+      <w:bookmarkStart w:id="20" w:name="_Toc106809608"/>
       <w:r>
         <w:rPr>
           <w:rFonts w:ascii="Garamond" w:hAnsi="Garamond"/>
@@ -3323,7 +4001,7 @@
                     </pic:cNvPicPr>
                   </pic:nvPicPr>
                   <pic:blipFill>
-                    <a:blip r:embed="rId8">
+                    <a:blip r:embed="rId9">
                       <a:extLst>
                         <a:ext uri="{28A0092B-C50C-407E-A947-70E740481C1C}">
                           <a14:useLocalDpi xmlns:a14="http://schemas.microsoft.com/office/drawing/2010/main" val="0"/>
@@ -3389,6 +4067,7 @@
       <w:r>
         <w:rPr>
           <w:rFonts w:ascii="Garamond" w:hAnsi="Garamond"/>
+          <w:noProof/>
         </w:rPr>
         <w:drawing>
           <wp:inline distT="0" distB="0" distL="0" distR="0" wp14:anchorId="26836CD8" wp14:editId="65A52730">
@@ -3420,7 +4099,7 @@
                     </pic:cNvPicPr>
                   </pic:nvPicPr>
                   <pic:blipFill>
-                    <a:blip r:embed="rId9">
+                    <a:blip r:embed="rId10">
                       <a:extLst>
                         <a:ext uri="{28A0092B-C50C-407E-A947-70E740481C1C}">
                           <a14:useLocalDpi xmlns:a14="http://schemas.microsoft.com/office/drawing/2010/main" val="0"/>
@@ -3467,7 +4146,7 @@
           <w:lang w:val="it-IT"/>
         </w:rPr>
       </w:pPr>
-      <w:bookmarkStart w:id="21" w:name="_Toc106100560"/>
+      <w:bookmarkStart w:id="21" w:name="_Toc106809609"/>
       <w:r>
         <w:rPr>
           <w:rFonts w:ascii="Garamond" w:hAnsi="Garamond"/>
@@ -4074,7 +4753,7 @@
                     </pic:cNvPicPr>
                   </pic:nvPicPr>
                   <pic:blipFill>
-                    <a:blip r:embed="rId10">
+                    <a:blip r:embed="rId11">
                       <a:extLst>
                         <a:ext uri="{28A0092B-C50C-407E-A947-70E740481C1C}">
                           <a14:useLocalDpi xmlns:a14="http://schemas.microsoft.com/office/drawing/2010/main" val="0"/>
@@ -4326,7 +5005,7 @@
           <w:lang w:val="en-GB"/>
         </w:rPr>
       </w:pPr>
-      <w:bookmarkStart w:id="22" w:name="_Toc106100561"/>
+      <w:bookmarkStart w:id="22" w:name="_Toc106809610"/>
       <w:r>
         <w:rPr>
           <w:rFonts w:ascii="Garamond" w:hAnsi="Garamond"/>
@@ -4427,7 +5106,7 @@
                     </pic:cNvPicPr>
                   </pic:nvPicPr>
                   <pic:blipFill>
-                    <a:blip r:embed="rId11">
+                    <a:blip r:embed="rId12">
                       <a:extLst>
                         <a:ext uri="{28A0092B-C50C-407E-A947-70E740481C1C}">
                           <a14:useLocalDpi xmlns:a14="http://schemas.microsoft.com/office/drawing/2010/main" val="0"/>
@@ -4599,7 +5278,7 @@
           <w:rFonts w:ascii="Garamond" w:hAnsi="Garamond"/>
         </w:rPr>
       </w:pPr>
-      <w:bookmarkStart w:id="23" w:name="_Toc106100562"/>
+      <w:bookmarkStart w:id="23" w:name="_Toc106809611"/>
       <w:r>
         <w:rPr>
           <w:rFonts w:ascii="Garamond" w:hAnsi="Garamond"/>
@@ -4611,100 +5290,1279 @@
     </w:p>
     <w:p>
       <w:pPr>
-        <w:rPr>
-          <w:lang w:val="it-IT"/>
-        </w:rPr>
-      </w:pPr>
-    </w:p>
-    <w:p>
-      <w:pPr>
-        <w:rPr>
-          <w:lang w:val="it-IT"/>
-        </w:rPr>
-      </w:pPr>
-    </w:p>
-    <w:p>
-      <w:pPr>
-        <w:rPr>
-          <w:lang w:val="it-IT"/>
-        </w:rPr>
-      </w:pPr>
-    </w:p>
-    <w:p>
-      <w:pPr>
-        <w:rPr>
-          <w:lang w:val="it-IT"/>
-        </w:rPr>
-      </w:pPr>
-    </w:p>
-    <w:p>
-      <w:pPr>
-        <w:rPr>
-          <w:lang w:val="it-IT"/>
-        </w:rPr>
-      </w:pPr>
-    </w:p>
-    <w:p>
-      <w:pPr>
-        <w:rPr>
-          <w:lang w:val="it-IT"/>
-        </w:rPr>
-      </w:pPr>
-    </w:p>
-    <w:p>
-      <w:pPr>
-        <w:rPr>
-          <w:lang w:val="it-IT"/>
-        </w:rPr>
-      </w:pPr>
-    </w:p>
-    <w:p>
-      <w:pPr>
-        <w:rPr>
-          <w:lang w:val="it-IT"/>
-        </w:rPr>
-      </w:pPr>
-    </w:p>
-    <w:p>
-      <w:pPr>
-        <w:rPr>
-          <w:lang w:val="it-IT"/>
-        </w:rPr>
-      </w:pPr>
-    </w:p>
-    <w:p>
-      <w:pPr>
-        <w:rPr>
-          <w:lang w:val="it-IT"/>
-        </w:rPr>
-      </w:pPr>
-    </w:p>
-    <w:p>
-      <w:pPr>
-        <w:rPr>
-          <w:lang w:val="it-IT"/>
-        </w:rPr>
-      </w:pPr>
-    </w:p>
-    <w:p>
-      <w:pPr>
-        <w:rPr>
-          <w:lang w:val="it-IT"/>
-        </w:rPr>
-      </w:pPr>
-    </w:p>
-    <w:p>
-      <w:pPr>
-        <w:rPr>
+        <w:spacing w:line="360" w:lineRule="auto"/>
+        <w:outlineLvl w:val="2"/>
+        <w:rPr>
+          <w:rFonts w:ascii="Garamond" w:hAnsi="Garamond"/>
+          <w:b/>
+          <w:bCs/>
+          <w:lang w:val="it-IT"/>
+        </w:rPr>
+      </w:pPr>
+      <w:bookmarkStart w:id="24" w:name="_Toc106809612"/>
+      <w:r>
+        <w:rPr>
+          <w:rFonts w:ascii="Garamond" w:hAnsi="Garamond"/>
+          <w:b/>
+          <w:bCs/>
+          <w:lang w:val="it-IT"/>
+        </w:rPr>
+        <w:t>4.1 Scelta dell’algoritmo di classificazione</w:t>
+      </w:r>
+      <w:bookmarkEnd w:id="24"/>
+    </w:p>
+    <w:p>
+      <w:pPr>
+        <w:spacing w:line="360" w:lineRule="auto"/>
+        <w:rPr>
+          <w:rFonts w:ascii="Garamond" w:hAnsi="Garamond"/>
+          <w:lang w:val="it-IT"/>
+        </w:rPr>
+      </w:pPr>
+      <w:r>
+        <w:rPr>
+          <w:rFonts w:ascii="Garamond" w:hAnsi="Garamond"/>
+          <w:lang w:val="it-IT"/>
+        </w:rPr>
+        <w:t xml:space="preserve">Dopo un’analisi tra tutti gli algoritmi di classificazione che potevano scegliere abbiamo deciso di puntare tutto sulla rete neurale </w:t>
+      </w:r>
+      <w:proofErr w:type="spellStart"/>
+      <w:r>
+        <w:rPr>
+          <w:rFonts w:ascii="Garamond" w:hAnsi="Garamond"/>
+          <w:lang w:val="it-IT"/>
+        </w:rPr>
+        <w:t>convoluzionale</w:t>
+      </w:r>
+      <w:proofErr w:type="spellEnd"/>
+      <w:r>
+        <w:rPr>
+          <w:rFonts w:ascii="Garamond" w:hAnsi="Garamond"/>
+          <w:lang w:val="it-IT"/>
+        </w:rPr>
+        <w:t xml:space="preserve">, o CNN. La scelta è motivata poiché la CNN è adatta alla classificazione di immagini relativa al nostro problema. </w:t>
+      </w:r>
+    </w:p>
+    <w:p>
+      <w:pPr>
+        <w:spacing w:line="360" w:lineRule="auto"/>
+        <w:rPr>
+          <w:rFonts w:ascii="Garamond" w:hAnsi="Garamond"/>
+          <w:lang w:val="it-IT"/>
+        </w:rPr>
+      </w:pPr>
+      <w:r>
+        <w:rPr>
+          <w:rFonts w:ascii="Garamond" w:hAnsi="Garamond"/>
+          <w:lang w:val="it-IT"/>
+        </w:rPr>
+        <w:t xml:space="preserve">Le CNN sono progettare per riconoscere dei pattern visivi in modo diretto, senza molto </w:t>
+      </w:r>
+      <w:proofErr w:type="spellStart"/>
+      <w:r>
+        <w:rPr>
+          <w:rFonts w:ascii="Garamond" w:hAnsi="Garamond"/>
+          <w:lang w:val="it-IT"/>
+        </w:rPr>
+        <w:t>pre</w:t>
+      </w:r>
+      <w:proofErr w:type="spellEnd"/>
+      <w:r>
+        <w:rPr>
+          <w:rFonts w:ascii="Garamond" w:hAnsi="Garamond"/>
+          <w:lang w:val="it-IT"/>
+        </w:rPr>
+        <w:t xml:space="preserve">-processing. </w:t>
+      </w:r>
+    </w:p>
+    <w:p>
+      <w:pPr>
+        <w:spacing w:line="360" w:lineRule="auto"/>
+        <w:rPr>
+          <w:rFonts w:ascii="Garamond" w:hAnsi="Garamond"/>
+          <w:lang w:val="it-IT"/>
+        </w:rPr>
+      </w:pPr>
+    </w:p>
+    <w:p>
+      <w:pPr>
+        <w:spacing w:line="360" w:lineRule="auto"/>
+        <w:outlineLvl w:val="2"/>
+        <w:rPr>
+          <w:rFonts w:ascii="Garamond" w:hAnsi="Garamond"/>
+          <w:b/>
+          <w:bCs/>
+          <w:lang w:val="it-IT"/>
+        </w:rPr>
+      </w:pPr>
+      <w:bookmarkStart w:id="25" w:name="_Toc106809613"/>
+      <w:r>
+        <w:rPr>
+          <w:rFonts w:ascii="Garamond" w:hAnsi="Garamond"/>
+          <w:b/>
+          <w:bCs/>
+          <w:lang w:val="it-IT"/>
+        </w:rPr>
+        <w:t xml:space="preserve">4.2 Definizione dei </w:t>
+      </w:r>
+      <w:proofErr w:type="spellStart"/>
+      <w:r>
+        <w:rPr>
+          <w:rFonts w:ascii="Garamond" w:hAnsi="Garamond"/>
+          <w:b/>
+          <w:bCs/>
+          <w:lang w:val="it-IT"/>
+        </w:rPr>
+        <w:t>layers</w:t>
+      </w:r>
+      <w:bookmarkEnd w:id="25"/>
+      <w:proofErr w:type="spellEnd"/>
+    </w:p>
+    <w:p>
+      <w:pPr>
+        <w:spacing w:line="360" w:lineRule="auto"/>
+        <w:rPr>
+          <w:rFonts w:ascii="Garamond" w:hAnsi="Garamond"/>
+          <w:lang w:val="it-IT"/>
+        </w:rPr>
+      </w:pPr>
+      <w:proofErr w:type="spellStart"/>
+      <w:r>
+        <w:rPr>
+          <w:rFonts w:ascii="Garamond" w:hAnsi="Garamond"/>
+          <w:lang w:val="it-IT"/>
+        </w:rPr>
+        <w:t>TensorFlow</w:t>
+      </w:r>
+      <w:proofErr w:type="spellEnd"/>
+      <w:r>
+        <w:rPr>
+          <w:rFonts w:ascii="Garamond" w:hAnsi="Garamond"/>
+          <w:lang w:val="it-IT"/>
+        </w:rPr>
+        <w:t xml:space="preserve"> offre una serie di librerie e tool per costruire il modello di CNN andando a definire i vari </w:t>
+      </w:r>
+      <w:proofErr w:type="spellStart"/>
+      <w:r>
+        <w:rPr>
+          <w:rFonts w:ascii="Garamond" w:hAnsi="Garamond"/>
+          <w:lang w:val="it-IT"/>
+        </w:rPr>
+        <w:t>layer</w:t>
+      </w:r>
+      <w:proofErr w:type="spellEnd"/>
+      <w:r>
+        <w:rPr>
+          <w:rFonts w:ascii="Garamond" w:hAnsi="Garamond"/>
+          <w:lang w:val="it-IT"/>
+        </w:rPr>
+        <w:t xml:space="preserve"> della rete neurale </w:t>
+      </w:r>
+      <w:proofErr w:type="spellStart"/>
+      <w:r>
+        <w:rPr>
+          <w:rFonts w:ascii="Garamond" w:hAnsi="Garamond"/>
+          <w:lang w:val="it-IT"/>
+        </w:rPr>
+        <w:t>convoluzionale</w:t>
+      </w:r>
+      <w:proofErr w:type="spellEnd"/>
+      <w:r>
+        <w:rPr>
+          <w:rFonts w:ascii="Garamond" w:hAnsi="Garamond"/>
+          <w:lang w:val="it-IT"/>
+        </w:rPr>
+        <w:t xml:space="preserve">. </w:t>
+      </w:r>
+    </w:p>
+    <w:p>
+      <w:pPr>
+        <w:spacing w:line="360" w:lineRule="auto"/>
+        <w:rPr>
+          <w:rFonts w:ascii="Garamond" w:hAnsi="Garamond"/>
+          <w:lang w:val="it-IT"/>
+        </w:rPr>
+      </w:pPr>
+      <w:r>
+        <w:rPr>
+          <w:rFonts w:ascii="Garamond" w:hAnsi="Garamond"/>
+          <w:lang w:val="it-IT"/>
+        </w:rPr>
+        <w:t>Le librerie utilizzate nel codice sono:</w:t>
+      </w:r>
+    </w:p>
+    <w:p>
+      <w:pPr>
+        <w:pStyle w:val="Paragrafoelenco"/>
+        <w:numPr>
+          <w:ilvl w:val="0"/>
+          <w:numId w:val="33"/>
+        </w:numPr>
+        <w:spacing w:line="360" w:lineRule="auto"/>
+        <w:rPr>
+          <w:rFonts w:ascii="Garamond" w:hAnsi="Garamond"/>
+          <w:lang w:val="it-IT"/>
+        </w:rPr>
+      </w:pPr>
+      <w:r>
+        <w:rPr>
+          <w:rFonts w:ascii="Garamond" w:hAnsi="Garamond"/>
+          <w:b/>
+          <w:bCs/>
+          <w:lang w:val="it-IT"/>
+        </w:rPr>
+        <w:t>Conv2D</w:t>
+      </w:r>
+      <w:r>
+        <w:rPr>
+          <w:rFonts w:ascii="Garamond" w:hAnsi="Garamond"/>
+          <w:lang w:val="it-IT"/>
+        </w:rPr>
+        <w:t xml:space="preserve">, </w:t>
+      </w:r>
+      <w:proofErr w:type="spellStart"/>
+      <w:r>
+        <w:rPr>
+          <w:rFonts w:ascii="Garamond" w:hAnsi="Garamond"/>
+          <w:lang w:val="it-IT"/>
+        </w:rPr>
+        <w:t>layer</w:t>
+      </w:r>
+      <w:proofErr w:type="spellEnd"/>
+      <w:r>
+        <w:rPr>
+          <w:rFonts w:ascii="Garamond" w:hAnsi="Garamond"/>
+          <w:lang w:val="it-IT"/>
+        </w:rPr>
+        <w:t xml:space="preserve"> di convoluzione che si occupa di </w:t>
+      </w:r>
+      <w:r>
+        <w:rPr>
+          <w:rFonts w:ascii="Garamond" w:hAnsi="Garamond"/>
+          <w:lang w:val="it-IT"/>
+        </w:rPr>
+        <w:t>costruire un kernel, ossia una matrice con cui viene convoluto l’input utilizzato per</w:t>
+      </w:r>
+      <w:r>
+        <w:rPr>
+          <w:rFonts w:ascii="Garamond" w:hAnsi="Garamond"/>
+          <w:lang w:val="it-IT"/>
+        </w:rPr>
+        <w:t xml:space="preserve"> ottenere una Feature </w:t>
+      </w:r>
+      <w:proofErr w:type="spellStart"/>
+      <w:r>
+        <w:rPr>
+          <w:rFonts w:ascii="Garamond" w:hAnsi="Garamond"/>
+          <w:lang w:val="it-IT"/>
+        </w:rPr>
+        <w:t>Map</w:t>
+      </w:r>
+      <w:proofErr w:type="spellEnd"/>
+      <w:r>
+        <w:rPr>
+          <w:rFonts w:ascii="Garamond" w:hAnsi="Garamond"/>
+          <w:lang w:val="it-IT"/>
+        </w:rPr>
+        <w:t xml:space="preserve">. </w:t>
+      </w:r>
+      <w:r>
+        <w:rPr>
+          <w:rFonts w:ascii="Garamond" w:hAnsi="Garamond"/>
+          <w:lang w:val="it-IT"/>
+        </w:rPr>
+        <w:t xml:space="preserve"> </w:t>
+      </w:r>
+    </w:p>
+    <w:p>
+      <w:pPr>
+        <w:pStyle w:val="Paragrafoelenco"/>
+        <w:numPr>
+          <w:ilvl w:val="0"/>
+          <w:numId w:val="33"/>
+        </w:numPr>
+        <w:spacing w:line="360" w:lineRule="auto"/>
+        <w:rPr>
+          <w:rFonts w:ascii="Garamond" w:hAnsi="Garamond"/>
+          <w:lang w:val="it-IT"/>
+        </w:rPr>
+      </w:pPr>
+      <w:r>
+        <w:rPr>
+          <w:rFonts w:ascii="Garamond" w:hAnsi="Garamond"/>
+          <w:b/>
+          <w:bCs/>
+          <w:lang w:val="it-IT"/>
+        </w:rPr>
+        <w:t>MaxPool2D</w:t>
+      </w:r>
+      <w:r>
+        <w:rPr>
+          <w:rFonts w:ascii="Garamond" w:hAnsi="Garamond"/>
+          <w:b/>
+          <w:bCs/>
+          <w:lang w:val="it-IT"/>
+        </w:rPr>
+        <w:t xml:space="preserve">, </w:t>
+      </w:r>
+      <w:r>
+        <w:rPr>
+          <w:rFonts w:ascii="Garamond" w:hAnsi="Garamond"/>
+          <w:lang w:val="it-IT"/>
+        </w:rPr>
+        <w:t xml:space="preserve">si occupa di calcolare il valore massimo o più grande </w:t>
+      </w:r>
+      <w:r>
+        <w:rPr>
+          <w:rFonts w:ascii="Garamond" w:hAnsi="Garamond"/>
+          <w:lang w:val="it-IT"/>
+        </w:rPr>
+        <w:t xml:space="preserve">per ciascuna Feature </w:t>
+      </w:r>
+      <w:proofErr w:type="spellStart"/>
+      <w:r>
+        <w:rPr>
+          <w:rFonts w:ascii="Garamond" w:hAnsi="Garamond"/>
+          <w:lang w:val="it-IT"/>
+        </w:rPr>
+        <w:t>Map</w:t>
+      </w:r>
+      <w:proofErr w:type="spellEnd"/>
+      <w:r>
+        <w:rPr>
+          <w:rFonts w:ascii="Garamond" w:hAnsi="Garamond"/>
+          <w:lang w:val="it-IT"/>
+        </w:rPr>
+        <w:t xml:space="preserve"> creando una rappresentazione che comprende i valori più presenti.</w:t>
+      </w:r>
+    </w:p>
+    <w:p>
+      <w:pPr>
+        <w:pStyle w:val="Paragrafoelenco"/>
+        <w:numPr>
+          <w:ilvl w:val="0"/>
+          <w:numId w:val="33"/>
+        </w:numPr>
+        <w:spacing w:line="360" w:lineRule="auto"/>
+        <w:rPr>
+          <w:rFonts w:ascii="Garamond" w:hAnsi="Garamond"/>
+          <w:lang w:val="it-IT"/>
+        </w:rPr>
+      </w:pPr>
+      <w:proofErr w:type="spellStart"/>
+      <w:r>
+        <w:rPr>
+          <w:rFonts w:ascii="Garamond" w:hAnsi="Garamond"/>
+          <w:b/>
+          <w:bCs/>
+          <w:lang w:val="it-IT"/>
+        </w:rPr>
+        <w:t>Flatten</w:t>
+      </w:r>
+      <w:proofErr w:type="spellEnd"/>
+      <w:r>
+        <w:rPr>
+          <w:rFonts w:ascii="Garamond" w:hAnsi="Garamond"/>
+          <w:b/>
+          <w:bCs/>
+          <w:lang w:val="it-IT"/>
+        </w:rPr>
+        <w:t xml:space="preserve">, </w:t>
+      </w:r>
+      <w:proofErr w:type="spellStart"/>
+      <w:r>
+        <w:rPr>
+          <w:rFonts w:ascii="Garamond" w:hAnsi="Garamond"/>
+          <w:lang w:val="it-IT"/>
+        </w:rPr>
+        <w:t>layer</w:t>
+      </w:r>
+      <w:proofErr w:type="spellEnd"/>
+      <w:r>
+        <w:rPr>
+          <w:rFonts w:ascii="Garamond" w:hAnsi="Garamond"/>
+          <w:lang w:val="it-IT"/>
+        </w:rPr>
+        <w:t xml:space="preserve"> che si occupa di rimuovere tutte le dimensioni dopo Conv2D e MaxPool2D. Appiattisce i dati ottenuti dalla matrice di convoluzione formata. </w:t>
+      </w:r>
+    </w:p>
+    <w:p>
+      <w:pPr>
+        <w:pStyle w:val="Paragrafoelenco"/>
+        <w:numPr>
+          <w:ilvl w:val="0"/>
+          <w:numId w:val="33"/>
+        </w:numPr>
+        <w:spacing w:line="360" w:lineRule="auto"/>
+        <w:rPr>
+          <w:rFonts w:ascii="Garamond" w:hAnsi="Garamond"/>
+          <w:lang w:val="it-IT"/>
+        </w:rPr>
+      </w:pPr>
+      <w:r>
+        <w:rPr>
+          <w:rFonts w:ascii="Garamond" w:hAnsi="Garamond"/>
+          <w:b/>
+          <w:bCs/>
+          <w:lang w:val="it-IT"/>
+        </w:rPr>
+        <w:t>Dropout</w:t>
+      </w:r>
+      <w:r>
+        <w:rPr>
+          <w:rFonts w:ascii="Garamond" w:hAnsi="Garamond"/>
+          <w:b/>
+          <w:bCs/>
+          <w:lang w:val="it-IT"/>
+        </w:rPr>
+        <w:t xml:space="preserve">, </w:t>
+      </w:r>
+      <w:proofErr w:type="spellStart"/>
+      <w:r>
+        <w:rPr>
+          <w:rFonts w:ascii="Garamond" w:hAnsi="Garamond"/>
+          <w:lang w:val="it-IT"/>
+        </w:rPr>
+        <w:t>layer</w:t>
+      </w:r>
+      <w:proofErr w:type="spellEnd"/>
+      <w:r>
+        <w:rPr>
+          <w:rFonts w:ascii="Garamond" w:hAnsi="Garamond"/>
+          <w:lang w:val="it-IT"/>
+        </w:rPr>
+        <w:t xml:space="preserve"> che si occupa di selezionare in maniera casuale un insieme di neuroni che verranno ignorati durante la fase di addestramento. </w:t>
+      </w:r>
+    </w:p>
+    <w:p>
+      <w:pPr>
+        <w:pStyle w:val="Paragrafoelenco"/>
+        <w:numPr>
+          <w:ilvl w:val="0"/>
+          <w:numId w:val="33"/>
+        </w:numPr>
+        <w:spacing w:line="360" w:lineRule="auto"/>
+        <w:rPr>
+          <w:rFonts w:ascii="Garamond" w:hAnsi="Garamond"/>
+          <w:lang w:val="it-IT"/>
+        </w:rPr>
+      </w:pPr>
+      <w:r>
+        <w:rPr>
+          <w:rFonts w:ascii="Garamond" w:hAnsi="Garamond"/>
+          <w:b/>
+          <w:bCs/>
+          <w:lang w:val="it-IT"/>
+        </w:rPr>
+        <w:t>Dense</w:t>
+      </w:r>
+      <w:r>
+        <w:rPr>
+          <w:rFonts w:ascii="Garamond" w:hAnsi="Garamond"/>
+          <w:b/>
+          <w:bCs/>
+          <w:lang w:val="it-IT"/>
+        </w:rPr>
+        <w:t xml:space="preserve">, </w:t>
+      </w:r>
+      <w:proofErr w:type="spellStart"/>
+      <w:r>
+        <w:rPr>
+          <w:rFonts w:ascii="Garamond" w:hAnsi="Garamond"/>
+          <w:lang w:val="it-IT"/>
+        </w:rPr>
+        <w:t>layer</w:t>
+      </w:r>
+      <w:proofErr w:type="spellEnd"/>
+      <w:r>
+        <w:rPr>
+          <w:rFonts w:ascii="Garamond" w:hAnsi="Garamond"/>
+          <w:lang w:val="it-IT"/>
+        </w:rPr>
+        <w:t xml:space="preserve"> che si occupa </w:t>
+      </w:r>
+      <w:r>
+        <w:rPr>
+          <w:rFonts w:ascii="Garamond" w:hAnsi="Garamond"/>
+          <w:lang w:val="it-IT"/>
+        </w:rPr>
+        <w:t xml:space="preserve">selezionare un numero di neuroni che prenderanno a loro volta in input tutti i dati formattati da </w:t>
+      </w:r>
+      <w:proofErr w:type="spellStart"/>
+      <w:r>
+        <w:rPr>
+          <w:rFonts w:ascii="Garamond" w:hAnsi="Garamond"/>
+          <w:b/>
+          <w:bCs/>
+          <w:lang w:val="it-IT"/>
+        </w:rPr>
+        <w:t>Flatten</w:t>
+      </w:r>
+      <w:proofErr w:type="spellEnd"/>
+      <w:r>
+        <w:rPr>
+          <w:rFonts w:ascii="Garamond" w:hAnsi="Garamond"/>
+          <w:b/>
+          <w:bCs/>
+          <w:lang w:val="it-IT"/>
+        </w:rPr>
+        <w:t xml:space="preserve"> </w:t>
+      </w:r>
+      <w:r>
+        <w:rPr>
+          <w:rFonts w:ascii="Garamond" w:hAnsi="Garamond"/>
+          <w:lang w:val="it-IT"/>
+        </w:rPr>
+        <w:t xml:space="preserve">andando ad effettuare una somma pesata e, assieme al </w:t>
+      </w:r>
+      <w:proofErr w:type="spellStart"/>
+      <w:r>
+        <w:rPr>
+          <w:rFonts w:ascii="Garamond" w:hAnsi="Garamond"/>
+          <w:lang w:val="it-IT"/>
+        </w:rPr>
+        <w:t>bias</w:t>
+      </w:r>
+      <w:proofErr w:type="spellEnd"/>
+      <w:r>
+        <w:rPr>
+          <w:rFonts w:ascii="Garamond" w:hAnsi="Garamond"/>
+          <w:lang w:val="it-IT"/>
+        </w:rPr>
+        <w:t xml:space="preserve">, vengono trasferiti attraverso una funzione di attivazione. </w:t>
+      </w:r>
+    </w:p>
+    <w:p>
+      <w:pPr>
+        <w:rPr>
+          <w:rFonts w:ascii="Garamond" w:hAnsi="Garamond"/>
+          <w:lang w:val="it-IT"/>
+        </w:rPr>
+      </w:pPr>
+    </w:p>
+    <w:p>
+      <w:pPr>
+        <w:rPr>
+          <w:rFonts w:ascii="Garamond" w:hAnsi="Garamond"/>
+          <w:lang w:val="it-IT"/>
+        </w:rPr>
+      </w:pPr>
+      <w:r>
+        <w:rPr>
+          <w:noProof/>
+        </w:rPr>
+        <w:drawing>
+          <wp:inline distT="0" distB="0" distL="0" distR="0" wp14:anchorId="39169938" wp14:editId="5BA119F4">
+            <wp:extent cx="6432064" cy="1211580"/>
+            <wp:effectExtent l="0" t="0" r="6985" b="7620"/>
+            <wp:docPr id="5" name="Immagine 5" descr="Immagine che contiene testo&#10;&#10;Descrizione generata automaticamente"/>
+            <wp:cNvGraphicFramePr>
+              <a:graphicFrameLocks xmlns:a="http://schemas.openxmlformats.org/drawingml/2006/main" noChangeAspect="1"/>
+            </wp:cNvGraphicFramePr>
+            <a:graphic xmlns:a="http://schemas.openxmlformats.org/drawingml/2006/main">
+              <a:graphicData uri="http://schemas.openxmlformats.org/drawingml/2006/picture">
+                <pic:pic xmlns:pic="http://schemas.openxmlformats.org/drawingml/2006/picture">
+                  <pic:nvPicPr>
+                    <pic:cNvPr id="5" name="Immagine 5" descr="Immagine che contiene testo&#10;&#10;Descrizione generata automaticamente"/>
+                    <pic:cNvPicPr>
+                      <a:picLocks noChangeAspect="1" noChangeArrowheads="1"/>
+                    </pic:cNvPicPr>
+                  </pic:nvPicPr>
+                  <pic:blipFill rotWithShape="1">
+                    <a:blip r:embed="rId13">
+                      <a:extLst>
+                        <a:ext uri="{28A0092B-C50C-407E-A947-70E740481C1C}">
+                          <a14:useLocalDpi xmlns:a14="http://schemas.microsoft.com/office/drawing/2010/main" val="0"/>
+                        </a:ext>
+                      </a:extLst>
+                    </a:blip>
+                    <a:srcRect l="-138" r="-140" b="71588"/>
+                    <a:stretch/>
+                  </pic:blipFill>
+                  <pic:spPr bwMode="auto">
+                    <a:xfrm>
+                      <a:off x="0" y="0"/>
+                      <a:ext cx="6438577" cy="1212807"/>
+                    </a:xfrm>
+                    <a:prstGeom prst="rect">
+                      <a:avLst/>
+                    </a:prstGeom>
+                    <a:noFill/>
+                    <a:ln>
+                      <a:noFill/>
+                    </a:ln>
+                    <a:extLst>
+                      <a:ext uri="{53640926-AAD7-44D8-BBD7-CCE9431645EC}">
+                        <a14:shadowObscured xmlns:a14="http://schemas.microsoft.com/office/drawing/2010/main"/>
+                      </a:ext>
+                    </a:extLst>
+                  </pic:spPr>
+                </pic:pic>
+              </a:graphicData>
+            </a:graphic>
+          </wp:inline>
+        </w:drawing>
+      </w:r>
+    </w:p>
+    <w:p>
+      <w:pPr>
+        <w:rPr>
+          <w:rFonts w:ascii="Garamond" w:hAnsi="Garamond"/>
+          <w:lang w:val="it-IT"/>
+        </w:rPr>
+      </w:pPr>
+    </w:p>
+    <w:p>
+      <w:pPr>
+        <w:rPr>
+          <w:rFonts w:ascii="Garamond" w:hAnsi="Garamond"/>
+          <w:lang w:val="it-IT"/>
+        </w:rPr>
+      </w:pPr>
+    </w:p>
+    <w:p>
+      <w:pPr>
+        <w:spacing w:line="360" w:lineRule="auto"/>
+        <w:outlineLvl w:val="2"/>
+        <w:rPr>
+          <w:rFonts w:ascii="Garamond" w:hAnsi="Garamond"/>
+          <w:b/>
+          <w:bCs/>
+          <w:lang w:val="it-IT"/>
+        </w:rPr>
+      </w:pPr>
+      <w:bookmarkStart w:id="26" w:name="_Toc106809614"/>
+      <w:r>
+        <w:rPr>
+          <w:rFonts w:ascii="Garamond" w:hAnsi="Garamond"/>
+          <w:b/>
+          <w:bCs/>
+          <w:lang w:val="it-IT"/>
+        </w:rPr>
+        <w:lastRenderedPageBreak/>
+        <w:t xml:space="preserve">4.3 </w:t>
+      </w:r>
+      <w:r>
+        <w:rPr>
+          <w:rFonts w:ascii="Garamond" w:hAnsi="Garamond"/>
+          <w:b/>
+          <w:bCs/>
+          <w:lang w:val="it-IT"/>
+        </w:rPr>
+        <w:t>Compilazione</w:t>
+      </w:r>
+      <w:r>
+        <w:rPr>
+          <w:rFonts w:ascii="Garamond" w:hAnsi="Garamond"/>
+          <w:b/>
+          <w:bCs/>
+          <w:lang w:val="it-IT"/>
+        </w:rPr>
+        <w:t xml:space="preserve"> e valutazione</w:t>
+      </w:r>
+      <w:r>
+        <w:rPr>
+          <w:rFonts w:ascii="Garamond" w:hAnsi="Garamond"/>
+          <w:b/>
+          <w:bCs/>
+          <w:lang w:val="it-IT"/>
+        </w:rPr>
+        <w:t xml:space="preserve"> del modello</w:t>
+      </w:r>
+      <w:bookmarkEnd w:id="26"/>
+    </w:p>
+    <w:p>
+      <w:pPr>
+        <w:spacing w:line="360" w:lineRule="auto"/>
+        <w:rPr>
+          <w:rFonts w:ascii="Garamond" w:hAnsi="Garamond"/>
+          <w:lang w:val="it-IT"/>
+        </w:rPr>
+      </w:pPr>
+      <w:r>
+        <w:rPr>
+          <w:rFonts w:ascii="Garamond" w:hAnsi="Garamond"/>
+          <w:lang w:val="it-IT"/>
+        </w:rPr>
+        <w:t xml:space="preserve">Una volta definiti i </w:t>
+      </w:r>
+      <w:proofErr w:type="spellStart"/>
+      <w:r>
+        <w:rPr>
+          <w:rFonts w:ascii="Garamond" w:hAnsi="Garamond"/>
+          <w:lang w:val="it-IT"/>
+        </w:rPr>
+        <w:t>layer</w:t>
+      </w:r>
+      <w:proofErr w:type="spellEnd"/>
+      <w:r>
+        <w:rPr>
+          <w:rFonts w:ascii="Garamond" w:hAnsi="Garamond"/>
+          <w:lang w:val="it-IT"/>
+        </w:rPr>
+        <w:t xml:space="preserve"> compiliamo il modello di CNN </w:t>
+      </w:r>
+      <w:r>
+        <w:rPr>
+          <w:rFonts w:ascii="Garamond" w:hAnsi="Garamond"/>
+          <w:lang w:val="it-IT"/>
+        </w:rPr>
+        <w:t xml:space="preserve">utilizzando la funzione </w:t>
+      </w:r>
+      <w:r>
+        <w:rPr>
+          <w:rFonts w:ascii="Garamond" w:hAnsi="Garamond"/>
+          <w:b/>
+          <w:bCs/>
+          <w:lang w:val="it-IT"/>
+        </w:rPr>
+        <w:t>compile</w:t>
+      </w:r>
+      <w:r>
+        <w:rPr>
+          <w:rFonts w:ascii="Garamond" w:hAnsi="Garamond"/>
+          <w:lang w:val="it-IT"/>
+        </w:rPr>
+        <w:t xml:space="preserve"> che configura il modello per l’addestramento. Il metodo prende in input il parametro </w:t>
+      </w:r>
+      <w:proofErr w:type="spellStart"/>
+      <w:r>
+        <w:rPr>
+          <w:rFonts w:ascii="Garamond" w:hAnsi="Garamond"/>
+          <w:b/>
+          <w:bCs/>
+          <w:lang w:val="it-IT"/>
+        </w:rPr>
+        <w:t>loss</w:t>
+      </w:r>
+      <w:proofErr w:type="spellEnd"/>
+      <w:r>
+        <w:rPr>
+          <w:rFonts w:ascii="Garamond" w:hAnsi="Garamond"/>
+          <w:b/>
+          <w:bCs/>
+          <w:lang w:val="it-IT"/>
+        </w:rPr>
+        <w:t xml:space="preserve">, </w:t>
+      </w:r>
+      <w:r>
+        <w:rPr>
+          <w:rFonts w:ascii="Garamond" w:hAnsi="Garamond"/>
+          <w:lang w:val="it-IT"/>
+        </w:rPr>
+        <w:t xml:space="preserve">una funzione di perdita, </w:t>
+      </w:r>
+      <w:proofErr w:type="spellStart"/>
+      <w:r>
+        <w:rPr>
+          <w:rFonts w:ascii="Garamond" w:hAnsi="Garamond"/>
+          <w:b/>
+          <w:bCs/>
+          <w:lang w:val="it-IT"/>
+        </w:rPr>
+        <w:t>optimizer</w:t>
+      </w:r>
+      <w:proofErr w:type="spellEnd"/>
+      <w:r>
+        <w:rPr>
+          <w:rFonts w:ascii="Garamond" w:hAnsi="Garamond"/>
+          <w:b/>
+          <w:bCs/>
+          <w:lang w:val="it-IT"/>
+        </w:rPr>
+        <w:t xml:space="preserve">, </w:t>
+      </w:r>
+      <w:r>
+        <w:rPr>
+          <w:rFonts w:ascii="Garamond" w:hAnsi="Garamond"/>
+          <w:lang w:val="it-IT"/>
+        </w:rPr>
+        <w:t xml:space="preserve">ottimizzatore che implementa l’algoritmo </w:t>
+      </w:r>
+      <w:r>
+        <w:rPr>
+          <w:rFonts w:ascii="Garamond" w:hAnsi="Garamond"/>
+          <w:b/>
+          <w:bCs/>
+          <w:lang w:val="it-IT"/>
+        </w:rPr>
+        <w:t xml:space="preserve">Adam, </w:t>
+      </w:r>
+      <w:r>
+        <w:rPr>
+          <w:rFonts w:ascii="Garamond" w:hAnsi="Garamond"/>
+          <w:lang w:val="it-IT"/>
+        </w:rPr>
+        <w:t xml:space="preserve">e </w:t>
+      </w:r>
+      <w:proofErr w:type="spellStart"/>
+      <w:r>
+        <w:rPr>
+          <w:rFonts w:ascii="Garamond" w:hAnsi="Garamond"/>
+          <w:b/>
+          <w:bCs/>
+          <w:lang w:val="it-IT"/>
+        </w:rPr>
+        <w:t>metrics</w:t>
+      </w:r>
+      <w:proofErr w:type="spellEnd"/>
+      <w:r>
+        <w:rPr>
+          <w:rFonts w:ascii="Garamond" w:hAnsi="Garamond"/>
+          <w:b/>
+          <w:bCs/>
+          <w:lang w:val="it-IT"/>
+        </w:rPr>
+        <w:t xml:space="preserve">, </w:t>
+      </w:r>
+      <w:r>
+        <w:rPr>
+          <w:rFonts w:ascii="Garamond" w:hAnsi="Garamond"/>
+          <w:lang w:val="it-IT"/>
+        </w:rPr>
+        <w:t>metrica che il modello deve utilizzare durante la fase di addestramento e di test.</w:t>
+      </w:r>
+    </w:p>
+    <w:p>
+      <w:pPr>
+        <w:spacing w:line="360" w:lineRule="auto"/>
+        <w:rPr>
+          <w:rFonts w:ascii="Garamond" w:hAnsi="Garamond"/>
+          <w:lang w:val="it-IT"/>
+        </w:rPr>
+      </w:pPr>
+      <w:r>
+        <w:rPr>
+          <w:rFonts w:ascii="Garamond" w:hAnsi="Garamond"/>
+          <w:lang w:val="it-IT"/>
+        </w:rPr>
+        <w:t xml:space="preserve">Effettuiamo, tramite il metodo </w:t>
+      </w:r>
+      <w:proofErr w:type="spellStart"/>
+      <w:r>
+        <w:rPr>
+          <w:rFonts w:ascii="Garamond" w:hAnsi="Garamond"/>
+          <w:b/>
+          <w:bCs/>
+          <w:lang w:val="it-IT"/>
+        </w:rPr>
+        <w:t>fit</w:t>
+      </w:r>
+      <w:proofErr w:type="spellEnd"/>
+      <w:r>
+        <w:rPr>
+          <w:rFonts w:ascii="Garamond" w:hAnsi="Garamond"/>
+          <w:b/>
+          <w:bCs/>
+          <w:lang w:val="it-IT"/>
+        </w:rPr>
+        <w:t xml:space="preserve">, </w:t>
+      </w:r>
+      <w:r>
+        <w:rPr>
+          <w:rFonts w:ascii="Garamond" w:hAnsi="Garamond"/>
+          <w:lang w:val="it-IT"/>
+        </w:rPr>
+        <w:t xml:space="preserve">l’addestramento </w:t>
+      </w:r>
+      <w:r>
+        <w:rPr>
+          <w:rFonts w:ascii="Garamond" w:hAnsi="Garamond"/>
+          <w:lang w:val="it-IT"/>
+        </w:rPr>
+        <w:t xml:space="preserve">del modello per un numero fissato di epoche che nel nostro caso sono date dal parametro </w:t>
+      </w:r>
+      <w:proofErr w:type="spellStart"/>
+      <w:r>
+        <w:rPr>
+          <w:rFonts w:ascii="Garamond" w:hAnsi="Garamond"/>
+          <w:b/>
+          <w:bCs/>
+          <w:lang w:val="it-IT"/>
+        </w:rPr>
+        <w:t>epochs</w:t>
+      </w:r>
+      <w:proofErr w:type="spellEnd"/>
+      <w:r>
+        <w:rPr>
+          <w:rFonts w:ascii="Garamond" w:hAnsi="Garamond"/>
+          <w:b/>
+          <w:bCs/>
+          <w:lang w:val="it-IT"/>
+        </w:rPr>
+        <w:t xml:space="preserve">. </w:t>
+      </w:r>
+      <w:r>
+        <w:rPr>
+          <w:rFonts w:ascii="Garamond" w:hAnsi="Garamond"/>
+          <w:lang w:val="it-IT"/>
+        </w:rPr>
+        <w:t xml:space="preserve">Il metodo prende in input i dati in ingresso, </w:t>
+      </w:r>
+      <w:proofErr w:type="spellStart"/>
+      <w:r>
+        <w:rPr>
+          <w:rFonts w:ascii="Garamond" w:hAnsi="Garamond"/>
+          <w:b/>
+          <w:bCs/>
+          <w:lang w:val="it-IT"/>
+        </w:rPr>
+        <w:t>X_train</w:t>
+      </w:r>
+      <w:proofErr w:type="spellEnd"/>
+      <w:r>
+        <w:rPr>
+          <w:rFonts w:ascii="Garamond" w:hAnsi="Garamond"/>
+          <w:b/>
+          <w:bCs/>
+          <w:lang w:val="it-IT"/>
+        </w:rPr>
+        <w:t xml:space="preserve">, </w:t>
+      </w:r>
+      <w:r>
+        <w:rPr>
+          <w:rFonts w:ascii="Garamond" w:hAnsi="Garamond"/>
+          <w:lang w:val="it-IT"/>
+        </w:rPr>
+        <w:t xml:space="preserve">e i dati in uscita, </w:t>
+      </w:r>
+      <w:proofErr w:type="spellStart"/>
+      <w:r>
+        <w:rPr>
+          <w:rFonts w:ascii="Garamond" w:hAnsi="Garamond"/>
+          <w:b/>
+          <w:bCs/>
+          <w:lang w:val="it-IT"/>
+        </w:rPr>
+        <w:t>y_train</w:t>
+      </w:r>
+      <w:proofErr w:type="spellEnd"/>
+      <w:r>
+        <w:rPr>
+          <w:rFonts w:ascii="Garamond" w:hAnsi="Garamond"/>
+          <w:b/>
+          <w:bCs/>
+          <w:lang w:val="it-IT"/>
+        </w:rPr>
+        <w:t xml:space="preserve">, </w:t>
+      </w:r>
+      <w:r>
+        <w:rPr>
+          <w:rFonts w:ascii="Garamond" w:hAnsi="Garamond"/>
+          <w:lang w:val="it-IT"/>
+        </w:rPr>
+        <w:t xml:space="preserve">con un </w:t>
+      </w:r>
+      <w:proofErr w:type="spellStart"/>
+      <w:r>
+        <w:rPr>
+          <w:rFonts w:ascii="Garamond" w:hAnsi="Garamond"/>
+          <w:b/>
+          <w:bCs/>
+          <w:lang w:val="it-IT"/>
+        </w:rPr>
+        <w:t>batch_size</w:t>
+      </w:r>
+      <w:proofErr w:type="spellEnd"/>
+      <w:r>
+        <w:rPr>
+          <w:rFonts w:ascii="Garamond" w:hAnsi="Garamond"/>
+          <w:b/>
+          <w:bCs/>
+          <w:lang w:val="it-IT"/>
+        </w:rPr>
+        <w:t xml:space="preserve"> </w:t>
+      </w:r>
+      <w:r>
+        <w:rPr>
+          <w:rFonts w:ascii="Garamond" w:hAnsi="Garamond"/>
+          <w:lang w:val="it-IT"/>
+        </w:rPr>
+        <w:t xml:space="preserve">di 64 campioni per aggiornamento; </w:t>
+      </w:r>
+      <w:proofErr w:type="spellStart"/>
+      <w:r>
+        <w:rPr>
+          <w:rFonts w:ascii="Garamond" w:hAnsi="Garamond"/>
+          <w:b/>
+          <w:bCs/>
+          <w:lang w:val="it-IT"/>
+        </w:rPr>
+        <w:t>validation_data</w:t>
+      </w:r>
+      <w:proofErr w:type="spellEnd"/>
+      <w:r>
+        <w:rPr>
+          <w:rFonts w:ascii="Garamond" w:hAnsi="Garamond"/>
+          <w:b/>
+          <w:bCs/>
+          <w:lang w:val="it-IT"/>
+        </w:rPr>
+        <w:t xml:space="preserve"> </w:t>
+      </w:r>
+      <w:r>
+        <w:rPr>
+          <w:rFonts w:ascii="Garamond" w:hAnsi="Garamond"/>
+          <w:lang w:val="it-IT"/>
+        </w:rPr>
+        <w:t>sono i dati su cui valutare la metrica ed eventuali perdite del modello al termine di ogni epoc</w:t>
+      </w:r>
+      <w:r>
+        <w:rPr>
+          <w:rFonts w:ascii="Garamond" w:hAnsi="Garamond"/>
+          <w:lang w:val="it-IT"/>
+        </w:rPr>
+        <w:t>a.</w:t>
+      </w:r>
+    </w:p>
+    <w:p>
+      <w:pPr>
+        <w:spacing w:line="360" w:lineRule="auto"/>
+        <w:rPr>
+          <w:rFonts w:ascii="Garamond" w:hAnsi="Garamond"/>
+          <w:lang w:val="it-IT"/>
+        </w:rPr>
+      </w:pPr>
+      <w:r>
+        <w:rPr>
+          <w:rFonts w:ascii="Garamond" w:hAnsi="Garamond"/>
+          <w:lang w:val="it-IT"/>
+        </w:rPr>
+        <w:t>L</w:t>
+      </w:r>
+      <w:r>
+        <w:rPr>
+          <w:rFonts w:ascii="Garamond" w:hAnsi="Garamond"/>
+          <w:lang w:val="it-IT"/>
+        </w:rPr>
+        <w:t xml:space="preserve">a funzione </w:t>
+      </w:r>
+      <w:proofErr w:type="spellStart"/>
+      <w:r>
+        <w:rPr>
+          <w:rFonts w:ascii="Garamond" w:hAnsi="Garamond"/>
+          <w:b/>
+          <w:bCs/>
+          <w:lang w:val="it-IT"/>
+        </w:rPr>
+        <w:t>evaluate</w:t>
+      </w:r>
+      <w:proofErr w:type="spellEnd"/>
+      <w:r>
+        <w:rPr>
+          <w:rFonts w:ascii="Garamond" w:hAnsi="Garamond"/>
+          <w:b/>
+          <w:bCs/>
+          <w:lang w:val="it-IT"/>
+        </w:rPr>
+        <w:t xml:space="preserve"> </w:t>
+      </w:r>
+      <w:r>
+        <w:rPr>
+          <w:rFonts w:ascii="Garamond" w:hAnsi="Garamond"/>
+          <w:lang w:val="it-IT"/>
+        </w:rPr>
+        <w:t xml:space="preserve">fornisce come output il valore della perdita e il valore della metrica del modello durante la fase di testing. </w:t>
+      </w:r>
+    </w:p>
+    <w:p>
+      <w:pPr>
+        <w:spacing w:line="360" w:lineRule="auto"/>
+        <w:rPr>
+          <w:rFonts w:ascii="Garamond" w:hAnsi="Garamond"/>
+          <w:lang w:val="it-IT"/>
+        </w:rPr>
+      </w:pPr>
+      <w:r>
+        <w:rPr>
+          <w:rFonts w:ascii="Garamond" w:hAnsi="Garamond"/>
+          <w:lang w:val="it-IT"/>
+        </w:rPr>
+        <w:t xml:space="preserve">Infine, tramite la libreria </w:t>
+      </w:r>
+      <w:proofErr w:type="spellStart"/>
+      <w:r>
+        <w:rPr>
+          <w:rFonts w:ascii="Garamond" w:hAnsi="Garamond"/>
+          <w:b/>
+          <w:bCs/>
+          <w:lang w:val="it-IT"/>
+        </w:rPr>
+        <w:t>Matplotlib</w:t>
+      </w:r>
+      <w:proofErr w:type="spellEnd"/>
+      <w:r>
+        <w:rPr>
+          <w:rFonts w:ascii="Garamond" w:hAnsi="Garamond"/>
+          <w:b/>
+          <w:bCs/>
+          <w:lang w:val="it-IT"/>
+        </w:rPr>
+        <w:t xml:space="preserve">, </w:t>
+      </w:r>
+      <w:r>
+        <w:rPr>
+          <w:rFonts w:ascii="Garamond" w:hAnsi="Garamond"/>
+          <w:lang w:val="it-IT"/>
+        </w:rPr>
+        <w:t xml:space="preserve">usiamo una sua interfaccia </w:t>
+      </w:r>
+      <w:proofErr w:type="spellStart"/>
+      <w:r>
+        <w:rPr>
+          <w:rFonts w:ascii="Garamond" w:hAnsi="Garamond"/>
+          <w:b/>
+          <w:bCs/>
+          <w:lang w:val="it-IT"/>
+        </w:rPr>
+        <w:t>Pyplot</w:t>
+      </w:r>
+      <w:proofErr w:type="spellEnd"/>
+      <w:r>
+        <w:rPr>
+          <w:rFonts w:ascii="Garamond" w:hAnsi="Garamond"/>
+          <w:b/>
+          <w:bCs/>
+          <w:lang w:val="it-IT"/>
+        </w:rPr>
+        <w:t xml:space="preserve"> </w:t>
+      </w:r>
+      <w:r>
+        <w:rPr>
+          <w:rFonts w:ascii="Garamond" w:hAnsi="Garamond"/>
+          <w:lang w:val="it-IT"/>
+        </w:rPr>
+        <w:t xml:space="preserve">che ha il metodo </w:t>
+      </w:r>
+      <w:r>
+        <w:rPr>
+          <w:rFonts w:ascii="Garamond" w:hAnsi="Garamond"/>
+          <w:b/>
+          <w:bCs/>
+          <w:lang w:val="it-IT"/>
+        </w:rPr>
+        <w:t>plot</w:t>
+      </w:r>
+      <w:r>
+        <w:rPr>
+          <w:rFonts w:ascii="Garamond" w:hAnsi="Garamond"/>
+          <w:lang w:val="it-IT"/>
+        </w:rPr>
+        <w:t xml:space="preserve"> utilizzato per la costruzione di un grafico che mostra il grado di accuratezza per ogni epoca, sia nella fase di addestramento che nella </w:t>
+      </w:r>
+      <w:proofErr w:type="spellStart"/>
+      <w:r>
+        <w:rPr>
+          <w:rFonts w:ascii="Garamond" w:hAnsi="Garamond"/>
+          <w:lang w:val="it-IT"/>
+        </w:rPr>
+        <w:t>fasse</w:t>
+      </w:r>
+      <w:proofErr w:type="spellEnd"/>
+      <w:r>
+        <w:rPr>
+          <w:rFonts w:ascii="Garamond" w:hAnsi="Garamond"/>
+          <w:lang w:val="it-IT"/>
+        </w:rPr>
+        <w:t xml:space="preserve"> di test.</w:t>
+      </w:r>
+      <w:bookmarkStart w:id="27" w:name="_Toc106809615"/>
+      <w:r>
+        <w:rPr>
+          <w:noProof/>
+          <w:lang w:val="it-IT"/>
+        </w:rPr>
+        <w:t xml:space="preserve"> </w:t>
+      </w:r>
+      <w:r>
+        <w:rPr>
+          <w:noProof/>
+        </w:rPr>
+        <w:drawing>
+          <wp:inline distT="0" distB="0" distL="0" distR="0" wp14:anchorId="45B1B431" wp14:editId="7E3FBFBE">
+            <wp:extent cx="5486400" cy="2542540"/>
+            <wp:effectExtent l="0" t="0" r="0" b="0"/>
+            <wp:docPr id="7" name="Immagine 7" descr="Immagine che contiene testo&#10;&#10;Descrizione generata automaticamente"/>
+            <wp:cNvGraphicFramePr>
+              <a:graphicFrameLocks xmlns:a="http://schemas.openxmlformats.org/drawingml/2006/main" noChangeAspect="1"/>
+            </wp:cNvGraphicFramePr>
+            <a:graphic xmlns:a="http://schemas.openxmlformats.org/drawingml/2006/main">
+              <a:graphicData uri="http://schemas.openxmlformats.org/drawingml/2006/picture">
+                <pic:pic xmlns:pic="http://schemas.openxmlformats.org/drawingml/2006/picture">
+                  <pic:nvPicPr>
+                    <pic:cNvPr id="7" name="Immagine 7" descr="Immagine che contiene testo&#10;&#10;Descrizione generata automaticamente"/>
+                    <pic:cNvPicPr>
+                      <a:picLocks noChangeAspect="1" noChangeArrowheads="1"/>
+                    </pic:cNvPicPr>
+                  </pic:nvPicPr>
+                  <pic:blipFill rotWithShape="1">
+                    <a:blip r:embed="rId13">
+                      <a:extLst>
+                        <a:ext uri="{28A0092B-C50C-407E-A947-70E740481C1C}">
+                          <a14:useLocalDpi xmlns:a14="http://schemas.microsoft.com/office/drawing/2010/main" val="0"/>
+                        </a:ext>
+                      </a:extLst>
+                    </a:blip>
+                    <a:srcRect t="30292"/>
+                    <a:stretch/>
+                  </pic:blipFill>
+                  <pic:spPr bwMode="auto">
+                    <a:xfrm>
+                      <a:off x="0" y="0"/>
+                      <a:ext cx="5486400" cy="2542540"/>
+                    </a:xfrm>
+                    <a:prstGeom prst="rect">
+                      <a:avLst/>
+                    </a:prstGeom>
+                    <a:noFill/>
+                    <a:ln>
+                      <a:noFill/>
+                    </a:ln>
+                    <a:extLst>
+                      <a:ext uri="{53640926-AAD7-44D8-BBD7-CCE9431645EC}">
+                        <a14:shadowObscured xmlns:a14="http://schemas.microsoft.com/office/drawing/2010/main"/>
+                      </a:ext>
+                    </a:extLst>
+                  </pic:spPr>
+                </pic:pic>
+              </a:graphicData>
+            </a:graphic>
+          </wp:inline>
+        </w:drawing>
+      </w:r>
+      <w:bookmarkEnd w:id="27"/>
+    </w:p>
+    <w:p>
+      <w:pPr>
+        <w:pStyle w:val="GpsTitolo"/>
+        <w:numPr>
+          <w:ilvl w:val="0"/>
+          <w:numId w:val="32"/>
+        </w:numPr>
+        <w:rPr>
+          <w:rFonts w:ascii="Garamond" w:hAnsi="Garamond"/>
+        </w:rPr>
+      </w:pPr>
+      <w:r>
+        <w:rPr>
+          <w:rFonts w:ascii="Garamond" w:hAnsi="Garamond"/>
+        </w:rPr>
+        <w:t>Glossario</w:t>
+      </w:r>
+    </w:p>
+    <w:p>
+      <w:pPr>
+        <w:rPr>
+          <w:rFonts w:ascii="Garamond" w:hAnsi="Garamond"/>
           <w:lang w:val="it-IT"/>
         </w:rPr>
       </w:pPr>
     </w:p>
     <w:sectPr>
-      <w:headerReference w:type="default" r:id="rId12"/>
-      <w:footerReference w:type="default" r:id="rId13"/>
-      <w:headerReference w:type="first" r:id="rId14"/>
-      <w:footerReference w:type="first" r:id="rId15"/>
+      <w:headerReference w:type="default" r:id="rId14"/>
+      <w:footerReference w:type="default" r:id="rId15"/>
+      <w:headerReference w:type="first" r:id="rId16"/>
+      <w:footerReference w:type="first" r:id="rId17"/>
       <w:pgSz w:w="12240" w:h="15840"/>
       <w:pgMar w:top="1440" w:right="1800" w:bottom="1276" w:left="1800" w:header="720" w:footer="720" w:gutter="0"/>
       <w:cols w:space="720"/>
@@ -4796,14 +6654,27 @@
     <w:r>
       <w:t xml:space="preserve"> | </w:t>
     </w:r>
-    <w:fldSimple w:instr="NUMPAGES  \* Arabic  \* MERGEFORMAT">
-      <w:r>
-        <w:rPr>
-          <w:noProof/>
-        </w:rPr>
-        <w:t>112</w:t>
-      </w:r>
-    </w:fldSimple>
+    <w:r>
+      <w:fldChar w:fldCharType="begin"/>
+    </w:r>
+    <w:r>
+      <w:instrText>NUMPAGES  \* Arabic  \* MERGEFORMAT</w:instrText>
+    </w:r>
+    <w:r>
+      <w:fldChar w:fldCharType="separate"/>
+    </w:r>
+    <w:r>
+      <w:rPr>
+        <w:noProof/>
+      </w:rPr>
+      <w:t>112</w:t>
+    </w:r>
+    <w:r>
+      <w:rPr>
+        <w:noProof/>
+      </w:rPr>
+      <w:fldChar w:fldCharType="end"/>
+    </w:r>
   </w:p>
   <w:p>
     <w:pPr>
@@ -4867,11 +6738,21 @@
     <w:r>
       <w:t xml:space="preserve"> | </w:t>
     </w:r>
-    <w:fldSimple w:instr="NUMPAGES  \* Arabic  \* MERGEFORMAT">
-      <w:r>
-        <w:t>22</w:t>
-      </w:r>
-    </w:fldSimple>
+    <w:r>
+      <w:fldChar w:fldCharType="begin"/>
+    </w:r>
+    <w:r>
+      <w:instrText>NUMPAGES  \* Arabic  \* MERGEFORMAT</w:instrText>
+    </w:r>
+    <w:r>
+      <w:fldChar w:fldCharType="separate"/>
+    </w:r>
+    <w:r>
+      <w:t>22</w:t>
+    </w:r>
+    <w:r>
+      <w:fldChar w:fldCharType="end"/>
+    </w:r>
   </w:p>
 </w:ftr>
 </file>
@@ -5846,6 +7727,95 @@
     </w:lvl>
   </w:abstractNum>
   <w:abstractNum w:abstractNumId="5" w15:restartNumberingAfterBreak="0">
+    <w:nsid w:val="0AC14B57"/>
+    <w:multiLevelType w:val="hybridMultilevel"/>
+    <w:tmpl w:val="2574532A"/>
+    <w:lvl w:ilvl="0" w:tplc="FFFFFFFF">
+      <w:start w:val="4"/>
+      <w:numFmt w:val="decimal"/>
+      <w:lvlText w:val="%1."/>
+      <w:lvlJc w:val="left"/>
+      <w:pPr>
+        <w:ind w:left="720" w:hanging="360"/>
+      </w:pPr>
+      <w:rPr>
+        <w:rFonts w:hint="default"/>
+      </w:rPr>
+    </w:lvl>
+    <w:lvl w:ilvl="1" w:tplc="FFFFFFFF" w:tentative="1">
+      <w:start w:val="1"/>
+      <w:numFmt w:val="lowerLetter"/>
+      <w:lvlText w:val="%2."/>
+      <w:lvlJc w:val="left"/>
+      <w:pPr>
+        <w:ind w:left="1440" w:hanging="360"/>
+      </w:pPr>
+    </w:lvl>
+    <w:lvl w:ilvl="2" w:tplc="FFFFFFFF" w:tentative="1">
+      <w:start w:val="1"/>
+      <w:numFmt w:val="lowerRoman"/>
+      <w:lvlText w:val="%3."/>
+      <w:lvlJc w:val="right"/>
+      <w:pPr>
+        <w:ind w:left="2160" w:hanging="180"/>
+      </w:pPr>
+    </w:lvl>
+    <w:lvl w:ilvl="3" w:tplc="FFFFFFFF" w:tentative="1">
+      <w:start w:val="1"/>
+      <w:numFmt w:val="decimal"/>
+      <w:lvlText w:val="%4."/>
+      <w:lvlJc w:val="left"/>
+      <w:pPr>
+        <w:ind w:left="2880" w:hanging="360"/>
+      </w:pPr>
+    </w:lvl>
+    <w:lvl w:ilvl="4" w:tplc="FFFFFFFF" w:tentative="1">
+      <w:start w:val="1"/>
+      <w:numFmt w:val="lowerLetter"/>
+      <w:lvlText w:val="%5."/>
+      <w:lvlJc w:val="left"/>
+      <w:pPr>
+        <w:ind w:left="3600" w:hanging="360"/>
+      </w:pPr>
+    </w:lvl>
+    <w:lvl w:ilvl="5" w:tplc="FFFFFFFF" w:tentative="1">
+      <w:start w:val="1"/>
+      <w:numFmt w:val="lowerRoman"/>
+      <w:lvlText w:val="%6."/>
+      <w:lvlJc w:val="right"/>
+      <w:pPr>
+        <w:ind w:left="4320" w:hanging="180"/>
+      </w:pPr>
+    </w:lvl>
+    <w:lvl w:ilvl="6" w:tplc="FFFFFFFF" w:tentative="1">
+      <w:start w:val="1"/>
+      <w:numFmt w:val="decimal"/>
+      <w:lvlText w:val="%7."/>
+      <w:lvlJc w:val="left"/>
+      <w:pPr>
+        <w:ind w:left="5040" w:hanging="360"/>
+      </w:pPr>
+    </w:lvl>
+    <w:lvl w:ilvl="7" w:tplc="FFFFFFFF" w:tentative="1">
+      <w:start w:val="1"/>
+      <w:numFmt w:val="lowerLetter"/>
+      <w:lvlText w:val="%8."/>
+      <w:lvlJc w:val="left"/>
+      <w:pPr>
+        <w:ind w:left="5760" w:hanging="360"/>
+      </w:pPr>
+    </w:lvl>
+    <w:lvl w:ilvl="8" w:tplc="FFFFFFFF" w:tentative="1">
+      <w:start w:val="1"/>
+      <w:numFmt w:val="lowerRoman"/>
+      <w:lvlText w:val="%9."/>
+      <w:lvlJc w:val="right"/>
+      <w:pPr>
+        <w:ind w:left="6480" w:hanging="180"/>
+      </w:pPr>
+    </w:lvl>
+  </w:abstractNum>
+  <w:abstractNum w:abstractNumId="6" w15:restartNumberingAfterBreak="0">
     <w:nsid w:val="0B834E6D"/>
     <w:multiLevelType w:val="hybridMultilevel"/>
     <w:tmpl w:val="07A6E848"/>
@@ -5958,7 +7928,7 @@
       </w:rPr>
     </w:lvl>
   </w:abstractNum>
-  <w:abstractNum w:abstractNumId="6" w15:restartNumberingAfterBreak="0">
+  <w:abstractNum w:abstractNumId="7" w15:restartNumberingAfterBreak="0">
     <w:nsid w:val="0CB8230F"/>
     <w:multiLevelType w:val="hybridMultilevel"/>
     <w:tmpl w:val="4FB08BD6"/>
@@ -6071,7 +8041,7 @@
       </w:rPr>
     </w:lvl>
   </w:abstractNum>
-  <w:abstractNum w:abstractNumId="7" w15:restartNumberingAfterBreak="0">
+  <w:abstractNum w:abstractNumId="8" w15:restartNumberingAfterBreak="0">
     <w:nsid w:val="19601AE8"/>
     <w:multiLevelType w:val="hybridMultilevel"/>
     <w:tmpl w:val="EE302724"/>
@@ -6184,7 +8154,7 @@
       </w:rPr>
     </w:lvl>
   </w:abstractNum>
-  <w:abstractNum w:abstractNumId="8" w15:restartNumberingAfterBreak="0">
+  <w:abstractNum w:abstractNumId="9" w15:restartNumberingAfterBreak="0">
     <w:nsid w:val="1D5D2F0E"/>
     <w:multiLevelType w:val="hybridMultilevel"/>
     <w:tmpl w:val="C8A4C356"/>
@@ -6297,7 +8267,7 @@
       </w:rPr>
     </w:lvl>
   </w:abstractNum>
-  <w:abstractNum w:abstractNumId="9" w15:restartNumberingAfterBreak="0">
+  <w:abstractNum w:abstractNumId="10" w15:restartNumberingAfterBreak="0">
     <w:nsid w:val="20F80D59"/>
     <w:multiLevelType w:val="hybridMultilevel"/>
     <w:tmpl w:val="60B45492"/>
@@ -6383,7 +8353,7 @@
       </w:pPr>
     </w:lvl>
   </w:abstractNum>
-  <w:abstractNum w:abstractNumId="10" w15:restartNumberingAfterBreak="0">
+  <w:abstractNum w:abstractNumId="11" w15:restartNumberingAfterBreak="0">
     <w:nsid w:val="2F004DC9"/>
     <w:multiLevelType w:val="hybridMultilevel"/>
     <w:tmpl w:val="5DD07848"/>
@@ -6496,7 +8466,7 @@
       </w:rPr>
     </w:lvl>
   </w:abstractNum>
-  <w:abstractNum w:abstractNumId="11" w15:restartNumberingAfterBreak="0">
+  <w:abstractNum w:abstractNumId="12" w15:restartNumberingAfterBreak="0">
     <w:nsid w:val="2F1D3595"/>
     <w:multiLevelType w:val="hybridMultilevel"/>
     <w:tmpl w:val="DBECA0EA"/>
@@ -6609,7 +8579,7 @@
       </w:rPr>
     </w:lvl>
   </w:abstractNum>
-  <w:abstractNum w:abstractNumId="12" w15:restartNumberingAfterBreak="0">
+  <w:abstractNum w:abstractNumId="13" w15:restartNumberingAfterBreak="0">
     <w:nsid w:val="371F67B4"/>
     <w:multiLevelType w:val="hybridMultilevel"/>
     <w:tmpl w:val="7974D1E0"/>
@@ -6722,7 +8692,7 @@
       </w:rPr>
     </w:lvl>
   </w:abstractNum>
-  <w:abstractNum w:abstractNumId="13" w15:restartNumberingAfterBreak="0">
+  <w:abstractNum w:abstractNumId="14" w15:restartNumberingAfterBreak="0">
     <w:nsid w:val="37642FDC"/>
     <w:multiLevelType w:val="hybridMultilevel"/>
     <w:tmpl w:val="3F422B00"/>
@@ -6835,7 +8805,7 @@
       </w:rPr>
     </w:lvl>
   </w:abstractNum>
-  <w:abstractNum w:abstractNumId="14" w15:restartNumberingAfterBreak="0">
+  <w:abstractNum w:abstractNumId="15" w15:restartNumberingAfterBreak="0">
     <w:nsid w:val="3BBD0451"/>
     <w:multiLevelType w:val="hybridMultilevel"/>
     <w:tmpl w:val="81B47D9C"/>
@@ -6948,7 +8918,7 @@
       </w:rPr>
     </w:lvl>
   </w:abstractNum>
-  <w:abstractNum w:abstractNumId="15" w15:restartNumberingAfterBreak="0">
+  <w:abstractNum w:abstractNumId="16" w15:restartNumberingAfterBreak="0">
     <w:nsid w:val="3E0331A1"/>
     <w:multiLevelType w:val="hybridMultilevel"/>
     <w:tmpl w:val="AA307BCE"/>
@@ -7061,7 +9031,7 @@
       </w:rPr>
     </w:lvl>
   </w:abstractNum>
-  <w:abstractNum w:abstractNumId="16" w15:restartNumberingAfterBreak="0">
+  <w:abstractNum w:abstractNumId="17" w15:restartNumberingAfterBreak="0">
     <w:nsid w:val="41EB1C0B"/>
     <w:multiLevelType w:val="hybridMultilevel"/>
     <w:tmpl w:val="74EE2AD0"/>
@@ -7174,7 +9144,7 @@
       </w:rPr>
     </w:lvl>
   </w:abstractNum>
-  <w:abstractNum w:abstractNumId="17" w15:restartNumberingAfterBreak="0">
+  <w:abstractNum w:abstractNumId="18" w15:restartNumberingAfterBreak="0">
     <w:nsid w:val="42C24686"/>
     <w:multiLevelType w:val="hybridMultilevel"/>
     <w:tmpl w:val="9C945550"/>
@@ -7287,7 +9257,7 @@
       </w:rPr>
     </w:lvl>
   </w:abstractNum>
-  <w:abstractNum w:abstractNumId="18" w15:restartNumberingAfterBreak="0">
+  <w:abstractNum w:abstractNumId="19" w15:restartNumberingAfterBreak="0">
     <w:nsid w:val="453E21F3"/>
     <w:multiLevelType w:val="hybridMultilevel"/>
     <w:tmpl w:val="4CB4F4EC"/>
@@ -7400,7 +9370,7 @@
       </w:rPr>
     </w:lvl>
   </w:abstractNum>
-  <w:abstractNum w:abstractNumId="19" w15:restartNumberingAfterBreak="0">
+  <w:abstractNum w:abstractNumId="20" w15:restartNumberingAfterBreak="0">
     <w:nsid w:val="4B751AB5"/>
     <w:multiLevelType w:val="hybridMultilevel"/>
     <w:tmpl w:val="1FF0AD38"/>
@@ -7513,7 +9483,7 @@
       </w:rPr>
     </w:lvl>
   </w:abstractNum>
-  <w:abstractNum w:abstractNumId="20" w15:restartNumberingAfterBreak="0">
+  <w:abstractNum w:abstractNumId="21" w15:restartNumberingAfterBreak="0">
     <w:nsid w:val="56BD4CE6"/>
     <w:multiLevelType w:val="hybridMultilevel"/>
     <w:tmpl w:val="F8C2D742"/>
@@ -7626,10 +9596,10 @@
       </w:rPr>
     </w:lvl>
   </w:abstractNum>
-  <w:abstractNum w:abstractNumId="21" w15:restartNumberingAfterBreak="0">
+  <w:abstractNum w:abstractNumId="22" w15:restartNumberingAfterBreak="0">
     <w:nsid w:val="5B132D68"/>
     <w:multiLevelType w:val="hybridMultilevel"/>
-    <w:tmpl w:val="2574532A"/>
+    <w:tmpl w:val="71064FF4"/>
     <w:lvl w:ilvl="0" w:tplc="F534763A">
       <w:start w:val="4"/>
       <w:numFmt w:val="decimal"/>
@@ -7715,7 +9685,7 @@
       </w:pPr>
     </w:lvl>
   </w:abstractNum>
-  <w:abstractNum w:abstractNumId="22" w15:restartNumberingAfterBreak="0">
+  <w:abstractNum w:abstractNumId="23" w15:restartNumberingAfterBreak="0">
     <w:nsid w:val="5C934BE1"/>
     <w:multiLevelType w:val="hybridMultilevel"/>
     <w:tmpl w:val="533A6F2E"/>
@@ -7828,7 +9798,7 @@
       </w:rPr>
     </w:lvl>
   </w:abstractNum>
-  <w:abstractNum w:abstractNumId="23" w15:restartNumberingAfterBreak="0">
+  <w:abstractNum w:abstractNumId="24" w15:restartNumberingAfterBreak="0">
     <w:nsid w:val="5E885C1E"/>
     <w:multiLevelType w:val="hybridMultilevel"/>
     <w:tmpl w:val="87B233A8"/>
@@ -7941,7 +9911,7 @@
       </w:rPr>
     </w:lvl>
   </w:abstractNum>
-  <w:abstractNum w:abstractNumId="24" w15:restartNumberingAfterBreak="0">
+  <w:abstractNum w:abstractNumId="25" w15:restartNumberingAfterBreak="0">
     <w:nsid w:val="64210995"/>
     <w:multiLevelType w:val="hybridMultilevel"/>
     <w:tmpl w:val="AB38199A"/>
@@ -8054,7 +10024,120 @@
       </w:rPr>
     </w:lvl>
   </w:abstractNum>
-  <w:abstractNum w:abstractNumId="25" w15:restartNumberingAfterBreak="0">
+  <w:abstractNum w:abstractNumId="26" w15:restartNumberingAfterBreak="0">
+    <w:nsid w:val="66F92F8B"/>
+    <w:multiLevelType w:val="hybridMultilevel"/>
+    <w:tmpl w:val="303AA996"/>
+    <w:lvl w:ilvl="0" w:tplc="04100001">
+      <w:start w:val="1"/>
+      <w:numFmt w:val="bullet"/>
+      <w:lvlText w:val=""/>
+      <w:lvlJc w:val="left"/>
+      <w:pPr>
+        <w:ind w:left="720" w:hanging="360"/>
+      </w:pPr>
+      <w:rPr>
+        <w:rFonts w:ascii="Symbol" w:hAnsi="Symbol" w:hint="default"/>
+      </w:rPr>
+    </w:lvl>
+    <w:lvl w:ilvl="1" w:tplc="04100003" w:tentative="1">
+      <w:start w:val="1"/>
+      <w:numFmt w:val="bullet"/>
+      <w:lvlText w:val="o"/>
+      <w:lvlJc w:val="left"/>
+      <w:pPr>
+        <w:ind w:left="1440" w:hanging="360"/>
+      </w:pPr>
+      <w:rPr>
+        <w:rFonts w:ascii="Courier New" w:hAnsi="Courier New" w:cs="Courier New" w:hint="default"/>
+      </w:rPr>
+    </w:lvl>
+    <w:lvl w:ilvl="2" w:tplc="04100005" w:tentative="1">
+      <w:start w:val="1"/>
+      <w:numFmt w:val="bullet"/>
+      <w:lvlText w:val=""/>
+      <w:lvlJc w:val="left"/>
+      <w:pPr>
+        <w:ind w:left="2160" w:hanging="360"/>
+      </w:pPr>
+      <w:rPr>
+        <w:rFonts w:ascii="Wingdings" w:hAnsi="Wingdings" w:hint="default"/>
+      </w:rPr>
+    </w:lvl>
+    <w:lvl w:ilvl="3" w:tplc="04100001" w:tentative="1">
+      <w:start w:val="1"/>
+      <w:numFmt w:val="bullet"/>
+      <w:lvlText w:val=""/>
+      <w:lvlJc w:val="left"/>
+      <w:pPr>
+        <w:ind w:left="2880" w:hanging="360"/>
+      </w:pPr>
+      <w:rPr>
+        <w:rFonts w:ascii="Symbol" w:hAnsi="Symbol" w:hint="default"/>
+      </w:rPr>
+    </w:lvl>
+    <w:lvl w:ilvl="4" w:tplc="04100003" w:tentative="1">
+      <w:start w:val="1"/>
+      <w:numFmt w:val="bullet"/>
+      <w:lvlText w:val="o"/>
+      <w:lvlJc w:val="left"/>
+      <w:pPr>
+        <w:ind w:left="3600" w:hanging="360"/>
+      </w:pPr>
+      <w:rPr>
+        <w:rFonts w:ascii="Courier New" w:hAnsi="Courier New" w:cs="Courier New" w:hint="default"/>
+      </w:rPr>
+    </w:lvl>
+    <w:lvl w:ilvl="5" w:tplc="04100005" w:tentative="1">
+      <w:start w:val="1"/>
+      <w:numFmt w:val="bullet"/>
+      <w:lvlText w:val=""/>
+      <w:lvlJc w:val="left"/>
+      <w:pPr>
+        <w:ind w:left="4320" w:hanging="360"/>
+      </w:pPr>
+      <w:rPr>
+        <w:rFonts w:ascii="Wingdings" w:hAnsi="Wingdings" w:hint="default"/>
+      </w:rPr>
+    </w:lvl>
+    <w:lvl w:ilvl="6" w:tplc="04100001" w:tentative="1">
+      <w:start w:val="1"/>
+      <w:numFmt w:val="bullet"/>
+      <w:lvlText w:val=""/>
+      <w:lvlJc w:val="left"/>
+      <w:pPr>
+        <w:ind w:left="5040" w:hanging="360"/>
+      </w:pPr>
+      <w:rPr>
+        <w:rFonts w:ascii="Symbol" w:hAnsi="Symbol" w:hint="default"/>
+      </w:rPr>
+    </w:lvl>
+    <w:lvl w:ilvl="7" w:tplc="04100003" w:tentative="1">
+      <w:start w:val="1"/>
+      <w:numFmt w:val="bullet"/>
+      <w:lvlText w:val="o"/>
+      <w:lvlJc w:val="left"/>
+      <w:pPr>
+        <w:ind w:left="5760" w:hanging="360"/>
+      </w:pPr>
+      <w:rPr>
+        <w:rFonts w:ascii="Courier New" w:hAnsi="Courier New" w:cs="Courier New" w:hint="default"/>
+      </w:rPr>
+    </w:lvl>
+    <w:lvl w:ilvl="8" w:tplc="04100005" w:tentative="1">
+      <w:start w:val="1"/>
+      <w:numFmt w:val="bullet"/>
+      <w:lvlText w:val=""/>
+      <w:lvlJc w:val="left"/>
+      <w:pPr>
+        <w:ind w:left="6480" w:hanging="360"/>
+      </w:pPr>
+      <w:rPr>
+        <w:rFonts w:ascii="Wingdings" w:hAnsi="Wingdings" w:hint="default"/>
+      </w:rPr>
+    </w:lvl>
+  </w:abstractNum>
+  <w:abstractNum w:abstractNumId="27" w15:restartNumberingAfterBreak="0">
     <w:nsid w:val="66FE5C5C"/>
     <w:multiLevelType w:val="hybridMultilevel"/>
     <w:tmpl w:val="E562A640"/>
@@ -8167,7 +10250,7 @@
       </w:rPr>
     </w:lvl>
   </w:abstractNum>
-  <w:abstractNum w:abstractNumId="26" w15:restartNumberingAfterBreak="0">
+  <w:abstractNum w:abstractNumId="28" w15:restartNumberingAfterBreak="0">
     <w:nsid w:val="6991223A"/>
     <w:multiLevelType w:val="hybridMultilevel"/>
     <w:tmpl w:val="8A10256C"/>
@@ -8280,7 +10363,7 @@
       </w:rPr>
     </w:lvl>
   </w:abstractNum>
-  <w:abstractNum w:abstractNumId="27" w15:restartNumberingAfterBreak="0">
+  <w:abstractNum w:abstractNumId="29" w15:restartNumberingAfterBreak="0">
     <w:nsid w:val="6C8A40FB"/>
     <w:multiLevelType w:val="hybridMultilevel"/>
     <w:tmpl w:val="335A78E0"/>
@@ -8420,7 +10503,7 @@
       </w:rPr>
     </w:lvl>
   </w:abstractNum>
-  <w:abstractNum w:abstractNumId="28" w15:restartNumberingAfterBreak="0">
+  <w:abstractNum w:abstractNumId="30" w15:restartNumberingAfterBreak="0">
     <w:nsid w:val="713F4078"/>
     <w:multiLevelType w:val="hybridMultilevel"/>
     <w:tmpl w:val="1CAC6E5E"/>
@@ -8533,7 +10616,7 @@
       </w:rPr>
     </w:lvl>
   </w:abstractNum>
-  <w:abstractNum w:abstractNumId="29" w15:restartNumberingAfterBreak="0">
+  <w:abstractNum w:abstractNumId="31" w15:restartNumberingAfterBreak="0">
     <w:nsid w:val="71812ADF"/>
     <w:multiLevelType w:val="hybridMultilevel"/>
     <w:tmpl w:val="7052918E"/>
@@ -8646,7 +10729,7 @@
       </w:rPr>
     </w:lvl>
   </w:abstractNum>
-  <w:abstractNum w:abstractNumId="30" w15:restartNumberingAfterBreak="0">
+  <w:abstractNum w:abstractNumId="32" w15:restartNumberingAfterBreak="0">
     <w:nsid w:val="768C2946"/>
     <w:multiLevelType w:val="hybridMultilevel"/>
     <w:tmpl w:val="46E8805E"/>
@@ -8759,7 +10842,7 @@
       </w:rPr>
     </w:lvl>
   </w:abstractNum>
-  <w:abstractNum w:abstractNumId="31" w15:restartNumberingAfterBreak="0">
+  <w:abstractNum w:abstractNumId="33" w15:restartNumberingAfterBreak="0">
     <w:nsid w:val="77FC45F7"/>
     <w:multiLevelType w:val="hybridMultilevel"/>
     <w:tmpl w:val="9EA2401A"/>
@@ -8876,97 +10959,103 @@
     <w:abstractNumId w:val="4"/>
   </w:num>
   <w:num w:numId="2" w16cid:durableId="1485121124">
-    <w:abstractNumId w:val="29"/>
+    <w:abstractNumId w:val="31"/>
   </w:num>
   <w:num w:numId="3" w16cid:durableId="1249655882">
     <w:abstractNumId w:val="0"/>
   </w:num>
   <w:num w:numId="4" w16cid:durableId="583957717">
-    <w:abstractNumId w:val="7"/>
+    <w:abstractNumId w:val="8"/>
   </w:num>
   <w:num w:numId="5" w16cid:durableId="137764301">
-    <w:abstractNumId w:val="19"/>
+    <w:abstractNumId w:val="20"/>
   </w:num>
   <w:num w:numId="6" w16cid:durableId="1845506987">
-    <w:abstractNumId w:val="13"/>
+    <w:abstractNumId w:val="14"/>
   </w:num>
   <w:num w:numId="7" w16cid:durableId="941499563">
-    <w:abstractNumId w:val="25"/>
+    <w:abstractNumId w:val="27"/>
   </w:num>
   <w:num w:numId="8" w16cid:durableId="908805232">
-    <w:abstractNumId w:val="30"/>
+    <w:abstractNumId w:val="32"/>
   </w:num>
   <w:num w:numId="9" w16cid:durableId="94179789">
     <w:abstractNumId w:val="1"/>
   </w:num>
   <w:num w:numId="10" w16cid:durableId="1424649132">
-    <w:abstractNumId w:val="8"/>
+    <w:abstractNumId w:val="9"/>
   </w:num>
   <w:num w:numId="11" w16cid:durableId="1162624735">
-    <w:abstractNumId w:val="22"/>
+    <w:abstractNumId w:val="23"/>
   </w:num>
   <w:num w:numId="12" w16cid:durableId="347487092">
-    <w:abstractNumId w:val="15"/>
+    <w:abstractNumId w:val="16"/>
   </w:num>
   <w:num w:numId="13" w16cid:durableId="1631278750">
-    <w:abstractNumId w:val="16"/>
+    <w:abstractNumId w:val="17"/>
   </w:num>
   <w:num w:numId="14" w16cid:durableId="744038400">
-    <w:abstractNumId w:val="10"/>
+    <w:abstractNumId w:val="11"/>
   </w:num>
   <w:num w:numId="15" w16cid:durableId="2006859415">
     <w:abstractNumId w:val="3"/>
   </w:num>
   <w:num w:numId="16" w16cid:durableId="1510176829">
-    <w:abstractNumId w:val="26"/>
+    <w:abstractNumId w:val="28"/>
   </w:num>
   <w:num w:numId="17" w16cid:durableId="536238228">
-    <w:abstractNumId w:val="31"/>
+    <w:abstractNumId w:val="33"/>
   </w:num>
   <w:num w:numId="18" w16cid:durableId="1893760693">
-    <w:abstractNumId w:val="11"/>
+    <w:abstractNumId w:val="12"/>
   </w:num>
   <w:num w:numId="19" w16cid:durableId="1835878429">
-    <w:abstractNumId w:val="23"/>
+    <w:abstractNumId w:val="24"/>
   </w:num>
   <w:num w:numId="20" w16cid:durableId="1464688392">
-    <w:abstractNumId w:val="6"/>
+    <w:abstractNumId w:val="7"/>
   </w:num>
   <w:num w:numId="21" w16cid:durableId="1028409319">
-    <w:abstractNumId w:val="12"/>
+    <w:abstractNumId w:val="13"/>
   </w:num>
   <w:num w:numId="22" w16cid:durableId="1645547476">
-    <w:abstractNumId w:val="20"/>
+    <w:abstractNumId w:val="21"/>
   </w:num>
   <w:num w:numId="23" w16cid:durableId="1242251092">
     <w:abstractNumId w:val="2"/>
   </w:num>
   <w:num w:numId="24" w16cid:durableId="1673293324">
-    <w:abstractNumId w:val="28"/>
+    <w:abstractNumId w:val="30"/>
   </w:num>
   <w:num w:numId="25" w16cid:durableId="1051492290">
+    <w:abstractNumId w:val="19"/>
+  </w:num>
+  <w:num w:numId="26" w16cid:durableId="454060702">
+    <w:abstractNumId w:val="29"/>
+  </w:num>
+  <w:num w:numId="27" w16cid:durableId="964119887">
+    <w:abstractNumId w:val="6"/>
+  </w:num>
+  <w:num w:numId="28" w16cid:durableId="1292399554">
+    <w:abstractNumId w:val="10"/>
+  </w:num>
+  <w:num w:numId="29" w16cid:durableId="303514192">
+    <w:abstractNumId w:val="15"/>
+  </w:num>
+  <w:num w:numId="30" w16cid:durableId="510610215">
+    <w:abstractNumId w:val="25"/>
+  </w:num>
+  <w:num w:numId="31" w16cid:durableId="948047530">
     <w:abstractNumId w:val="18"/>
   </w:num>
-  <w:num w:numId="26" w16cid:durableId="454060702">
-    <w:abstractNumId w:val="27"/>
+  <w:num w:numId="32" w16cid:durableId="1453866808">
+    <w:abstractNumId w:val="22"/>
   </w:num>
-  <w:num w:numId="27" w16cid:durableId="964119887">
+  <w:num w:numId="33" w16cid:durableId="1829899290">
+    <w:abstractNumId w:val="26"/>
+  </w:num>
+  <w:num w:numId="34" w16cid:durableId="221330089">
     <w:abstractNumId w:val="5"/>
-  </w:num>
-  <w:num w:numId="28" w16cid:durableId="1292399554">
-    <w:abstractNumId w:val="9"/>
-  </w:num>
-  <w:num w:numId="29" w16cid:durableId="303514192">
-    <w:abstractNumId w:val="14"/>
-  </w:num>
-  <w:num w:numId="30" w16cid:durableId="510610215">
-    <w:abstractNumId w:val="24"/>
-  </w:num>
-  <w:num w:numId="31" w16cid:durableId="948047530">
-    <w:abstractNumId w:val="17"/>
-  </w:num>
-  <w:num w:numId="32" w16cid:durableId="1453866808">
-    <w:abstractNumId w:val="21"/>
   </w:num>
   <w:numIdMacAtCleanup w:val="21"/>
 </w:numbering>
@@ -9588,6 +11677,7 @@
   <w:style w:type="character" w:default="1" w:styleId="Carpredefinitoparagrafo">
     <w:name w:val="Default Paragraph Font"/>
     <w:uiPriority w:val="1"/>
+    <w:semiHidden/>
     <w:unhideWhenUsed/>
   </w:style>
   <w:style w:type="table" w:default="1" w:styleId="Tabellanormale">

</xml_diff>